<commit_message>
Changed Skills section. Trying to remove footer
</commit_message>
<xml_diff>
--- a/KA_modern_resume.docx
+++ b/KA_modern_resume.docx
@@ -18,6 +18,9 @@
         <w:gridCol w:w="6642"/>
       </w:tblGrid>
       <w:tr>
+        <w:trPr>
+          <w:trHeight w:val="11520"/>
+        </w:trPr>
         <w:tc>
           <w:tcPr>
             <w:tcW w:w="3870" w:type="dxa"/>
@@ -37,7 +40,7 @@
               <mc:AlternateContent>
                 <mc:Choice Requires="wpg">
                   <w:drawing>
-                    <wp:anchor distT="0" distB="0" distL="114300" distR="114300" simplePos="0" relativeHeight="251659264" behindDoc="1" locked="1" layoutInCell="1" allowOverlap="1" wp14:anchorId="43C356FA" wp14:editId="37EC9C72">
+                    <wp:anchor distT="0" distB="0" distL="114300" distR="114300" simplePos="0" relativeHeight="251659264" behindDoc="1" locked="1" layoutInCell="1" allowOverlap="1" wp14:anchorId="0CF4C6CC" wp14:editId="257B3E4D">
                       <wp:simplePos x="0" y="0"/>
                       <wp:positionH relativeFrom="column">
                         <wp:align>left</wp:align>
@@ -247,6 +250,7 @@
           <w:p>
             <w:pPr>
               <w:pStyle w:val="Heading3"/>
+              <w:spacing w:after="120"/>
             </w:pPr>
             <w:r>
               <w:t>EDUCATION</w:t>
@@ -285,6 +289,7 @@
           <w:p>
             <w:pPr>
               <w:pStyle w:val="Heading3"/>
+              <w:spacing w:before="240" w:after="120"/>
             </w:pPr>
             <w:sdt>
               <w:sdtPr>
@@ -307,32 +312,174 @@
             </w:sdt>
           </w:p>
           <w:p>
-            <w:r>
+            <w:pPr>
               <w:rPr>
-                <w:noProof/>
+                <w:rFonts w:asciiTheme="majorHAnsi" w:hAnsiTheme="majorHAnsi"/>
+                <w:b/>
+                <w:bCs/>
               </w:rPr>
-              <w:drawing>
-                <wp:inline distT="0" distB="0" distL="0" distR="0">
-                  <wp:extent cx="2179674" cy="2041451"/>
-                  <wp:effectExtent l="0" t="0" r="5080" b="3810"/>
-                  <wp:docPr id="5" name="Chart 5"/>
-                  <wp:cNvGraphicFramePr/>
-                  <a:graphic xmlns:a="http://schemas.openxmlformats.org/drawingml/2006/main">
-                    <a:graphicData uri="http://schemas.openxmlformats.org/drawingml/2006/chart">
-                      <c:chart xmlns:c="http://schemas.openxmlformats.org/drawingml/2006/chart" xmlns:r="http://schemas.openxmlformats.org/officeDocument/2006/relationships" r:id="rId7"/>
-                    </a:graphicData>
-                  </a:graphic>
-                </wp:inline>
-              </w:drawing>
+            </w:pPr>
+            <w:r>
+              <w:rPr>
+                <w:rFonts w:asciiTheme="majorHAnsi" w:hAnsiTheme="majorHAnsi"/>
+                <w:b/>
+                <w:bCs/>
+              </w:rPr>
+              <w:t>Languages</w:t>
             </w:r>
           </w:p>
+          <w:p>
+            <w:r>
+              <w:t>Fluent in Python</w:t>
+            </w:r>
+          </w:p>
+          <w:p>
+            <w:r>
+              <w:t>Experience</w:t>
+            </w:r>
+            <w:r>
+              <w:t xml:space="preserve"> with</w:t>
+            </w:r>
+            <w:r>
+              <w:t xml:space="preserve"> C++</w:t>
+            </w:r>
+          </w:p>
+          <w:p>
+            <w:r>
+              <w:t>Familiar with JavaScript, Java, Golang</w:t>
+            </w:r>
+            <w:r>
+              <w:t>, and C#</w:t>
+            </w:r>
+          </w:p>
+          <w:p/>
+          <w:p>
+            <w:pPr>
+              <w:rPr>
+                <w:rFonts w:asciiTheme="majorHAnsi" w:hAnsiTheme="majorHAnsi"/>
+                <w:b/>
+                <w:bCs/>
+              </w:rPr>
+            </w:pPr>
+            <w:r>
+              <w:rPr>
+                <w:rFonts w:asciiTheme="majorHAnsi" w:hAnsiTheme="majorHAnsi"/>
+                <w:b/>
+                <w:bCs/>
+              </w:rPr>
+              <w:t>Frameworks</w:t>
+            </w:r>
+          </w:p>
+          <w:p>
+            <w:r>
+              <w:t>Experience with Django</w:t>
+            </w:r>
+          </w:p>
+          <w:p>
+            <w:r>
+              <w:t>Familiar with React</w:t>
+            </w:r>
+            <w:r>
+              <w:t xml:space="preserve">, </w:t>
+            </w:r>
+            <w:r>
+              <w:t>Flask</w:t>
+            </w:r>
+            <w:r>
+              <w:t>, and Selenium WebDriver</w:t>
+            </w:r>
+          </w:p>
+          <w:p/>
+          <w:p>
+            <w:pPr>
+              <w:rPr>
+                <w:rFonts w:asciiTheme="majorHAnsi" w:hAnsiTheme="majorHAnsi"/>
+              </w:rPr>
+            </w:pPr>
+            <w:r>
+              <w:rPr>
+                <w:rFonts w:asciiTheme="majorHAnsi" w:hAnsiTheme="majorHAnsi"/>
+                <w:b/>
+                <w:bCs/>
+              </w:rPr>
+              <w:t>Tools/Methodologies</w:t>
+            </w:r>
+          </w:p>
+          <w:p>
+            <w:r>
+              <w:t>Well-versed with Git</w:t>
+            </w:r>
+            <w:r>
+              <w:t xml:space="preserve"> and </w:t>
+            </w:r>
+            <w:r>
+              <w:t>Li</w:t>
+            </w:r>
+            <w:r>
+              <w:t>n</w:t>
+            </w:r>
+            <w:r>
+              <w:t>u</w:t>
+            </w:r>
+            <w:r>
+              <w:t>x systems</w:t>
+            </w:r>
+          </w:p>
+          <w:p>
+            <w:r>
+              <w:t>Experience working in Agile Software Design</w:t>
+            </w:r>
+          </w:p>
+          <w:p>
+            <w:r>
+              <w:t>Experience in Full-Stack Development and Object-Oriented Design</w:t>
+            </w:r>
+          </w:p>
+          <w:p>
+            <w:r>
+              <w:t xml:space="preserve">Familiar with DevOps </w:t>
+            </w:r>
+            <w:r>
+              <w:t>P</w:t>
+            </w:r>
+            <w:r>
+              <w:t>ractices</w:t>
+            </w:r>
+          </w:p>
+          <w:p/>
           <w:p>
             <w:pPr>
               <w:pStyle w:val="Heading3"/>
+              <w:spacing w:before="0"/>
             </w:pPr>
             <w:r>
               <w:t>STRENGTHS</w:t>
             </w:r>
+          </w:p>
+          <w:p>
+            <w:r>
+              <w:t>Experience</w:t>
+            </w:r>
+            <w:r>
+              <w:t xml:space="preserve"> </w:t>
+            </w:r>
+            <w:r>
+              <w:t>working in client-facing roles</w:t>
+            </w:r>
+          </w:p>
+          <w:p>
+            <w:r>
+              <w:t>Adaptable</w:t>
+            </w:r>
+          </w:p>
+          <w:p/>
+          <w:p/>
+          <w:p/>
+          <w:p/>
+          <w:p>
+            <w:pPr>
+              <w:jc w:val="center"/>
+            </w:pPr>
           </w:p>
         </w:tc>
         <w:tc>
@@ -379,33 +526,45 @@
                 <w:p>
                   <w:pPr>
                     <w:pStyle w:val="Heading1"/>
+                    <w:spacing w:before="0" w:after="0"/>
                     <w:outlineLvl w:val="0"/>
+                    <w:rPr>
+                      <w:color w:val="FFFFFF" w:themeColor="background1"/>
+                    </w:rPr>
                   </w:pPr>
                   <w:r>
+                    <w:rPr>
+                      <w:color w:val="FFFFFF" w:themeColor="background1"/>
+                    </w:rPr>
+                    <w:lastRenderedPageBreak/>
                     <w:t>Kristi Arroyo</w:t>
                   </w:r>
                 </w:p>
                 <w:p>
                   <w:pPr>
                     <w:pStyle w:val="Heading4"/>
+                    <w:spacing w:before="120"/>
                     <w:jc w:val="right"/>
                     <w:outlineLvl w:val="3"/>
                     <w:rPr>
-                      <w:sz w:val="16"/>
-                      <w:szCs w:val="16"/>
+                      <w:color w:val="FFFFFF" w:themeColor="background1"/>
+                      <w:sz w:val="18"/>
+                      <w:szCs w:val="18"/>
                     </w:rPr>
                   </w:pPr>
                   <w:r>
                     <w:rPr>
-                      <w:sz w:val="16"/>
-                      <w:szCs w:val="16"/>
+                      <w:color w:val="FFFFFF" w:themeColor="background1"/>
+                      <w:sz w:val="18"/>
+                      <w:szCs w:val="18"/>
                     </w:rPr>
                     <w:t xml:space="preserve">PHONE: </w:t>
                   </w:r>
                   <w:r>
                     <w:rPr>
-                      <w:sz w:val="16"/>
-                      <w:szCs w:val="16"/>
+                      <w:color w:val="FFFFFF" w:themeColor="background1"/>
+                      <w:sz w:val="18"/>
+                      <w:szCs w:val="18"/>
                     </w:rPr>
                     <w:t>(281) 902-6571</w:t>
                   </w:r>
@@ -416,41 +575,39 @@
                     <w:jc w:val="right"/>
                     <w:outlineLvl w:val="3"/>
                     <w:rPr>
-                      <w:sz w:val="16"/>
-                      <w:szCs w:val="16"/>
+                      <w:color w:val="FFFFFF" w:themeColor="background1"/>
+                      <w:sz w:val="18"/>
+                      <w:szCs w:val="18"/>
                     </w:rPr>
                   </w:pPr>
                   <w:r>
                     <w:rPr>
-                      <w:sz w:val="16"/>
-                      <w:szCs w:val="16"/>
+                      <w:color w:val="FFFFFF" w:themeColor="background1"/>
+                      <w:sz w:val="18"/>
+                      <w:szCs w:val="18"/>
                     </w:rPr>
-                    <w:t xml:space="preserve">EMAIL: </w:t>
-                  </w:r>
-                  <w:r>
-                    <w:rPr>
-                      <w:sz w:val="16"/>
-                      <w:szCs w:val="16"/>
-                    </w:rPr>
-                    <w:t>arroyokristijana@gmail.com</w:t>
+                    <w:t>EMAIL: arroyokristijana@gmail.com</w:t>
                   </w:r>
                 </w:p>
                 <w:p>
                   <w:pPr>
                     <w:pStyle w:val="Heading4"/>
                     <w:jc w:val="right"/>
+                    <w:outlineLvl w:val="3"/>
                   </w:pPr>
                   <w:r>
                     <w:rPr>
-                      <w:sz w:val="16"/>
-                      <w:szCs w:val="16"/>
+                      <w:color w:val="FFFFFF" w:themeColor="background1"/>
+                      <w:sz w:val="18"/>
+                      <w:szCs w:val="18"/>
                     </w:rPr>
                     <w:t xml:space="preserve">LiNKEDIN: </w:t>
                   </w:r>
                   <w:r>
                     <w:rPr>
-                      <w:sz w:val="16"/>
-                      <w:szCs w:val="16"/>
+                      <w:color w:val="FFFFFF" w:themeColor="background1"/>
+                      <w:sz w:val="18"/>
+                      <w:szCs w:val="18"/>
                     </w:rPr>
                     <w:t>linkedin.com/in/kristijarroyo/</w:t>
                   </w:r>
@@ -614,28 +771,7 @@
               <w:t xml:space="preserve"> • </w:t>
             </w:r>
             <w:r>
-              <w:t>J</w:t>
-            </w:r>
-            <w:r>
-              <w:t>AN</w:t>
-            </w:r>
-            <w:r>
-              <w:t>. 201</w:t>
-            </w:r>
-            <w:r>
-              <w:t>7</w:t>
-            </w:r>
-            <w:r>
-              <w:t xml:space="preserve"> – </w:t>
-            </w:r>
-            <w:r>
-              <w:t>JUL7</w:t>
-            </w:r>
-            <w:r>
-              <w:t xml:space="preserve"> 201</w:t>
-            </w:r>
-            <w:r>
-              <w:t>7</w:t>
+              <w:t>JAN. 2017 – JUL7 2017</w:t>
             </w:r>
           </w:p>
           <w:p>
@@ -900,11 +1036,11 @@
       </w:pPr>
     </w:p>
     <w:sectPr>
-      <w:footerReference w:type="default" r:id="rId8"/>
-      <w:footerReference w:type="first" r:id="rId9"/>
+      <w:footerReference w:type="first" r:id="rId7"/>
       <w:pgSz w:w="12240" w:h="15840"/>
-      <w:pgMar w:top="864" w:right="864" w:bottom="2304" w:left="864" w:header="576" w:footer="576" w:gutter="0"/>
+      <w:pgMar w:top="864" w:right="864" w:bottom="2304" w:left="864" w:header="576" w:footer="0" w:gutter="0"/>
       <w:cols w:space="720"/>
+      <w:titlePg/>
       <w:docGrid w:linePitch="360"/>
     </w:sectPr>
   </w:body>
@@ -937,10 +1073,6 @@
 </file>
 
 <file path=word/footer1.xml><?xml version="1.0" encoding="utf-8"?>
-<w:ftr xmlns:wpc="http://schemas.microsoft.com/office/word/2010/wordprocessingCanvas" xmlns:cx="http://schemas.microsoft.com/office/drawing/2014/chartex" xmlns:cx1="http://schemas.microsoft.com/office/drawing/2015/9/8/chartex" xmlns:cx2="http://schemas.microsoft.com/office/drawing/2015/10/21/chartex" xmlns:cx3="http://schemas.microsoft.com/office/drawing/2016/5/9/chartex" xmlns:cx4="http://schemas.microsoft.com/office/drawing/2016/5/10/chartex" xmlns:cx5="http://schemas.microsoft.com/office/drawing/2016/5/11/chartex" xmlns:cx6="http://schemas.microsoft.com/office/drawing/2016/5/12/chartex" xmlns:cx7="http://schemas.microsoft.com/office/drawing/2016/5/13/chartex" xmlns:cx8="http://schemas.microsoft.com/office/drawing/2016/5/14/chartex" xmlns:mc="http://schemas.openxmlformats.org/markup-compatibility/2006" xmlns:aink="http://schemas.microsoft.com/office/drawing/2016/ink" xmlns:am3d="http://schemas.microsoft.com/office/drawing/2017/model3d" xmlns:o="urn:schemas-microsoft-com:office:office" xmlns:r="http://schemas.openxmlformats.org/officeDocument/2006/relationships" xmlns:m="http://schemas.openxmlformats.org/officeDocument/2006/math" xmlns:v="urn:schemas-microsoft-com:vml" xmlns:wp14="http://schemas.microsoft.com/office/word/2010/wordprocessingDrawing" xmlns:wp="http://schemas.openxmlformats.org/drawingml/2006/wordprocessingDrawing" xmlns:w10="urn:schemas-microsoft-com:office:word" xmlns:w="http://schemas.openxmlformats.org/wordprocessingml/2006/main" xmlns:w14="http://schemas.microsoft.com/office/word/2010/wordml" xmlns:w15="http://schemas.microsoft.com/office/word/2012/wordml" xmlns:w16cex="http://schemas.microsoft.com/office/word/2018/wordml/cex" xmlns:w16cid="http://schemas.microsoft.com/office/word/2016/wordml/cid" xmlns:w16="http://schemas.microsoft.com/office/word/2018/wordml" xmlns:w16se="http://schemas.microsoft.com/office/word/2015/wordml/symex" xmlns:wpg="http://schemas.microsoft.com/office/word/2010/wordprocessingGroup" xmlns:wpi="http://schemas.microsoft.com/office/word/2010/wordprocessingInk" xmlns:wne="http://schemas.microsoft.com/office/word/2006/wordml" xmlns:wps="http://schemas.microsoft.com/office/word/2010/wordprocessingShape" mc:Ignorable="w14 w15 w16se w16cid w16 w16cex wp14"/>
-</file>
-
-<file path=word/footer2.xml><?xml version="1.0" encoding="utf-8"?>
 <w:ftr xmlns:wpc="http://schemas.microsoft.com/office/word/2010/wordprocessingCanvas" xmlns:cx="http://schemas.microsoft.com/office/drawing/2014/chartex" xmlns:cx1="http://schemas.microsoft.com/office/drawing/2015/9/8/chartex" xmlns:cx2="http://schemas.microsoft.com/office/drawing/2015/10/21/chartex" xmlns:cx3="http://schemas.microsoft.com/office/drawing/2016/5/9/chartex" xmlns:cx4="http://schemas.microsoft.com/office/drawing/2016/5/10/chartex" xmlns:cx5="http://schemas.microsoft.com/office/drawing/2016/5/11/chartex" xmlns:cx6="http://schemas.microsoft.com/office/drawing/2016/5/12/chartex" xmlns:cx7="http://schemas.microsoft.com/office/drawing/2016/5/13/chartex" xmlns:cx8="http://schemas.microsoft.com/office/drawing/2016/5/14/chartex" xmlns:mc="http://schemas.openxmlformats.org/markup-compatibility/2006" xmlns:aink="http://schemas.microsoft.com/office/drawing/2016/ink" xmlns:am3d="http://schemas.microsoft.com/office/drawing/2017/model3d" xmlns:o="urn:schemas-microsoft-com:office:office" xmlns:r="http://schemas.openxmlformats.org/officeDocument/2006/relationships" xmlns:m="http://schemas.openxmlformats.org/officeDocument/2006/math" xmlns:v="urn:schemas-microsoft-com:vml" xmlns:wp14="http://schemas.microsoft.com/office/word/2010/wordprocessingDrawing" xmlns:wp="http://schemas.openxmlformats.org/drawingml/2006/wordprocessingDrawing" xmlns:w10="urn:schemas-microsoft-com:office:word" xmlns:w="http://schemas.openxmlformats.org/wordprocessingml/2006/main" xmlns:w14="http://schemas.microsoft.com/office/word/2010/wordml" xmlns:w15="http://schemas.microsoft.com/office/word/2012/wordml" xmlns:w16cex="http://schemas.microsoft.com/office/word/2018/wordml/cex" xmlns:w16cid="http://schemas.microsoft.com/office/word/2016/wordml/cid" xmlns:w16="http://schemas.microsoft.com/office/word/2018/wordml" xmlns:w16se="http://schemas.microsoft.com/office/word/2015/wordml/symex" xmlns:wpg="http://schemas.microsoft.com/office/word/2010/wordprocessingGroup" xmlns:wpi="http://schemas.microsoft.com/office/word/2010/wordprocessingInk" xmlns:wne="http://schemas.microsoft.com/office/word/2006/wordml" xmlns:wps="http://schemas.microsoft.com/office/word/2010/wordprocessingShape" mc:Ignorable="w14 w15 w16se w16cid w16 w16cex wp14">
   <w:p>
     <w:pPr>
@@ -1092,6 +1224,119 @@
     </w:lvl>
   </w:abstractNum>
   <w:abstractNum w:abstractNumId="1" w15:restartNumberingAfterBreak="0">
+    <w:nsid w:val="14233BEE"/>
+    <w:multiLevelType w:val="hybridMultilevel"/>
+    <w:tmpl w:val="C7AA6244"/>
+    <w:lvl w:ilvl="0" w:tplc="04090005">
+      <w:start w:val="1"/>
+      <w:numFmt w:val="bullet"/>
+      <w:lvlText w:val=""/>
+      <w:lvlJc w:val="left"/>
+      <w:pPr>
+        <w:ind w:left="360" w:hanging="360"/>
+      </w:pPr>
+      <w:rPr>
+        <w:rFonts w:ascii="Wingdings" w:hAnsi="Wingdings" w:hint="default"/>
+      </w:rPr>
+    </w:lvl>
+    <w:lvl w:ilvl="1" w:tplc="04090003" w:tentative="1">
+      <w:start w:val="1"/>
+      <w:numFmt w:val="bullet"/>
+      <w:lvlText w:val="o"/>
+      <w:lvlJc w:val="left"/>
+      <w:pPr>
+        <w:ind w:left="1080" w:hanging="360"/>
+      </w:pPr>
+      <w:rPr>
+        <w:rFonts w:ascii="Courier New" w:hAnsi="Courier New" w:cs="Courier New" w:hint="default"/>
+      </w:rPr>
+    </w:lvl>
+    <w:lvl w:ilvl="2" w:tplc="04090005" w:tentative="1">
+      <w:start w:val="1"/>
+      <w:numFmt w:val="bullet"/>
+      <w:lvlText w:val=""/>
+      <w:lvlJc w:val="left"/>
+      <w:pPr>
+        <w:ind w:left="1800" w:hanging="360"/>
+      </w:pPr>
+      <w:rPr>
+        <w:rFonts w:ascii="Wingdings" w:hAnsi="Wingdings" w:hint="default"/>
+      </w:rPr>
+    </w:lvl>
+    <w:lvl w:ilvl="3" w:tplc="04090001" w:tentative="1">
+      <w:start w:val="1"/>
+      <w:numFmt w:val="bullet"/>
+      <w:lvlText w:val=""/>
+      <w:lvlJc w:val="left"/>
+      <w:pPr>
+        <w:ind w:left="2520" w:hanging="360"/>
+      </w:pPr>
+      <w:rPr>
+        <w:rFonts w:ascii="Symbol" w:hAnsi="Symbol" w:hint="default"/>
+      </w:rPr>
+    </w:lvl>
+    <w:lvl w:ilvl="4" w:tplc="04090003" w:tentative="1">
+      <w:start w:val="1"/>
+      <w:numFmt w:val="bullet"/>
+      <w:lvlText w:val="o"/>
+      <w:lvlJc w:val="left"/>
+      <w:pPr>
+        <w:ind w:left="3240" w:hanging="360"/>
+      </w:pPr>
+      <w:rPr>
+        <w:rFonts w:ascii="Courier New" w:hAnsi="Courier New" w:cs="Courier New" w:hint="default"/>
+      </w:rPr>
+    </w:lvl>
+    <w:lvl w:ilvl="5" w:tplc="04090005" w:tentative="1">
+      <w:start w:val="1"/>
+      <w:numFmt w:val="bullet"/>
+      <w:lvlText w:val=""/>
+      <w:lvlJc w:val="left"/>
+      <w:pPr>
+        <w:ind w:left="3960" w:hanging="360"/>
+      </w:pPr>
+      <w:rPr>
+        <w:rFonts w:ascii="Wingdings" w:hAnsi="Wingdings" w:hint="default"/>
+      </w:rPr>
+    </w:lvl>
+    <w:lvl w:ilvl="6" w:tplc="04090001" w:tentative="1">
+      <w:start w:val="1"/>
+      <w:numFmt w:val="bullet"/>
+      <w:lvlText w:val=""/>
+      <w:lvlJc w:val="left"/>
+      <w:pPr>
+        <w:ind w:left="4680" w:hanging="360"/>
+      </w:pPr>
+      <w:rPr>
+        <w:rFonts w:ascii="Symbol" w:hAnsi="Symbol" w:hint="default"/>
+      </w:rPr>
+    </w:lvl>
+    <w:lvl w:ilvl="7" w:tplc="04090003" w:tentative="1">
+      <w:start w:val="1"/>
+      <w:numFmt w:val="bullet"/>
+      <w:lvlText w:val="o"/>
+      <w:lvlJc w:val="left"/>
+      <w:pPr>
+        <w:ind w:left="5400" w:hanging="360"/>
+      </w:pPr>
+      <w:rPr>
+        <w:rFonts w:ascii="Courier New" w:hAnsi="Courier New" w:cs="Courier New" w:hint="default"/>
+      </w:rPr>
+    </w:lvl>
+    <w:lvl w:ilvl="8" w:tplc="04090005" w:tentative="1">
+      <w:start w:val="1"/>
+      <w:numFmt w:val="bullet"/>
+      <w:lvlText w:val=""/>
+      <w:lvlJc w:val="left"/>
+      <w:pPr>
+        <w:ind w:left="6120" w:hanging="360"/>
+      </w:pPr>
+      <w:rPr>
+        <w:rFonts w:ascii="Wingdings" w:hAnsi="Wingdings" w:hint="default"/>
+      </w:rPr>
+    </w:lvl>
+  </w:abstractNum>
+  <w:abstractNum w:abstractNumId="2" w15:restartNumberingAfterBreak="0">
     <w:nsid w:val="35F12DAE"/>
     <w:multiLevelType w:val="hybridMultilevel"/>
     <w:tmpl w:val="438E272E"/>
@@ -1204,7 +1449,346 @@
       </w:rPr>
     </w:lvl>
   </w:abstractNum>
-  <w:abstractNum w:abstractNumId="2" w15:restartNumberingAfterBreak="0">
+  <w:abstractNum w:abstractNumId="3" w15:restartNumberingAfterBreak="0">
+    <w:nsid w:val="44FC2961"/>
+    <w:multiLevelType w:val="hybridMultilevel"/>
+    <w:tmpl w:val="4AF895C8"/>
+    <w:lvl w:ilvl="0" w:tplc="04090001">
+      <w:start w:val="1"/>
+      <w:numFmt w:val="bullet"/>
+      <w:lvlText w:val=""/>
+      <w:lvlJc w:val="left"/>
+      <w:pPr>
+        <w:ind w:left="360" w:hanging="360"/>
+      </w:pPr>
+      <w:rPr>
+        <w:rFonts w:ascii="Symbol" w:hAnsi="Symbol" w:hint="default"/>
+      </w:rPr>
+    </w:lvl>
+    <w:lvl w:ilvl="1" w:tplc="04090003" w:tentative="1">
+      <w:start w:val="1"/>
+      <w:numFmt w:val="bullet"/>
+      <w:lvlText w:val="o"/>
+      <w:lvlJc w:val="left"/>
+      <w:pPr>
+        <w:ind w:left="1080" w:hanging="360"/>
+      </w:pPr>
+      <w:rPr>
+        <w:rFonts w:ascii="Courier New" w:hAnsi="Courier New" w:cs="Courier New" w:hint="default"/>
+      </w:rPr>
+    </w:lvl>
+    <w:lvl w:ilvl="2" w:tplc="04090005" w:tentative="1">
+      <w:start w:val="1"/>
+      <w:numFmt w:val="bullet"/>
+      <w:lvlText w:val=""/>
+      <w:lvlJc w:val="left"/>
+      <w:pPr>
+        <w:ind w:left="1800" w:hanging="360"/>
+      </w:pPr>
+      <w:rPr>
+        <w:rFonts w:ascii="Wingdings" w:hAnsi="Wingdings" w:hint="default"/>
+      </w:rPr>
+    </w:lvl>
+    <w:lvl w:ilvl="3" w:tplc="04090001" w:tentative="1">
+      <w:start w:val="1"/>
+      <w:numFmt w:val="bullet"/>
+      <w:lvlText w:val=""/>
+      <w:lvlJc w:val="left"/>
+      <w:pPr>
+        <w:ind w:left="2520" w:hanging="360"/>
+      </w:pPr>
+      <w:rPr>
+        <w:rFonts w:ascii="Symbol" w:hAnsi="Symbol" w:hint="default"/>
+      </w:rPr>
+    </w:lvl>
+    <w:lvl w:ilvl="4" w:tplc="04090003" w:tentative="1">
+      <w:start w:val="1"/>
+      <w:numFmt w:val="bullet"/>
+      <w:lvlText w:val="o"/>
+      <w:lvlJc w:val="left"/>
+      <w:pPr>
+        <w:ind w:left="3240" w:hanging="360"/>
+      </w:pPr>
+      <w:rPr>
+        <w:rFonts w:ascii="Courier New" w:hAnsi="Courier New" w:cs="Courier New" w:hint="default"/>
+      </w:rPr>
+    </w:lvl>
+    <w:lvl w:ilvl="5" w:tplc="04090005" w:tentative="1">
+      <w:start w:val="1"/>
+      <w:numFmt w:val="bullet"/>
+      <w:lvlText w:val=""/>
+      <w:lvlJc w:val="left"/>
+      <w:pPr>
+        <w:ind w:left="3960" w:hanging="360"/>
+      </w:pPr>
+      <w:rPr>
+        <w:rFonts w:ascii="Wingdings" w:hAnsi="Wingdings" w:hint="default"/>
+      </w:rPr>
+    </w:lvl>
+    <w:lvl w:ilvl="6" w:tplc="04090001" w:tentative="1">
+      <w:start w:val="1"/>
+      <w:numFmt w:val="bullet"/>
+      <w:lvlText w:val=""/>
+      <w:lvlJc w:val="left"/>
+      <w:pPr>
+        <w:ind w:left="4680" w:hanging="360"/>
+      </w:pPr>
+      <w:rPr>
+        <w:rFonts w:ascii="Symbol" w:hAnsi="Symbol" w:hint="default"/>
+      </w:rPr>
+    </w:lvl>
+    <w:lvl w:ilvl="7" w:tplc="04090003" w:tentative="1">
+      <w:start w:val="1"/>
+      <w:numFmt w:val="bullet"/>
+      <w:lvlText w:val="o"/>
+      <w:lvlJc w:val="left"/>
+      <w:pPr>
+        <w:ind w:left="5400" w:hanging="360"/>
+      </w:pPr>
+      <w:rPr>
+        <w:rFonts w:ascii="Courier New" w:hAnsi="Courier New" w:cs="Courier New" w:hint="default"/>
+      </w:rPr>
+    </w:lvl>
+    <w:lvl w:ilvl="8" w:tplc="04090005" w:tentative="1">
+      <w:start w:val="1"/>
+      <w:numFmt w:val="bullet"/>
+      <w:lvlText w:val=""/>
+      <w:lvlJc w:val="left"/>
+      <w:pPr>
+        <w:ind w:left="6120" w:hanging="360"/>
+      </w:pPr>
+      <w:rPr>
+        <w:rFonts w:ascii="Wingdings" w:hAnsi="Wingdings" w:hint="default"/>
+      </w:rPr>
+    </w:lvl>
+  </w:abstractNum>
+  <w:abstractNum w:abstractNumId="4" w15:restartNumberingAfterBreak="0">
+    <w:nsid w:val="4F6471EB"/>
+    <w:multiLevelType w:val="hybridMultilevel"/>
+    <w:tmpl w:val="0C069CE0"/>
+    <w:lvl w:ilvl="0" w:tplc="04090001">
+      <w:start w:val="1"/>
+      <w:numFmt w:val="bullet"/>
+      <w:lvlText w:val=""/>
+      <w:lvlJc w:val="left"/>
+      <w:pPr>
+        <w:ind w:left="360" w:hanging="360"/>
+      </w:pPr>
+      <w:rPr>
+        <w:rFonts w:ascii="Symbol" w:hAnsi="Symbol" w:hint="default"/>
+      </w:rPr>
+    </w:lvl>
+    <w:lvl w:ilvl="1" w:tplc="04090003" w:tentative="1">
+      <w:start w:val="1"/>
+      <w:numFmt w:val="bullet"/>
+      <w:lvlText w:val="o"/>
+      <w:lvlJc w:val="left"/>
+      <w:pPr>
+        <w:ind w:left="1080" w:hanging="360"/>
+      </w:pPr>
+      <w:rPr>
+        <w:rFonts w:ascii="Courier New" w:hAnsi="Courier New" w:cs="Courier New" w:hint="default"/>
+      </w:rPr>
+    </w:lvl>
+    <w:lvl w:ilvl="2" w:tplc="04090005" w:tentative="1">
+      <w:start w:val="1"/>
+      <w:numFmt w:val="bullet"/>
+      <w:lvlText w:val=""/>
+      <w:lvlJc w:val="left"/>
+      <w:pPr>
+        <w:ind w:left="1800" w:hanging="360"/>
+      </w:pPr>
+      <w:rPr>
+        <w:rFonts w:ascii="Wingdings" w:hAnsi="Wingdings" w:hint="default"/>
+      </w:rPr>
+    </w:lvl>
+    <w:lvl w:ilvl="3" w:tplc="04090001" w:tentative="1">
+      <w:start w:val="1"/>
+      <w:numFmt w:val="bullet"/>
+      <w:lvlText w:val=""/>
+      <w:lvlJc w:val="left"/>
+      <w:pPr>
+        <w:ind w:left="2520" w:hanging="360"/>
+      </w:pPr>
+      <w:rPr>
+        <w:rFonts w:ascii="Symbol" w:hAnsi="Symbol" w:hint="default"/>
+      </w:rPr>
+    </w:lvl>
+    <w:lvl w:ilvl="4" w:tplc="04090003" w:tentative="1">
+      <w:start w:val="1"/>
+      <w:numFmt w:val="bullet"/>
+      <w:lvlText w:val="o"/>
+      <w:lvlJc w:val="left"/>
+      <w:pPr>
+        <w:ind w:left="3240" w:hanging="360"/>
+      </w:pPr>
+      <w:rPr>
+        <w:rFonts w:ascii="Courier New" w:hAnsi="Courier New" w:cs="Courier New" w:hint="default"/>
+      </w:rPr>
+    </w:lvl>
+    <w:lvl w:ilvl="5" w:tplc="04090005" w:tentative="1">
+      <w:start w:val="1"/>
+      <w:numFmt w:val="bullet"/>
+      <w:lvlText w:val=""/>
+      <w:lvlJc w:val="left"/>
+      <w:pPr>
+        <w:ind w:left="3960" w:hanging="360"/>
+      </w:pPr>
+      <w:rPr>
+        <w:rFonts w:ascii="Wingdings" w:hAnsi="Wingdings" w:hint="default"/>
+      </w:rPr>
+    </w:lvl>
+    <w:lvl w:ilvl="6" w:tplc="04090001" w:tentative="1">
+      <w:start w:val="1"/>
+      <w:numFmt w:val="bullet"/>
+      <w:lvlText w:val=""/>
+      <w:lvlJc w:val="left"/>
+      <w:pPr>
+        <w:ind w:left="4680" w:hanging="360"/>
+      </w:pPr>
+      <w:rPr>
+        <w:rFonts w:ascii="Symbol" w:hAnsi="Symbol" w:hint="default"/>
+      </w:rPr>
+    </w:lvl>
+    <w:lvl w:ilvl="7" w:tplc="04090003" w:tentative="1">
+      <w:start w:val="1"/>
+      <w:numFmt w:val="bullet"/>
+      <w:lvlText w:val="o"/>
+      <w:lvlJc w:val="left"/>
+      <w:pPr>
+        <w:ind w:left="5400" w:hanging="360"/>
+      </w:pPr>
+      <w:rPr>
+        <w:rFonts w:ascii="Courier New" w:hAnsi="Courier New" w:cs="Courier New" w:hint="default"/>
+      </w:rPr>
+    </w:lvl>
+    <w:lvl w:ilvl="8" w:tplc="04090005" w:tentative="1">
+      <w:start w:val="1"/>
+      <w:numFmt w:val="bullet"/>
+      <w:lvlText w:val=""/>
+      <w:lvlJc w:val="left"/>
+      <w:pPr>
+        <w:ind w:left="6120" w:hanging="360"/>
+      </w:pPr>
+      <w:rPr>
+        <w:rFonts w:ascii="Wingdings" w:hAnsi="Wingdings" w:hint="default"/>
+      </w:rPr>
+    </w:lvl>
+  </w:abstractNum>
+  <w:abstractNum w:abstractNumId="5" w15:restartNumberingAfterBreak="0">
+    <w:nsid w:val="55904555"/>
+    <w:multiLevelType w:val="hybridMultilevel"/>
+    <w:tmpl w:val="0D64F718"/>
+    <w:lvl w:ilvl="0" w:tplc="04090001">
+      <w:start w:val="1"/>
+      <w:numFmt w:val="bullet"/>
+      <w:lvlText w:val=""/>
+      <w:lvlJc w:val="left"/>
+      <w:pPr>
+        <w:ind w:left="360" w:hanging="360"/>
+      </w:pPr>
+      <w:rPr>
+        <w:rFonts w:ascii="Symbol" w:hAnsi="Symbol" w:hint="default"/>
+      </w:rPr>
+    </w:lvl>
+    <w:lvl w:ilvl="1" w:tplc="04090003" w:tentative="1">
+      <w:start w:val="1"/>
+      <w:numFmt w:val="bullet"/>
+      <w:lvlText w:val="o"/>
+      <w:lvlJc w:val="left"/>
+      <w:pPr>
+        <w:ind w:left="1080" w:hanging="360"/>
+      </w:pPr>
+      <w:rPr>
+        <w:rFonts w:ascii="Courier New" w:hAnsi="Courier New" w:cs="Courier New" w:hint="default"/>
+      </w:rPr>
+    </w:lvl>
+    <w:lvl w:ilvl="2" w:tplc="04090005" w:tentative="1">
+      <w:start w:val="1"/>
+      <w:numFmt w:val="bullet"/>
+      <w:lvlText w:val=""/>
+      <w:lvlJc w:val="left"/>
+      <w:pPr>
+        <w:ind w:left="1800" w:hanging="360"/>
+      </w:pPr>
+      <w:rPr>
+        <w:rFonts w:ascii="Wingdings" w:hAnsi="Wingdings" w:hint="default"/>
+      </w:rPr>
+    </w:lvl>
+    <w:lvl w:ilvl="3" w:tplc="04090001" w:tentative="1">
+      <w:start w:val="1"/>
+      <w:numFmt w:val="bullet"/>
+      <w:lvlText w:val=""/>
+      <w:lvlJc w:val="left"/>
+      <w:pPr>
+        <w:ind w:left="2520" w:hanging="360"/>
+      </w:pPr>
+      <w:rPr>
+        <w:rFonts w:ascii="Symbol" w:hAnsi="Symbol" w:hint="default"/>
+      </w:rPr>
+    </w:lvl>
+    <w:lvl w:ilvl="4" w:tplc="04090003" w:tentative="1">
+      <w:start w:val="1"/>
+      <w:numFmt w:val="bullet"/>
+      <w:lvlText w:val="o"/>
+      <w:lvlJc w:val="left"/>
+      <w:pPr>
+        <w:ind w:left="3240" w:hanging="360"/>
+      </w:pPr>
+      <w:rPr>
+        <w:rFonts w:ascii="Courier New" w:hAnsi="Courier New" w:cs="Courier New" w:hint="default"/>
+      </w:rPr>
+    </w:lvl>
+    <w:lvl w:ilvl="5" w:tplc="04090005" w:tentative="1">
+      <w:start w:val="1"/>
+      <w:numFmt w:val="bullet"/>
+      <w:lvlText w:val=""/>
+      <w:lvlJc w:val="left"/>
+      <w:pPr>
+        <w:ind w:left="3960" w:hanging="360"/>
+      </w:pPr>
+      <w:rPr>
+        <w:rFonts w:ascii="Wingdings" w:hAnsi="Wingdings" w:hint="default"/>
+      </w:rPr>
+    </w:lvl>
+    <w:lvl w:ilvl="6" w:tplc="04090001" w:tentative="1">
+      <w:start w:val="1"/>
+      <w:numFmt w:val="bullet"/>
+      <w:lvlText w:val=""/>
+      <w:lvlJc w:val="left"/>
+      <w:pPr>
+        <w:ind w:left="4680" w:hanging="360"/>
+      </w:pPr>
+      <w:rPr>
+        <w:rFonts w:ascii="Symbol" w:hAnsi="Symbol" w:hint="default"/>
+      </w:rPr>
+    </w:lvl>
+    <w:lvl w:ilvl="7" w:tplc="04090003" w:tentative="1">
+      <w:start w:val="1"/>
+      <w:numFmt w:val="bullet"/>
+      <w:lvlText w:val="o"/>
+      <w:lvlJc w:val="left"/>
+      <w:pPr>
+        <w:ind w:left="5400" w:hanging="360"/>
+      </w:pPr>
+      <w:rPr>
+        <w:rFonts w:ascii="Courier New" w:hAnsi="Courier New" w:cs="Courier New" w:hint="default"/>
+      </w:rPr>
+    </w:lvl>
+    <w:lvl w:ilvl="8" w:tplc="04090005" w:tentative="1">
+      <w:start w:val="1"/>
+      <w:numFmt w:val="bullet"/>
+      <w:lvlText w:val=""/>
+      <w:lvlJc w:val="left"/>
+      <w:pPr>
+        <w:ind w:left="6120" w:hanging="360"/>
+      </w:pPr>
+      <w:rPr>
+        <w:rFonts w:ascii="Wingdings" w:hAnsi="Wingdings" w:hint="default"/>
+      </w:rPr>
+    </w:lvl>
+  </w:abstractNum>
+  <w:abstractNum w:abstractNumId="6" w15:restartNumberingAfterBreak="0">
     <w:nsid w:val="57DE2085"/>
     <w:multiLevelType w:val="hybridMultilevel"/>
     <w:tmpl w:val="88664C56"/>
@@ -1317,7 +1901,120 @@
       </w:rPr>
     </w:lvl>
   </w:abstractNum>
-  <w:abstractNum w:abstractNumId="3" w15:restartNumberingAfterBreak="0">
+  <w:abstractNum w:abstractNumId="7" w15:restartNumberingAfterBreak="0">
+    <w:nsid w:val="62192F49"/>
+    <w:multiLevelType w:val="hybridMultilevel"/>
+    <w:tmpl w:val="7C00B176"/>
+    <w:lvl w:ilvl="0" w:tplc="04090003">
+      <w:start w:val="1"/>
+      <w:numFmt w:val="bullet"/>
+      <w:lvlText w:val="o"/>
+      <w:lvlJc w:val="left"/>
+      <w:pPr>
+        <w:ind w:left="720" w:hanging="360"/>
+      </w:pPr>
+      <w:rPr>
+        <w:rFonts w:ascii="Courier New" w:hAnsi="Courier New" w:cs="Courier New" w:hint="default"/>
+      </w:rPr>
+    </w:lvl>
+    <w:lvl w:ilvl="1" w:tplc="04090003" w:tentative="1">
+      <w:start w:val="1"/>
+      <w:numFmt w:val="bullet"/>
+      <w:lvlText w:val="o"/>
+      <w:lvlJc w:val="left"/>
+      <w:pPr>
+        <w:ind w:left="1440" w:hanging="360"/>
+      </w:pPr>
+      <w:rPr>
+        <w:rFonts w:ascii="Courier New" w:hAnsi="Courier New" w:cs="Courier New" w:hint="default"/>
+      </w:rPr>
+    </w:lvl>
+    <w:lvl w:ilvl="2" w:tplc="04090005" w:tentative="1">
+      <w:start w:val="1"/>
+      <w:numFmt w:val="bullet"/>
+      <w:lvlText w:val=""/>
+      <w:lvlJc w:val="left"/>
+      <w:pPr>
+        <w:ind w:left="2160" w:hanging="360"/>
+      </w:pPr>
+      <w:rPr>
+        <w:rFonts w:ascii="Wingdings" w:hAnsi="Wingdings" w:hint="default"/>
+      </w:rPr>
+    </w:lvl>
+    <w:lvl w:ilvl="3" w:tplc="04090001" w:tentative="1">
+      <w:start w:val="1"/>
+      <w:numFmt w:val="bullet"/>
+      <w:lvlText w:val=""/>
+      <w:lvlJc w:val="left"/>
+      <w:pPr>
+        <w:ind w:left="2880" w:hanging="360"/>
+      </w:pPr>
+      <w:rPr>
+        <w:rFonts w:ascii="Symbol" w:hAnsi="Symbol" w:hint="default"/>
+      </w:rPr>
+    </w:lvl>
+    <w:lvl w:ilvl="4" w:tplc="04090003" w:tentative="1">
+      <w:start w:val="1"/>
+      <w:numFmt w:val="bullet"/>
+      <w:lvlText w:val="o"/>
+      <w:lvlJc w:val="left"/>
+      <w:pPr>
+        <w:ind w:left="3600" w:hanging="360"/>
+      </w:pPr>
+      <w:rPr>
+        <w:rFonts w:ascii="Courier New" w:hAnsi="Courier New" w:cs="Courier New" w:hint="default"/>
+      </w:rPr>
+    </w:lvl>
+    <w:lvl w:ilvl="5" w:tplc="04090005" w:tentative="1">
+      <w:start w:val="1"/>
+      <w:numFmt w:val="bullet"/>
+      <w:lvlText w:val=""/>
+      <w:lvlJc w:val="left"/>
+      <w:pPr>
+        <w:ind w:left="4320" w:hanging="360"/>
+      </w:pPr>
+      <w:rPr>
+        <w:rFonts w:ascii="Wingdings" w:hAnsi="Wingdings" w:hint="default"/>
+      </w:rPr>
+    </w:lvl>
+    <w:lvl w:ilvl="6" w:tplc="04090001" w:tentative="1">
+      <w:start w:val="1"/>
+      <w:numFmt w:val="bullet"/>
+      <w:lvlText w:val=""/>
+      <w:lvlJc w:val="left"/>
+      <w:pPr>
+        <w:ind w:left="5040" w:hanging="360"/>
+      </w:pPr>
+      <w:rPr>
+        <w:rFonts w:ascii="Symbol" w:hAnsi="Symbol" w:hint="default"/>
+      </w:rPr>
+    </w:lvl>
+    <w:lvl w:ilvl="7" w:tplc="04090003" w:tentative="1">
+      <w:start w:val="1"/>
+      <w:numFmt w:val="bullet"/>
+      <w:lvlText w:val="o"/>
+      <w:lvlJc w:val="left"/>
+      <w:pPr>
+        <w:ind w:left="5760" w:hanging="360"/>
+      </w:pPr>
+      <w:rPr>
+        <w:rFonts w:ascii="Courier New" w:hAnsi="Courier New" w:cs="Courier New" w:hint="default"/>
+      </w:rPr>
+    </w:lvl>
+    <w:lvl w:ilvl="8" w:tplc="04090005" w:tentative="1">
+      <w:start w:val="1"/>
+      <w:numFmt w:val="bullet"/>
+      <w:lvlText w:val=""/>
+      <w:lvlJc w:val="left"/>
+      <w:pPr>
+        <w:ind w:left="6480" w:hanging="360"/>
+      </w:pPr>
+      <w:rPr>
+        <w:rFonts w:ascii="Wingdings" w:hAnsi="Wingdings" w:hint="default"/>
+      </w:rPr>
+    </w:lvl>
+  </w:abstractNum>
+  <w:abstractNum w:abstractNumId="8" w15:restartNumberingAfterBreak="0">
     <w:nsid w:val="68445841"/>
     <w:multiLevelType w:val="hybridMultilevel"/>
     <w:tmpl w:val="FECECAA4"/>
@@ -1331,6 +2028,119 @@
       </w:pPr>
       <w:rPr>
         <w:rFonts w:ascii="Symbol" w:hAnsi="Symbol" w:hint="default"/>
+      </w:rPr>
+    </w:lvl>
+    <w:lvl w:ilvl="1" w:tplc="04090003" w:tentative="1">
+      <w:start w:val="1"/>
+      <w:numFmt w:val="bullet"/>
+      <w:lvlText w:val="o"/>
+      <w:lvlJc w:val="left"/>
+      <w:pPr>
+        <w:ind w:left="1440" w:hanging="360"/>
+      </w:pPr>
+      <w:rPr>
+        <w:rFonts w:ascii="Courier New" w:hAnsi="Courier New" w:cs="Courier New" w:hint="default"/>
+      </w:rPr>
+    </w:lvl>
+    <w:lvl w:ilvl="2" w:tplc="04090005" w:tentative="1">
+      <w:start w:val="1"/>
+      <w:numFmt w:val="bullet"/>
+      <w:lvlText w:val=""/>
+      <w:lvlJc w:val="left"/>
+      <w:pPr>
+        <w:ind w:left="2160" w:hanging="360"/>
+      </w:pPr>
+      <w:rPr>
+        <w:rFonts w:ascii="Wingdings" w:hAnsi="Wingdings" w:hint="default"/>
+      </w:rPr>
+    </w:lvl>
+    <w:lvl w:ilvl="3" w:tplc="04090001" w:tentative="1">
+      <w:start w:val="1"/>
+      <w:numFmt w:val="bullet"/>
+      <w:lvlText w:val=""/>
+      <w:lvlJc w:val="left"/>
+      <w:pPr>
+        <w:ind w:left="2880" w:hanging="360"/>
+      </w:pPr>
+      <w:rPr>
+        <w:rFonts w:ascii="Symbol" w:hAnsi="Symbol" w:hint="default"/>
+      </w:rPr>
+    </w:lvl>
+    <w:lvl w:ilvl="4" w:tplc="04090003" w:tentative="1">
+      <w:start w:val="1"/>
+      <w:numFmt w:val="bullet"/>
+      <w:lvlText w:val="o"/>
+      <w:lvlJc w:val="left"/>
+      <w:pPr>
+        <w:ind w:left="3600" w:hanging="360"/>
+      </w:pPr>
+      <w:rPr>
+        <w:rFonts w:ascii="Courier New" w:hAnsi="Courier New" w:cs="Courier New" w:hint="default"/>
+      </w:rPr>
+    </w:lvl>
+    <w:lvl w:ilvl="5" w:tplc="04090005" w:tentative="1">
+      <w:start w:val="1"/>
+      <w:numFmt w:val="bullet"/>
+      <w:lvlText w:val=""/>
+      <w:lvlJc w:val="left"/>
+      <w:pPr>
+        <w:ind w:left="4320" w:hanging="360"/>
+      </w:pPr>
+      <w:rPr>
+        <w:rFonts w:ascii="Wingdings" w:hAnsi="Wingdings" w:hint="default"/>
+      </w:rPr>
+    </w:lvl>
+    <w:lvl w:ilvl="6" w:tplc="04090001" w:tentative="1">
+      <w:start w:val="1"/>
+      <w:numFmt w:val="bullet"/>
+      <w:lvlText w:val=""/>
+      <w:lvlJc w:val="left"/>
+      <w:pPr>
+        <w:ind w:left="5040" w:hanging="360"/>
+      </w:pPr>
+      <w:rPr>
+        <w:rFonts w:ascii="Symbol" w:hAnsi="Symbol" w:hint="default"/>
+      </w:rPr>
+    </w:lvl>
+    <w:lvl w:ilvl="7" w:tplc="04090003" w:tentative="1">
+      <w:start w:val="1"/>
+      <w:numFmt w:val="bullet"/>
+      <w:lvlText w:val="o"/>
+      <w:lvlJc w:val="left"/>
+      <w:pPr>
+        <w:ind w:left="5760" w:hanging="360"/>
+      </w:pPr>
+      <w:rPr>
+        <w:rFonts w:ascii="Courier New" w:hAnsi="Courier New" w:cs="Courier New" w:hint="default"/>
+      </w:rPr>
+    </w:lvl>
+    <w:lvl w:ilvl="8" w:tplc="04090005" w:tentative="1">
+      <w:start w:val="1"/>
+      <w:numFmt w:val="bullet"/>
+      <w:lvlText w:val=""/>
+      <w:lvlJc w:val="left"/>
+      <w:pPr>
+        <w:ind w:left="6480" w:hanging="360"/>
+      </w:pPr>
+      <w:rPr>
+        <w:rFonts w:ascii="Wingdings" w:hAnsi="Wingdings" w:hint="default"/>
+      </w:rPr>
+    </w:lvl>
+  </w:abstractNum>
+  <w:abstractNum w:abstractNumId="9" w15:restartNumberingAfterBreak="0">
+    <w:nsid w:val="75DE25EA"/>
+    <w:multiLevelType w:val="hybridMultilevel"/>
+    <w:tmpl w:val="9914427E"/>
+    <w:lvl w:ilvl="0" w:tplc="40B483E8">
+      <w:start w:val="1"/>
+      <w:numFmt w:val="bullet"/>
+      <w:lvlText w:val="-"/>
+      <w:lvlJc w:val="left"/>
+      <w:pPr>
+        <w:ind w:left="720" w:hanging="360"/>
+      </w:pPr>
+      <w:rPr>
+        <w:rFonts w:ascii="Courier New" w:hAnsi="Courier New" w:hint="default"/>
       </w:rPr>
     </w:lvl>
     <w:lvl w:ilvl="1" w:tplc="04090003" w:tentative="1">
@@ -1434,13 +2244,31 @@
     <w:abstractNumId w:val="0"/>
   </w:num>
   <w:num w:numId="2">
+    <w:abstractNumId w:val="2"/>
+  </w:num>
+  <w:num w:numId="3">
+    <w:abstractNumId w:val="6"/>
+  </w:num>
+  <w:num w:numId="4">
+    <w:abstractNumId w:val="8"/>
+  </w:num>
+  <w:num w:numId="5">
+    <w:abstractNumId w:val="4"/>
+  </w:num>
+  <w:num w:numId="6">
+    <w:abstractNumId w:val="5"/>
+  </w:num>
+  <w:num w:numId="7">
+    <w:abstractNumId w:val="3"/>
+  </w:num>
+  <w:num w:numId="8">
     <w:abstractNumId w:val="1"/>
   </w:num>
-  <w:num w:numId="3">
-    <w:abstractNumId w:val="2"/>
+  <w:num w:numId="9">
+    <w:abstractNumId w:val="7"/>
   </w:num>
-  <w:num w:numId="4">
-    <w:abstractNumId w:val="3"/>
+  <w:num w:numId="10">
+    <w:abstractNumId w:val="9"/>
   </w:num>
 </w:numbering>
 </file>
@@ -1566,6 +2394,7 @@
     <w:lsdException w:name="HTML Sample" w:semiHidden="1" w:unhideWhenUsed="1"/>
     <w:lsdException w:name="HTML Typewriter" w:semiHidden="1" w:unhideWhenUsed="1"/>
     <w:lsdException w:name="HTML Variable" w:semiHidden="1" w:unhideWhenUsed="1"/>
+    <w:lsdException w:name="Normal Table" w:semiHidden="1" w:unhideWhenUsed="1"/>
     <w:lsdException w:name="annotation subject" w:semiHidden="1" w:unhideWhenUsed="1"/>
     <w:lsdException w:name="No List" w:semiHidden="1" w:unhideWhenUsed="1"/>
     <w:lsdException w:name="Outline List 1" w:semiHidden="1" w:unhideWhenUsed="1"/>
@@ -1609,8 +2438,10 @@
     <w:lsdException w:name="Table Elegant" w:semiHidden="1" w:unhideWhenUsed="1"/>
     <w:lsdException w:name="Table Professional" w:semiHidden="1" w:unhideWhenUsed="1"/>
     <w:lsdException w:name="Table Subtle 1" w:semiHidden="1" w:unhideWhenUsed="1"/>
+    <w:lsdException w:name="Table Subtle 2" w:semiHidden="1" w:unhideWhenUsed="1"/>
     <w:lsdException w:name="Table Web 1" w:semiHidden="1" w:unhideWhenUsed="1"/>
     <w:lsdException w:name="Table Web 2" w:semiHidden="1" w:unhideWhenUsed="1"/>
+    <w:lsdException w:name="Table Web 3" w:semiHidden="1" w:unhideWhenUsed="1"/>
     <w:lsdException w:name="Balloon Text" w:semiHidden="1" w:unhideWhenUsed="1"/>
     <w:lsdException w:name="Table Grid" w:uiPriority="39"/>
     <w:lsdException w:name="Table Theme" w:semiHidden="1" w:unhideWhenUsed="1"/>
@@ -2297,820 +3128,6 @@
     </w:pPr>
   </w:style>
 </w:styles>
-</file>
-
-<file path=word/charts/chart1.xml><?xml version="1.0" encoding="utf-8"?>
-<c:chartSpace xmlns:c="http://schemas.openxmlformats.org/drawingml/2006/chart" xmlns:a="http://schemas.openxmlformats.org/drawingml/2006/main" xmlns:r="http://schemas.openxmlformats.org/officeDocument/2006/relationships" xmlns:c16r2="http://schemas.microsoft.com/office/drawing/2015/06/chart">
-  <c:date1904 val="0"/>
-  <c:lang val="en-US"/>
-  <c:roundedCorners val="0"/>
-  <mc:AlternateContent xmlns:mc="http://schemas.openxmlformats.org/markup-compatibility/2006">
-    <mc:Choice xmlns:c14="http://schemas.microsoft.com/office/drawing/2007/8/2/chart" Requires="c14">
-      <c14:style val="102"/>
-    </mc:Choice>
-    <mc:Fallback>
-      <c:style val="2"/>
-    </mc:Fallback>
-  </mc:AlternateContent>
-  <c:chart>
-    <c:autoTitleDeleted val="1"/>
-    <c:plotArea>
-      <c:layout/>
-      <c:barChart>
-        <c:barDir val="bar"/>
-        <c:grouping val="stacked"/>
-        <c:varyColors val="0"/>
-        <c:ser>
-          <c:idx val="0"/>
-          <c:order val="0"/>
-          <c:tx>
-            <c:strRef>
-              <c:f>Sheet1!$B$1</c:f>
-              <c:strCache>
-                <c:ptCount val="1"/>
-                <c:pt idx="0">
-                  <c:v>Series 1</c:v>
-                </c:pt>
-              </c:strCache>
-            </c:strRef>
-          </c:tx>
-          <c:spPr>
-            <a:solidFill>
-              <a:schemeClr val="accent1"/>
-            </a:solidFill>
-            <a:ln>
-              <a:noFill/>
-            </a:ln>
-            <a:effectLst/>
-          </c:spPr>
-          <c:invertIfNegative val="0"/>
-          <c:cat>
-            <c:strRef>
-              <c:f>Sheet1!$A$2:$A$7</c:f>
-              <c:strCache>
-                <c:ptCount val="6"/>
-                <c:pt idx="0">
-                  <c:v>Python</c:v>
-                </c:pt>
-                <c:pt idx="1">
-                  <c:v>JavaScript</c:v>
-                </c:pt>
-                <c:pt idx="2">
-                  <c:v>C++</c:v>
-                </c:pt>
-                <c:pt idx="3">
-                  <c:v>SQL</c:v>
-                </c:pt>
-                <c:pt idx="4">
-                  <c:v>UNIX</c:v>
-                </c:pt>
-                <c:pt idx="5">
-                  <c:v>Git</c:v>
-                </c:pt>
-              </c:strCache>
-            </c:strRef>
-          </c:cat>
-          <c:val>
-            <c:numRef>
-              <c:f>Sheet1!$B$2:$B$7</c:f>
-              <c:numCache>
-                <c:formatCode>0%</c:formatCode>
-                <c:ptCount val="6"/>
-                <c:pt idx="0">
-                  <c:v>0.75</c:v>
-                </c:pt>
-                <c:pt idx="1">
-                  <c:v>0.3</c:v>
-                </c:pt>
-                <c:pt idx="2">
-                  <c:v>0.75</c:v>
-                </c:pt>
-                <c:pt idx="3">
-                  <c:v>0.4</c:v>
-                </c:pt>
-                <c:pt idx="4">
-                  <c:v>0.7</c:v>
-                </c:pt>
-                <c:pt idx="5">
-                  <c:v>0.9</c:v>
-                </c:pt>
-              </c:numCache>
-            </c:numRef>
-          </c:val>
-          <c:extLst>
-            <c:ext xmlns:c16="http://schemas.microsoft.com/office/drawing/2014/chart" uri="{C3380CC4-5D6E-409C-BE32-E72D297353CC}">
-              <c16:uniqueId val="{00000000-6260-DB44-9866-91ACEA738AFB}"/>
-            </c:ext>
-          </c:extLst>
-        </c:ser>
-        <c:dLbls>
-          <c:showLegendKey val="0"/>
-          <c:showVal val="0"/>
-          <c:showCatName val="0"/>
-          <c:showSerName val="0"/>
-          <c:showPercent val="0"/>
-          <c:showBubbleSize val="0"/>
-        </c:dLbls>
-        <c:gapWidth val="150"/>
-        <c:overlap val="100"/>
-        <c:axId val="1644024256"/>
-        <c:axId val="1644025888"/>
-      </c:barChart>
-      <c:catAx>
-        <c:axId val="1644024256"/>
-        <c:scaling>
-          <c:orientation val="minMax"/>
-        </c:scaling>
-        <c:delete val="0"/>
-        <c:axPos val="l"/>
-        <c:numFmt formatCode="General" sourceLinked="1"/>
-        <c:majorTickMark val="none"/>
-        <c:minorTickMark val="none"/>
-        <c:tickLblPos val="nextTo"/>
-        <c:spPr>
-          <a:noFill/>
-          <a:ln w="9525" cap="flat" cmpd="sng" algn="ctr">
-            <a:solidFill>
-              <a:schemeClr val="tx1">
-                <a:lumMod val="15000"/>
-                <a:lumOff val="85000"/>
-              </a:schemeClr>
-            </a:solidFill>
-            <a:round/>
-          </a:ln>
-          <a:effectLst/>
-        </c:spPr>
-        <c:txPr>
-          <a:bodyPr rot="-60000000" spcFirstLastPara="1" vertOverflow="ellipsis" vert="horz" wrap="square" anchor="ctr" anchorCtr="1"/>
-          <a:lstStyle/>
-          <a:p>
-            <a:pPr>
-              <a:defRPr sz="900" b="0" i="0" u="none" strike="noStrike" kern="1200" baseline="0">
-                <a:solidFill>
-                  <a:schemeClr val="tx1">
-                    <a:lumMod val="65000"/>
-                    <a:lumOff val="35000"/>
-                  </a:schemeClr>
-                </a:solidFill>
-                <a:latin typeface="+mn-lt"/>
-                <a:ea typeface="+mn-ea"/>
-                <a:cs typeface="+mn-cs"/>
-              </a:defRPr>
-            </a:pPr>
-            <a:endParaRPr lang="en-US"/>
-          </a:p>
-        </c:txPr>
-        <c:crossAx val="1644025888"/>
-        <c:crosses val="autoZero"/>
-        <c:auto val="1"/>
-        <c:lblAlgn val="ctr"/>
-        <c:lblOffset val="100"/>
-        <c:noMultiLvlLbl val="0"/>
-      </c:catAx>
-      <c:valAx>
-        <c:axId val="1644025888"/>
-        <c:scaling>
-          <c:orientation val="minMax"/>
-        </c:scaling>
-        <c:delete val="0"/>
-        <c:axPos val="b"/>
-        <c:majorGridlines>
-          <c:spPr>
-            <a:ln w="9525" cap="flat" cmpd="sng" algn="ctr">
-              <a:solidFill>
-                <a:schemeClr val="tx1">
-                  <a:lumMod val="15000"/>
-                  <a:lumOff val="85000"/>
-                </a:schemeClr>
-              </a:solidFill>
-              <a:round/>
-            </a:ln>
-            <a:effectLst/>
-          </c:spPr>
-        </c:majorGridlines>
-        <c:numFmt formatCode="0%" sourceLinked="1"/>
-        <c:majorTickMark val="none"/>
-        <c:minorTickMark val="none"/>
-        <c:tickLblPos val="nextTo"/>
-        <c:spPr>
-          <a:noFill/>
-          <a:ln>
-            <a:noFill/>
-          </a:ln>
-          <a:effectLst/>
-        </c:spPr>
-        <c:txPr>
-          <a:bodyPr rot="-60000000" spcFirstLastPara="1" vertOverflow="ellipsis" vert="horz" wrap="square" anchor="ctr" anchorCtr="1"/>
-          <a:lstStyle/>
-          <a:p>
-            <a:pPr>
-              <a:defRPr sz="900" b="0" i="0" u="none" strike="noStrike" kern="1200" baseline="0">
-                <a:solidFill>
-                  <a:schemeClr val="tx1">
-                    <a:lumMod val="65000"/>
-                    <a:lumOff val="35000"/>
-                  </a:schemeClr>
-                </a:solidFill>
-                <a:latin typeface="+mn-lt"/>
-                <a:ea typeface="+mn-ea"/>
-                <a:cs typeface="+mn-cs"/>
-              </a:defRPr>
-            </a:pPr>
-            <a:endParaRPr lang="en-US"/>
-          </a:p>
-        </c:txPr>
-        <c:crossAx val="1644024256"/>
-        <c:crosses val="autoZero"/>
-        <c:crossBetween val="between"/>
-      </c:valAx>
-      <c:spPr>
-        <a:noFill/>
-        <a:ln>
-          <a:noFill/>
-        </a:ln>
-        <a:effectLst/>
-      </c:spPr>
-    </c:plotArea>
-    <c:plotVisOnly val="1"/>
-    <c:dispBlanksAs val="gap"/>
-    <c:extLst>
-      <c:ext xmlns:c16r3="http://schemas.microsoft.com/office/drawing/2017/03/chart" uri="{56B9EC1D-385E-4148-901F-78D8002777C0}">
-        <c16r3:dataDisplayOptions16>
-          <c16r3:dispNaAsBlank val="1"/>
-        </c16r3:dataDisplayOptions16>
-      </c:ext>
-    </c:extLst>
-    <c:showDLblsOverMax val="0"/>
-  </c:chart>
-  <c:spPr>
-    <a:solidFill>
-      <a:schemeClr val="bg1"/>
-    </a:solidFill>
-    <a:ln w="9525" cap="flat" cmpd="sng" algn="ctr">
-      <a:noFill/>
-      <a:round/>
-    </a:ln>
-    <a:effectLst/>
-  </c:spPr>
-  <c:txPr>
-    <a:bodyPr/>
-    <a:lstStyle/>
-    <a:p>
-      <a:pPr>
-        <a:defRPr/>
-      </a:pPr>
-      <a:endParaRPr lang="en-US"/>
-    </a:p>
-  </c:txPr>
-  <c:externalData r:id="rId3">
-    <c:autoUpdate val="0"/>
-  </c:externalData>
-</c:chartSpace>
-</file>
-
-<file path=word/charts/colors1.xml><?xml version="1.0" encoding="utf-8"?>
-<cs:colorStyle xmlns:cs="http://schemas.microsoft.com/office/drawing/2012/chartStyle" xmlns:a="http://schemas.openxmlformats.org/drawingml/2006/main" meth="cycle" id="10">
-  <a:schemeClr val="accent1"/>
-  <a:schemeClr val="accent2"/>
-  <a:schemeClr val="accent3"/>
-  <a:schemeClr val="accent4"/>
-  <a:schemeClr val="accent5"/>
-  <a:schemeClr val="accent6"/>
-  <cs:variation/>
-  <cs:variation>
-    <a:lumMod val="60000"/>
-  </cs:variation>
-  <cs:variation>
-    <a:lumMod val="80000"/>
-    <a:lumOff val="20000"/>
-  </cs:variation>
-  <cs:variation>
-    <a:lumMod val="80000"/>
-  </cs:variation>
-  <cs:variation>
-    <a:lumMod val="60000"/>
-    <a:lumOff val="40000"/>
-  </cs:variation>
-  <cs:variation>
-    <a:lumMod val="50000"/>
-  </cs:variation>
-  <cs:variation>
-    <a:lumMod val="70000"/>
-    <a:lumOff val="30000"/>
-  </cs:variation>
-  <cs:variation>
-    <a:lumMod val="70000"/>
-  </cs:variation>
-  <cs:variation>
-    <a:lumMod val="50000"/>
-    <a:lumOff val="50000"/>
-  </cs:variation>
-</cs:colorStyle>
-</file>
-
-<file path=word/charts/style1.xml><?xml version="1.0" encoding="utf-8"?>
-<cs:chartStyle xmlns:cs="http://schemas.microsoft.com/office/drawing/2012/chartStyle" xmlns:a="http://schemas.openxmlformats.org/drawingml/2006/main" id="297">
-  <cs:axisTitle>
-    <cs:lnRef idx="0"/>
-    <cs:fillRef idx="0"/>
-    <cs:effectRef idx="0"/>
-    <cs:fontRef idx="minor">
-      <a:schemeClr val="tx1">
-        <a:lumMod val="65000"/>
-        <a:lumOff val="35000"/>
-      </a:schemeClr>
-    </cs:fontRef>
-    <cs:defRPr sz="1000" kern="1200"/>
-  </cs:axisTitle>
-  <cs:categoryAxis>
-    <cs:lnRef idx="0"/>
-    <cs:fillRef idx="0"/>
-    <cs:effectRef idx="0"/>
-    <cs:fontRef idx="minor">
-      <a:schemeClr val="tx1">
-        <a:lumMod val="65000"/>
-        <a:lumOff val="35000"/>
-      </a:schemeClr>
-    </cs:fontRef>
-    <cs:spPr>
-      <a:ln w="9525" cap="flat" cmpd="sng" algn="ctr">
-        <a:solidFill>
-          <a:schemeClr val="tx1">
-            <a:lumMod val="15000"/>
-            <a:lumOff val="85000"/>
-          </a:schemeClr>
-        </a:solidFill>
-        <a:round/>
-      </a:ln>
-    </cs:spPr>
-    <cs:defRPr sz="900" kern="1200"/>
-  </cs:categoryAxis>
-  <cs:chartArea mods="allowNoFillOverride allowNoLineOverride">
-    <cs:lnRef idx="0"/>
-    <cs:fillRef idx="0"/>
-    <cs:effectRef idx="0"/>
-    <cs:fontRef idx="minor">
-      <a:schemeClr val="tx1"/>
-    </cs:fontRef>
-    <cs:spPr>
-      <a:solidFill>
-        <a:schemeClr val="bg1"/>
-      </a:solidFill>
-      <a:ln w="9525" cap="flat" cmpd="sng" algn="ctr">
-        <a:solidFill>
-          <a:schemeClr val="tx1">
-            <a:lumMod val="15000"/>
-            <a:lumOff val="85000"/>
-          </a:schemeClr>
-        </a:solidFill>
-        <a:round/>
-      </a:ln>
-    </cs:spPr>
-    <cs:defRPr sz="1000" kern="1200"/>
-  </cs:chartArea>
-  <cs:dataLabel>
-    <cs:lnRef idx="0"/>
-    <cs:fillRef idx="0"/>
-    <cs:effectRef idx="0"/>
-    <cs:fontRef idx="minor">
-      <a:schemeClr val="tx1">
-        <a:lumMod val="75000"/>
-        <a:lumOff val="25000"/>
-      </a:schemeClr>
-    </cs:fontRef>
-    <cs:defRPr sz="900" kern="1200"/>
-  </cs:dataLabel>
-  <cs:dataLabelCallout>
-    <cs:lnRef idx="0"/>
-    <cs:fillRef idx="0"/>
-    <cs:effectRef idx="0"/>
-    <cs:fontRef idx="minor">
-      <a:schemeClr val="dk1">
-        <a:lumMod val="65000"/>
-        <a:lumOff val="35000"/>
-      </a:schemeClr>
-    </cs:fontRef>
-    <cs:spPr>
-      <a:solidFill>
-        <a:schemeClr val="lt1"/>
-      </a:solidFill>
-      <a:ln>
-        <a:solidFill>
-          <a:schemeClr val="dk1">
-            <a:lumMod val="25000"/>
-            <a:lumOff val="75000"/>
-          </a:schemeClr>
-        </a:solidFill>
-      </a:ln>
-    </cs:spPr>
-    <cs:defRPr sz="900" kern="1200"/>
-    <cs:bodyPr rot="0" spcFirstLastPara="1" vertOverflow="clip" horzOverflow="clip" vert="horz" wrap="square" lIns="36576" tIns="18288" rIns="36576" bIns="18288" anchor="ctr" anchorCtr="1">
-      <a:spAutoFit/>
-    </cs:bodyPr>
-  </cs:dataLabelCallout>
-  <cs:dataPoint>
-    <cs:lnRef idx="0"/>
-    <cs:fillRef idx="1">
-      <cs:styleClr val="auto"/>
-    </cs:fillRef>
-    <cs:effectRef idx="0"/>
-    <cs:fontRef idx="minor">
-      <a:schemeClr val="tx1"/>
-    </cs:fontRef>
-  </cs:dataPoint>
-  <cs:dataPoint3D>
-    <cs:lnRef idx="0"/>
-    <cs:fillRef idx="1">
-      <cs:styleClr val="auto"/>
-    </cs:fillRef>
-    <cs:effectRef idx="0"/>
-    <cs:fontRef idx="minor">
-      <a:schemeClr val="tx1"/>
-    </cs:fontRef>
-  </cs:dataPoint3D>
-  <cs:dataPointLine>
-    <cs:lnRef idx="0">
-      <cs:styleClr val="auto"/>
-    </cs:lnRef>
-    <cs:fillRef idx="1"/>
-    <cs:effectRef idx="0"/>
-    <cs:fontRef idx="minor">
-      <a:schemeClr val="tx1"/>
-    </cs:fontRef>
-    <cs:spPr>
-      <a:ln w="28575" cap="rnd">
-        <a:solidFill>
-          <a:schemeClr val="phClr"/>
-        </a:solidFill>
-        <a:round/>
-      </a:ln>
-    </cs:spPr>
-  </cs:dataPointLine>
-  <cs:dataPointMarker>
-    <cs:lnRef idx="0">
-      <cs:styleClr val="auto"/>
-    </cs:lnRef>
-    <cs:fillRef idx="1">
-      <cs:styleClr val="auto"/>
-    </cs:fillRef>
-    <cs:effectRef idx="0"/>
-    <cs:fontRef idx="minor">
-      <a:schemeClr val="tx1"/>
-    </cs:fontRef>
-    <cs:spPr>
-      <a:ln w="9525">
-        <a:solidFill>
-          <a:schemeClr val="phClr"/>
-        </a:solidFill>
-      </a:ln>
-    </cs:spPr>
-  </cs:dataPointMarker>
-  <cs:dataPointMarkerLayout symbol="circle" size="5"/>
-  <cs:dataPointWireframe>
-    <cs:lnRef idx="0">
-      <cs:styleClr val="auto"/>
-    </cs:lnRef>
-    <cs:fillRef idx="1"/>
-    <cs:effectRef idx="0"/>
-    <cs:fontRef idx="minor">
-      <a:schemeClr val="tx1"/>
-    </cs:fontRef>
-    <cs:spPr>
-      <a:ln w="9525" cap="rnd">
-        <a:solidFill>
-          <a:schemeClr val="phClr"/>
-        </a:solidFill>
-        <a:round/>
-      </a:ln>
-    </cs:spPr>
-  </cs:dataPointWireframe>
-  <cs:dataTable>
-    <cs:lnRef idx="0"/>
-    <cs:fillRef idx="0"/>
-    <cs:effectRef idx="0"/>
-    <cs:fontRef idx="minor">
-      <a:schemeClr val="tx1">
-        <a:lumMod val="65000"/>
-        <a:lumOff val="35000"/>
-      </a:schemeClr>
-    </cs:fontRef>
-    <cs:spPr>
-      <a:noFill/>
-      <a:ln w="9525" cap="flat" cmpd="sng" algn="ctr">
-        <a:solidFill>
-          <a:schemeClr val="tx1">
-            <a:lumMod val="15000"/>
-            <a:lumOff val="85000"/>
-          </a:schemeClr>
-        </a:solidFill>
-        <a:round/>
-      </a:ln>
-    </cs:spPr>
-    <cs:defRPr sz="900" kern="1200"/>
-  </cs:dataTable>
-  <cs:downBar>
-    <cs:lnRef idx="0"/>
-    <cs:fillRef idx="0"/>
-    <cs:effectRef idx="0"/>
-    <cs:fontRef idx="minor">
-      <a:schemeClr val="tx1"/>
-    </cs:fontRef>
-    <cs:spPr>
-      <a:solidFill>
-        <a:schemeClr val="dk1">
-          <a:lumMod val="75000"/>
-          <a:lumOff val="25000"/>
-        </a:schemeClr>
-      </a:solidFill>
-      <a:ln w="9525" cap="flat" cmpd="sng" algn="ctr">
-        <a:solidFill>
-          <a:schemeClr val="tx1">
-            <a:lumMod val="65000"/>
-            <a:lumOff val="35000"/>
-          </a:schemeClr>
-        </a:solidFill>
-        <a:round/>
-      </a:ln>
-    </cs:spPr>
-  </cs:downBar>
-  <cs:dropLine>
-    <cs:lnRef idx="0"/>
-    <cs:fillRef idx="0"/>
-    <cs:effectRef idx="0"/>
-    <cs:fontRef idx="minor">
-      <a:schemeClr val="tx1"/>
-    </cs:fontRef>
-    <cs:spPr>
-      <a:ln w="9525" cap="flat" cmpd="sng" algn="ctr">
-        <a:solidFill>
-          <a:schemeClr val="tx1">
-            <a:lumMod val="35000"/>
-            <a:lumOff val="65000"/>
-          </a:schemeClr>
-        </a:solidFill>
-        <a:round/>
-      </a:ln>
-    </cs:spPr>
-  </cs:dropLine>
-  <cs:errorBar>
-    <cs:lnRef idx="0"/>
-    <cs:fillRef idx="0"/>
-    <cs:effectRef idx="0"/>
-    <cs:fontRef idx="minor">
-      <a:schemeClr val="tx1"/>
-    </cs:fontRef>
-    <cs:spPr>
-      <a:ln w="9525" cap="flat" cmpd="sng" algn="ctr">
-        <a:solidFill>
-          <a:schemeClr val="tx1">
-            <a:lumMod val="65000"/>
-            <a:lumOff val="35000"/>
-          </a:schemeClr>
-        </a:solidFill>
-        <a:round/>
-      </a:ln>
-    </cs:spPr>
-  </cs:errorBar>
-  <cs:floor>
-    <cs:lnRef idx="0"/>
-    <cs:fillRef idx="0"/>
-    <cs:effectRef idx="0"/>
-    <cs:fontRef idx="minor">
-      <a:schemeClr val="tx1"/>
-    </cs:fontRef>
-    <cs:spPr>
-      <a:noFill/>
-      <a:ln>
-        <a:noFill/>
-      </a:ln>
-    </cs:spPr>
-  </cs:floor>
-  <cs:gridlineMajor>
-    <cs:lnRef idx="0"/>
-    <cs:fillRef idx="0"/>
-    <cs:effectRef idx="0"/>
-    <cs:fontRef idx="minor">
-      <a:schemeClr val="tx1"/>
-    </cs:fontRef>
-    <cs:spPr>
-      <a:ln w="9525" cap="flat" cmpd="sng" algn="ctr">
-        <a:solidFill>
-          <a:schemeClr val="tx1">
-            <a:lumMod val="15000"/>
-            <a:lumOff val="85000"/>
-          </a:schemeClr>
-        </a:solidFill>
-        <a:round/>
-      </a:ln>
-    </cs:spPr>
-  </cs:gridlineMajor>
-  <cs:gridlineMinor>
-    <cs:lnRef idx="0"/>
-    <cs:fillRef idx="0"/>
-    <cs:effectRef idx="0"/>
-    <cs:fontRef idx="minor">
-      <a:schemeClr val="tx1"/>
-    </cs:fontRef>
-    <cs:spPr>
-      <a:ln w="9525" cap="flat" cmpd="sng" algn="ctr">
-        <a:solidFill>
-          <a:schemeClr val="tx1">
-            <a:lumMod val="5000"/>
-            <a:lumOff val="95000"/>
-          </a:schemeClr>
-        </a:solidFill>
-        <a:round/>
-      </a:ln>
-    </cs:spPr>
-  </cs:gridlineMinor>
-  <cs:hiLoLine>
-    <cs:lnRef idx="0"/>
-    <cs:fillRef idx="0"/>
-    <cs:effectRef idx="0"/>
-    <cs:fontRef idx="minor">
-      <a:schemeClr val="tx1"/>
-    </cs:fontRef>
-    <cs:spPr>
-      <a:ln w="9525" cap="flat" cmpd="sng" algn="ctr">
-        <a:solidFill>
-          <a:schemeClr val="tx1">
-            <a:lumMod val="50000"/>
-            <a:lumOff val="50000"/>
-          </a:schemeClr>
-        </a:solidFill>
-        <a:round/>
-      </a:ln>
-    </cs:spPr>
-  </cs:hiLoLine>
-  <cs:leaderLine>
-    <cs:lnRef idx="0"/>
-    <cs:fillRef idx="0"/>
-    <cs:effectRef idx="0"/>
-    <cs:fontRef idx="minor">
-      <a:schemeClr val="tx1"/>
-    </cs:fontRef>
-    <cs:spPr>
-      <a:ln w="9525" cap="flat" cmpd="sng" algn="ctr">
-        <a:solidFill>
-          <a:schemeClr val="tx1">
-            <a:lumMod val="35000"/>
-            <a:lumOff val="65000"/>
-          </a:schemeClr>
-        </a:solidFill>
-        <a:round/>
-      </a:ln>
-    </cs:spPr>
-  </cs:leaderLine>
-  <cs:legend>
-    <cs:lnRef idx="0"/>
-    <cs:fillRef idx="0"/>
-    <cs:effectRef idx="0"/>
-    <cs:fontRef idx="minor">
-      <a:schemeClr val="tx1">
-        <a:lumMod val="65000"/>
-        <a:lumOff val="35000"/>
-      </a:schemeClr>
-    </cs:fontRef>
-    <cs:defRPr sz="900" kern="1200"/>
-  </cs:legend>
-  <cs:plotArea mods="allowNoFillOverride allowNoLineOverride">
-    <cs:lnRef idx="0"/>
-    <cs:fillRef idx="0"/>
-    <cs:effectRef idx="0"/>
-    <cs:fontRef idx="minor">
-      <a:schemeClr val="tx1"/>
-    </cs:fontRef>
-  </cs:plotArea>
-  <cs:plotArea3D mods="allowNoFillOverride allowNoLineOverride">
-    <cs:lnRef idx="0"/>
-    <cs:fillRef idx="0"/>
-    <cs:effectRef idx="0"/>
-    <cs:fontRef idx="minor">
-      <a:schemeClr val="tx1"/>
-    </cs:fontRef>
-  </cs:plotArea3D>
-  <cs:seriesAxis>
-    <cs:lnRef idx="0"/>
-    <cs:fillRef idx="0"/>
-    <cs:effectRef idx="0"/>
-    <cs:fontRef idx="minor">
-      <a:schemeClr val="tx1">
-        <a:lumMod val="65000"/>
-        <a:lumOff val="35000"/>
-      </a:schemeClr>
-    </cs:fontRef>
-    <cs:defRPr sz="900" kern="1200"/>
-  </cs:seriesAxis>
-  <cs:seriesLine>
-    <cs:lnRef idx="0"/>
-    <cs:fillRef idx="0"/>
-    <cs:effectRef idx="0"/>
-    <cs:fontRef idx="minor">
-      <a:schemeClr val="tx1"/>
-    </cs:fontRef>
-    <cs:spPr>
-      <a:ln w="9525" cap="flat" cmpd="sng" algn="ctr">
-        <a:solidFill>
-          <a:schemeClr val="tx1">
-            <a:lumMod val="35000"/>
-            <a:lumOff val="65000"/>
-          </a:schemeClr>
-        </a:solidFill>
-        <a:round/>
-      </a:ln>
-    </cs:spPr>
-  </cs:seriesLine>
-  <cs:title>
-    <cs:lnRef idx="0"/>
-    <cs:fillRef idx="0"/>
-    <cs:effectRef idx="0"/>
-    <cs:fontRef idx="minor">
-      <a:schemeClr val="tx1">
-        <a:lumMod val="65000"/>
-        <a:lumOff val="35000"/>
-      </a:schemeClr>
-    </cs:fontRef>
-    <cs:defRPr sz="1400" b="0" kern="1200" spc="0" baseline="0"/>
-  </cs:title>
-  <cs:trendline>
-    <cs:lnRef idx="0">
-      <cs:styleClr val="auto"/>
-    </cs:lnRef>
-    <cs:fillRef idx="0"/>
-    <cs:effectRef idx="0"/>
-    <cs:fontRef idx="minor">
-      <a:schemeClr val="tx1"/>
-    </cs:fontRef>
-    <cs:spPr>
-      <a:ln w="19050" cap="rnd">
-        <a:solidFill>
-          <a:schemeClr val="phClr"/>
-        </a:solidFill>
-        <a:prstDash val="sysDot"/>
-      </a:ln>
-    </cs:spPr>
-  </cs:trendline>
-  <cs:trendlineLabel>
-    <cs:lnRef idx="0"/>
-    <cs:fillRef idx="0"/>
-    <cs:effectRef idx="0"/>
-    <cs:fontRef idx="minor">
-      <a:schemeClr val="tx1">
-        <a:lumMod val="65000"/>
-        <a:lumOff val="35000"/>
-      </a:schemeClr>
-    </cs:fontRef>
-    <cs:defRPr sz="900" kern="1200"/>
-  </cs:trendlineLabel>
-  <cs:upBar>
-    <cs:lnRef idx="0"/>
-    <cs:fillRef idx="0"/>
-    <cs:effectRef idx="0"/>
-    <cs:fontRef idx="minor">
-      <a:schemeClr val="tx1"/>
-    </cs:fontRef>
-    <cs:spPr>
-      <a:solidFill>
-        <a:schemeClr val="lt1"/>
-      </a:solidFill>
-      <a:ln w="9525" cap="flat" cmpd="sng" algn="ctr">
-        <a:solidFill>
-          <a:schemeClr val="tx1">
-            <a:lumMod val="65000"/>
-            <a:lumOff val="35000"/>
-          </a:schemeClr>
-        </a:solidFill>
-        <a:round/>
-      </a:ln>
-    </cs:spPr>
-  </cs:upBar>
-  <cs:valueAxis>
-    <cs:lnRef idx="0"/>
-    <cs:fillRef idx="0"/>
-    <cs:effectRef idx="0"/>
-    <cs:fontRef idx="minor">
-      <a:schemeClr val="tx1">
-        <a:lumMod val="65000"/>
-        <a:lumOff val="35000"/>
-      </a:schemeClr>
-    </cs:fontRef>
-    <cs:defRPr sz="900" kern="1200"/>
-  </cs:valueAxis>
-  <cs:wall>
-    <cs:lnRef idx="0"/>
-    <cs:fillRef idx="0"/>
-    <cs:effectRef idx="0"/>
-    <cs:fontRef idx="minor">
-      <a:schemeClr val="tx1"/>
-    </cs:fontRef>
-    <cs:spPr>
-      <a:noFill/>
-      <a:ln>
-        <a:noFill/>
-      </a:ln>
-    </cs:spPr>
-  </cs:wall>
-</cs:chartStyle>
 </file>
 
 <file path=word/glossary/document.xml><?xml version="1.0" encoding="utf-8"?>
@@ -3423,10 +3440,7 @@
             <w:pStyle w:val="65A04FED95E50A4ABE03C7A8AF308802"/>
           </w:pPr>
           <w:r>
-            <w:t xml:space="preserve">On the Home tab of the ribbon, check out </w:t>
-          </w:r>
-          <w:r>
-            <w:t>Styles to apply the formatting you need with just a click.</w:t>
+            <w:t>On the Home tab of the ribbon, check out Styles to apply the formatting you need with just a click.</w:t>
           </w:r>
         </w:p>
       </w:docPartBody>
@@ -3442,14 +3456,14 @@
     <w:charset w:val="02"/>
     <w:family w:val="decorative"/>
     <w:pitch w:val="variable"/>
-    <w:sig w:usb0="00000000" w:usb1="10000000" w:usb2="00000000" w:usb3="00000000" w:csb0="80000000" w:csb1="00000000"/>
+    <w:sig w:usb0="00000003" w:usb1="10000000" w:usb2="00000000" w:usb3="00000000" w:csb0="80000001" w:csb1="00000000"/>
   </w:font>
   <w:font w:name="Times New Roman">
     <w:panose1 w:val="02020603050405020304"/>
     <w:charset w:val="00"/>
     <w:family w:val="roman"/>
     <w:pitch w:val="variable"/>
-    <w:sig w:usb0="E0002EFF" w:usb1="C000785B" w:usb2="00000009" w:usb3="00000000" w:csb0="000001FF" w:csb1="00000000"/>
+    <w:sig w:usb0="00000003" w:usb1="00000000" w:usb2="00000000" w:usb3="00000000" w:csb0="00000001" w:csb1="00000000"/>
   </w:font>
   <w:font w:name="Courier New">
     <w:panose1 w:val="02070309020205020404"/>
@@ -3484,14 +3498,14 @@
     <w:charset w:val="00"/>
     <w:family w:val="swiss"/>
     <w:pitch w:val="variable"/>
-    <w:sig w:usb0="E0002AFF" w:usb1="C000ACFF" w:usb2="00000009" w:usb3="00000000" w:csb0="000001FF" w:csb1="00000000"/>
+    <w:sig w:usb0="00000003" w:usb1="00000000" w:usb2="00000000" w:usb3="00000000" w:csb0="00000001" w:csb1="00000000"/>
   </w:font>
   <w:font w:name="Calibri Light">
     <w:panose1 w:val="020F0302020204030204"/>
     <w:charset w:val="00"/>
     <w:family w:val="swiss"/>
     <w:pitch w:val="variable"/>
-    <w:sig w:usb0="E0002AFF" w:usb1="C000247B" w:usb2="00000009" w:usb3="00000000" w:csb0="000001FF" w:csb1="00000000"/>
+    <w:sig w:usb0="A00002EF" w:usb1="4000207B" w:usb2="00000000" w:usb3="00000000" w:csb0="0000019F" w:csb1="00000000"/>
   </w:font>
 </w:fonts>
 </file>
@@ -3512,6 +3526,8 @@
   </w:compat>
   <w:rsids>
     <w:rsidRoot w:val="00EA2792"/>
+    <w:rsid w:val="008941B9"/>
+    <w:rsid w:val="00E07A6B"/>
     <w:rsid w:val="00EA2792"/>
   </w:rsids>
   <m:mathPr>

</xml_diff>

<commit_message>
Created first version of modern style resume
</commit_message>
<xml_diff>
--- a/KA_modern_resume.docx
+++ b/KA_modern_resume.docx
@@ -14,8 +14,8 @@
         <w:tblDescription w:val="Main host layout table"/>
       </w:tblPr>
       <w:tblGrid>
-        <w:gridCol w:w="3870"/>
-        <w:gridCol w:w="6642"/>
+        <w:gridCol w:w="3976"/>
+        <w:gridCol w:w="6824"/>
       </w:tblGrid>
       <w:tr>
         <w:trPr>
@@ -32,6 +32,7 @@
           <w:p>
             <w:pPr>
               <w:pStyle w:val="Initials"/>
+              <w:spacing w:after="1080"/>
             </w:pPr>
             <w:r>
               <w:rPr>
@@ -250,10 +251,16 @@
           <w:p>
             <w:pPr>
               <w:pStyle w:val="Heading3"/>
+              <w:tabs>
+                <w:tab w:val="right" w:pos="3256"/>
+              </w:tabs>
               <w:spacing w:after="120"/>
             </w:pPr>
             <w:r>
               <w:t>EDUCATION</w:t>
+            </w:r>
+            <w:r>
+              <w:tab/>
             </w:r>
           </w:p>
           <w:p>
@@ -329,11 +336,17 @@
             </w:r>
           </w:p>
           <w:p>
+            <w:pPr>
+              <w:spacing w:after="60"/>
+            </w:pPr>
             <w:r>
               <w:t>Fluent in Python</w:t>
             </w:r>
           </w:p>
           <w:p>
+            <w:pPr>
+              <w:spacing w:after="60"/>
+            </w:pPr>
             <w:r>
               <w:t>Experience</w:t>
             </w:r>
@@ -345,11 +358,24 @@
             </w:r>
           </w:p>
           <w:p>
-            <w:r>
-              <w:t>Familiar with JavaScript, Java, Golang</w:t>
-            </w:r>
-            <w:r>
-              <w:t>, and C#</w:t>
+            <w:pPr>
+              <w:spacing w:after="60"/>
+              <w:ind w:left="360" w:hanging="360"/>
+            </w:pPr>
+            <w:r>
+              <w:t>Familiar with JavaScript, Java,</w:t>
+            </w:r>
+            <w:r>
+              <w:t xml:space="preserve"> </w:t>
+            </w:r>
+            <w:r>
+              <w:t>Golang</w:t>
+            </w:r>
+            <w:r>
+              <w:t xml:space="preserve">, </w:t>
+            </w:r>
+            <w:r>
+              <w:t>C#, and Scala</w:t>
             </w:r>
           </w:p>
           <w:p/>
@@ -371,11 +397,18 @@
             </w:r>
           </w:p>
           <w:p>
+            <w:pPr>
+              <w:spacing w:after="60"/>
+            </w:pPr>
             <w:r>
               <w:t>Experience with Django</w:t>
             </w:r>
           </w:p>
           <w:p>
+            <w:pPr>
+              <w:spacing w:after="60"/>
+              <w:ind w:left="360" w:hanging="360"/>
+            </w:pPr>
             <w:r>
               <w:t>Familiar with React</w:t>
             </w:r>
@@ -406,6 +439,10 @@
             </w:r>
           </w:p>
           <w:p>
+            <w:pPr>
+              <w:spacing w:after="60"/>
+              <w:ind w:left="360" w:hanging="360"/>
+            </w:pPr>
             <w:r>
               <w:t>Well-versed with Git</w:t>
             </w:r>
@@ -426,16 +463,28 @@
             </w:r>
           </w:p>
           <w:p>
+            <w:pPr>
+              <w:spacing w:after="60"/>
+              <w:ind w:left="360" w:hanging="360"/>
+            </w:pPr>
             <w:r>
               <w:t>Experience working in Agile Software Design</w:t>
             </w:r>
           </w:p>
           <w:p>
+            <w:pPr>
+              <w:spacing w:after="60"/>
+              <w:ind w:left="360" w:hanging="360"/>
+            </w:pPr>
             <w:r>
               <w:t>Experience in Full-Stack Development and Object-Oriented Design</w:t>
             </w:r>
           </w:p>
           <w:p>
+            <w:pPr>
+              <w:spacing w:after="60"/>
+              <w:ind w:left="360" w:hanging="360"/>
+            </w:pPr>
             <w:r>
               <w:t xml:space="preserve">Familiar with DevOps </w:t>
             </w:r>
@@ -457,6 +506,10 @@
             </w:r>
           </w:p>
           <w:p>
+            <w:pPr>
+              <w:spacing w:after="60"/>
+              <w:ind w:left="360" w:hanging="360"/>
+            </w:pPr>
             <w:r>
               <w:t>Experience</w:t>
             </w:r>
@@ -464,23 +517,40 @@
               <w:t xml:space="preserve"> </w:t>
             </w:r>
             <w:r>
-              <w:t>working in client-facing roles</w:t>
+              <w:t xml:space="preserve">working </w:t>
+            </w:r>
+            <w:r>
+              <w:t>with clients</w:t>
             </w:r>
           </w:p>
           <w:p>
+            <w:pPr>
+              <w:spacing w:after="60"/>
+              <w:ind w:left="360" w:hanging="360"/>
+            </w:pPr>
             <w:r>
               <w:t>Adaptable</w:t>
+            </w:r>
+          </w:p>
+          <w:p>
+            <w:pPr>
+              <w:spacing w:after="60"/>
+              <w:ind w:left="360" w:hanging="360"/>
+            </w:pPr>
+            <w:r>
+              <w:t>Collaborative</w:t>
+            </w:r>
+          </w:p>
+          <w:p>
+            <w:pPr>
+              <w:spacing w:after="60"/>
+              <w:ind w:left="360" w:hanging="360"/>
+            </w:pPr>
+            <w:r>
+              <w:t>Teachable</w:t>
             </w:r>
           </w:p>
           <w:p/>
-          <w:p/>
-          <w:p/>
-          <w:p/>
-          <w:p>
-            <w:pPr>
-              <w:jc w:val="center"/>
-            </w:pPr>
-          </w:p>
         </w:tc>
         <w:tc>
           <w:tcPr>
@@ -536,7 +606,6 @@
                     <w:rPr>
                       <w:color w:val="FFFFFF" w:themeColor="background1"/>
                     </w:rPr>
-                    <w:lastRenderedPageBreak/>
                     <w:t>Kristi Arroyo</w:t>
                   </w:r>
                 </w:p>
@@ -618,6 +687,7 @@
           <w:p>
             <w:pPr>
               <w:pStyle w:val="Heading3"/>
+              <w:spacing w:before="0"/>
             </w:pPr>
             <w:sdt>
               <w:sdtPr>
@@ -642,21 +712,31 @@
           <w:p>
             <w:pPr>
               <w:pStyle w:val="Heading4"/>
+              <w:spacing w:before="120"/>
             </w:pPr>
             <w:r>
               <w:t>ADVANCED APP ENGINEERING ANALYST</w:t>
             </w:r>
             <w:r>
-              <w:t xml:space="preserve"> •</w:t>
-            </w:r>
-            <w:r>
-              <w:t xml:space="preserve"> ACCENTURE</w:t>
-            </w:r>
-            <w:r>
-              <w:t xml:space="preserve"> • </w:t>
-            </w:r>
-            <w:r>
-              <w:t>jan. 2019 – present</w:t>
+              <w:t xml:space="preserve"> </w:t>
+            </w:r>
+            <w:r>
+              <w:t>(Incident Management and Build team</w:t>
+            </w:r>
+            <w:r>
+              <w:t>)</w:t>
+            </w:r>
+            <w:r>
+              <w:t xml:space="preserve"> • ACCENTURE • </w:t>
+            </w:r>
+            <w:r>
+              <w:t>Nov</w:t>
+            </w:r>
+            <w:r>
+              <w:t xml:space="preserve">. 2019 – </w:t>
+            </w:r>
+            <w:r>
+              <w:t>Present</w:t>
             </w:r>
           </w:p>
           <w:p>
@@ -671,7 +751,25 @@
               <w:t>Res</w:t>
             </w:r>
             <w:r>
-              <w:t>olve reported business rules defects by performing root cause analysis and developing fixes using the Oracle Policy Automation Tool</w:t>
+              <w:t>olved an estimate of 1</w:t>
+            </w:r>
+            <w:r>
+              <w:t>3</w:t>
+            </w:r>
+            <w:r>
+              <w:t xml:space="preserve"> reported </w:t>
+            </w:r>
+            <w:r>
+              <w:t>B</w:t>
+            </w:r>
+            <w:r>
+              <w:t xml:space="preserve">usiness </w:t>
+            </w:r>
+            <w:r>
+              <w:t>R</w:t>
+            </w:r>
+            <w:r>
+              <w:t>ules defects by performing root cause analysis and developing fixes using the Oracle Policy Modeling Tool</w:t>
             </w:r>
           </w:p>
           <w:p>
@@ -683,7 +781,7 @@
               </w:numPr>
             </w:pPr>
             <w:r>
-              <w:t>Enhanced productivity in testing team by automating execution of test scripts and integrating version control with Git</w:t>
+              <w:t>Use knowledge of SQL and Liquibase to execute 4 database change requests</w:t>
             </w:r>
           </w:p>
           <w:p>
@@ -695,12 +793,103 @@
               </w:numPr>
             </w:pPr>
             <w:r>
-              <w:t>Collaborate with client and product design team to understand desired functionality of custom features and create scripts that best test them</w:t>
+              <w:t>Adapted well to the workflow and expectations of the Test, Incident Management, and Build teams within project</w:t>
             </w:r>
           </w:p>
           <w:p>
             <w:pPr>
               <w:pStyle w:val="Heading4"/>
+              <w:spacing w:before="120"/>
+            </w:pPr>
+            <w:r>
+              <w:t>ADVANCED APP ENGINEERING ANALYST</w:t>
+            </w:r>
+            <w:r>
+              <w:t xml:space="preserve"> (Tester)</w:t>
+            </w:r>
+            <w:r>
+              <w:t xml:space="preserve"> •</w:t>
+            </w:r>
+            <w:r>
+              <w:t xml:space="preserve"> ACCENTURE</w:t>
+            </w:r>
+            <w:r>
+              <w:t xml:space="preserve"> • </w:t>
+            </w:r>
+            <w:r>
+              <w:t xml:space="preserve">jan. 2019 – </w:t>
+            </w:r>
+            <w:r>
+              <w:t>Nov. 2019</w:t>
+            </w:r>
+          </w:p>
+          <w:p>
+            <w:pPr>
+              <w:pStyle w:val="ListParagraph"/>
+              <w:numPr>
+                <w:ilvl w:val="0"/>
+                <w:numId w:val="2"/>
+              </w:numPr>
+            </w:pPr>
+            <w:r>
+              <w:t>Enhanced productivity in testing team by automating execution</w:t>
+            </w:r>
+            <w:r>
+              <w:t xml:space="preserve"> </w:t>
+            </w:r>
+            <w:r>
+              <w:t xml:space="preserve">of </w:t>
+            </w:r>
+            <w:r>
+              <w:t>16</w:t>
+            </w:r>
+            <w:r>
+              <w:t xml:space="preserve"> test scripts</w:t>
+            </w:r>
+            <w:r>
+              <w:t xml:space="preserve"> with a custom tool that utilizes Selenium WebDriver</w:t>
+            </w:r>
+          </w:p>
+          <w:p>
+            <w:pPr>
+              <w:pStyle w:val="ListParagraph"/>
+              <w:numPr>
+                <w:ilvl w:val="0"/>
+                <w:numId w:val="2"/>
+              </w:numPr>
+            </w:pPr>
+            <w:r>
+              <w:t>Incorporated version control of test scripts in team by integrating GitHub</w:t>
+            </w:r>
+          </w:p>
+          <w:p>
+            <w:pPr>
+              <w:pStyle w:val="ListParagraph"/>
+              <w:numPr>
+                <w:ilvl w:val="0"/>
+                <w:numId w:val="2"/>
+              </w:numPr>
+            </w:pPr>
+            <w:r>
+              <w:t>Executed 53 test scripts to ensure the functionality of product features works as expected</w:t>
+            </w:r>
+          </w:p>
+          <w:p>
+            <w:pPr>
+              <w:pStyle w:val="ListParagraph"/>
+              <w:numPr>
+                <w:ilvl w:val="0"/>
+                <w:numId w:val="2"/>
+              </w:numPr>
+            </w:pPr>
+            <w:r>
+              <w:t>Collaborate with client and product design team to understand desired functionality of custom features and create scripts that best test them</w:t>
+            </w:r>
+          </w:p>
+          <w:p>
+            <w:pPr>
+              <w:pStyle w:val="Heading4"/>
+              <w:spacing w:before="120"/>
             </w:pPr>
             <w:r>
               <w:t>SSD Validation Intern</w:t>
@@ -727,7 +916,19 @@
               </w:numPr>
             </w:pPr>
             <w:r>
-              <w:t>Implemented SSD log page accessor features to functional validation test automation software</w:t>
+              <w:t xml:space="preserve">Implemented </w:t>
+            </w:r>
+            <w:r>
+              <w:t xml:space="preserve">an estimate of 10 </w:t>
+            </w:r>
+            <w:r>
+              <w:t>SSD</w:t>
+            </w:r>
+            <w:r>
+              <w:t xml:space="preserve"> </w:t>
+            </w:r>
+            <w:r>
+              <w:t>log page accessor features to functional validation test automation software</w:t>
             </w:r>
           </w:p>
           <w:p>
@@ -757,6 +958,7 @@
           <w:p>
             <w:pPr>
               <w:pStyle w:val="Heading4"/>
+              <w:spacing w:before="120"/>
             </w:pPr>
             <w:r>
               <w:t xml:space="preserve">R&amp;D Undergrad Co-op </w:t>
@@ -783,7 +985,22 @@
               </w:numPr>
             </w:pPr>
             <w:r>
-              <w:t>Contributed to completing a test software, written in Python, that receives and visualizes FPA data</w:t>
+              <w:t>Contributed to</w:t>
+            </w:r>
+            <w:r>
+              <w:t xml:space="preserve"> the</w:t>
+            </w:r>
+            <w:r>
+              <w:t xml:space="preserve"> completi</w:t>
+            </w:r>
+            <w:r>
+              <w:t>on of</w:t>
+            </w:r>
+            <w:r>
+              <w:t xml:space="preserve"> a test software, written in Python, that receives and visualizes </w:t>
+            </w:r>
+            <w:r>
+              <w:t>focal-plane array data</w:t>
             </w:r>
           </w:p>
           <w:p>
@@ -795,7 +1012,45 @@
               </w:numPr>
             </w:pPr>
             <w:r>
-              <w:t>Tested faster geospatial analysis with Apache Spark and Scala</w:t>
+              <w:t xml:space="preserve">Created a custom Linux kernel for a remote system using the </w:t>
+            </w:r>
+            <w:proofErr w:type="spellStart"/>
+            <w:r>
+              <w:t>Yocto</w:t>
+            </w:r>
+            <w:proofErr w:type="spellEnd"/>
+            <w:r>
+              <w:t xml:space="preserve"> Project</w:t>
+            </w:r>
+          </w:p>
+          <w:p>
+            <w:pPr>
+              <w:pStyle w:val="Heading4"/>
+              <w:spacing w:before="120"/>
+            </w:pPr>
+            <w:r>
+              <w:t>Software Engineering Intern</w:t>
+            </w:r>
+            <w:r>
+              <w:t xml:space="preserve"> </w:t>
+            </w:r>
+            <w:r>
+              <w:t xml:space="preserve">• </w:t>
+            </w:r>
+            <w:r>
+              <w:t>Intel</w:t>
+            </w:r>
+            <w:r>
+              <w:t xml:space="preserve"> • </w:t>
+            </w:r>
+            <w:r>
+              <w:t>May 2016</w:t>
+            </w:r>
+            <w:r>
+              <w:t xml:space="preserve"> – </w:t>
+            </w:r>
+            <w:r>
+              <w:t>Aug. 2016</w:t>
             </w:r>
           </w:p>
           <w:p>
@@ -807,226 +1062,51 @@
               </w:numPr>
             </w:pPr>
             <w:r>
-              <w:t xml:space="preserve">Created a custom Linux kernel for a remote system using the </w:t>
-            </w:r>
-            <w:proofErr w:type="spellStart"/>
-            <w:r>
-              <w:t>Yocto</w:t>
-            </w:r>
-            <w:proofErr w:type="spellEnd"/>
-            <w:r>
-              <w:t xml:space="preserve"> Project</w:t>
-            </w:r>
-          </w:p>
-          <w:p/>
-          <w:p>
-            <w:pPr>
-              <w:pStyle w:val="Heading4"/>
-            </w:pPr>
+              <w:t>Developed a web application</w:t>
+            </w:r>
+            <w:r>
+              <w:t xml:space="preserve"> </w:t>
+            </w:r>
+            <w:r>
+              <w:t>that helps track hardware testing results and usage using Python, Django,</w:t>
+            </w:r>
+            <w:r>
+              <w:t xml:space="preserve"> </w:t>
+            </w:r>
+            <w:r>
+              <w:t>and HTML5/Boo</w:t>
+            </w:r>
+            <w:r>
+              <w:t>t</w:t>
+            </w:r>
+            <w:r>
+              <w:t>strap</w:t>
+            </w:r>
           </w:p>
           <w:p>
             <w:pPr>
-              <w:pStyle w:val="Heading3"/>
+              <w:pStyle w:val="ListParagraph"/>
+              <w:numPr>
+                <w:ilvl w:val="0"/>
+                <w:numId w:val="4"/>
+              </w:numPr>
             </w:pPr>
-            <w:sdt>
-              <w:sdtPr>
-                <w:alias w:val="Education:"/>
-                <w:tag w:val="Education:"/>
-                <w:id w:val="1349516922"/>
-                <w:placeholder>
-                  <w:docPart w:val="8AAF7BA199B98848BD175B2CBACD5653"/>
-                </w:placeholder>
-                <w:temporary/>
-                <w:showingPlcHdr/>
-                <w15:appearance w15:val="hidden"/>
-              </w:sdtPr>
-              <w:sdtEndPr/>
-              <w:sdtContent>
-                <w:r>
-                  <w:t>Education</w:t>
-                </w:r>
-              </w:sdtContent>
-            </w:sdt>
+            <w:r>
+              <w:t>Presented solutions to centralize and manage lab data for the interconnect</w:t>
+            </w:r>
+            <w:r>
+              <w:t xml:space="preserve"> </w:t>
+            </w:r>
+            <w:r>
+              <w:t>validation team to streamline communication between team members and System</w:t>
+            </w:r>
+            <w:r>
+              <w:t xml:space="preserve"> </w:t>
+            </w:r>
+            <w:r>
+              <w:t>Administrators</w:t>
+            </w:r>
           </w:p>
-          <w:p>
-            <w:pPr>
-              <w:pStyle w:val="Heading4"/>
-            </w:pPr>
-            <w:sdt>
-              <w:sdtPr>
-                <w:alias w:val="Degree:"/>
-                <w:tag w:val="Degree:"/>
-                <w:id w:val="634905938"/>
-                <w:placeholder>
-                  <w:docPart w:val="A7ADD759A7B8044E893D646C7408374C"/>
-                </w:placeholder>
-                <w:temporary/>
-                <w:showingPlcHdr/>
-                <w15:appearance w15:val="hidden"/>
-              </w:sdtPr>
-              <w:sdtEndPr/>
-              <w:sdtContent>
-                <w:r>
-                  <w:t>Degree</w:t>
-                </w:r>
-              </w:sdtContent>
-            </w:sdt>
-            <w:r>
-              <w:t xml:space="preserve"> • </w:t>
-            </w:r>
-            <w:sdt>
-              <w:sdtPr>
-                <w:alias w:val="Date earned:"/>
-                <w:tag w:val="Date earned:"/>
-                <w:id w:val="2025982333"/>
-                <w:placeholder>
-                  <w:docPart w:val="D7F434E357AD59499DE43393353702E5"/>
-                </w:placeholder>
-                <w:temporary/>
-                <w:showingPlcHdr/>
-                <w15:appearance w15:val="hidden"/>
-              </w:sdtPr>
-              <w:sdtEndPr/>
-              <w:sdtContent>
-                <w:r>
-                  <w:t>Date Earned</w:t>
-                </w:r>
-              </w:sdtContent>
-            </w:sdt>
-            <w:r>
-              <w:t xml:space="preserve"> • </w:t>
-            </w:r>
-            <w:sdt>
-              <w:sdtPr>
-                <w:alias w:val="School:"/>
-                <w:tag w:val="School:"/>
-                <w:id w:val="1872190286"/>
-                <w:placeholder>
-                  <w:docPart w:val="3BFBCA4672AC6747A4F6AC3434588136"/>
-                </w:placeholder>
-                <w:temporary/>
-                <w:showingPlcHdr/>
-                <w15:appearance w15:val="hidden"/>
-              </w:sdtPr>
-              <w:sdtEndPr/>
-              <w:sdtContent>
-                <w:r>
-                  <w:t>School</w:t>
-                </w:r>
-              </w:sdtContent>
-            </w:sdt>
-          </w:p>
-          <w:p>
-            <w:sdt>
-              <w:sdtPr>
-                <w:alias w:val="Education details:"/>
-                <w:tag w:val="Education details:"/>
-                <w:id w:val="-670642327"/>
-                <w:placeholder>
-                  <w:docPart w:val="049DD823A5137348B402BC3C81C82A77"/>
-                </w:placeholder>
-                <w:temporary/>
-                <w:showingPlcHdr/>
-                <w15:appearance w15:val="hidden"/>
-              </w:sdtPr>
-              <w:sdtEndPr/>
-              <w:sdtContent>
-                <w:r>
-                  <w:t>You might want to include your GPA and a summary of relevant coursework, awards, and honors.</w:t>
-                </w:r>
-              </w:sdtContent>
-            </w:sdt>
-          </w:p>
-          <w:p>
-            <w:pPr>
-              <w:pStyle w:val="Heading4"/>
-            </w:pPr>
-            <w:sdt>
-              <w:sdtPr>
-                <w:alias w:val="Degree:"/>
-                <w:tag w:val="Degree:"/>
-                <w:id w:val="1903635745"/>
-                <w:placeholder>
-                  <w:docPart w:val="195E5B8FFBA72E419D720E113AE4CC7A"/>
-                </w:placeholder>
-                <w:temporary/>
-                <w:showingPlcHdr/>
-                <w15:appearance w15:val="hidden"/>
-              </w:sdtPr>
-              <w:sdtEndPr/>
-              <w:sdtContent>
-                <w:r>
-                  <w:t>Degree</w:t>
-                </w:r>
-              </w:sdtContent>
-            </w:sdt>
-            <w:r>
-              <w:t xml:space="preserve"> • </w:t>
-            </w:r>
-            <w:sdt>
-              <w:sdtPr>
-                <w:alias w:val="Date earned:"/>
-                <w:tag w:val="Date earned:"/>
-                <w:id w:val="-1673556320"/>
-                <w:placeholder>
-                  <w:docPart w:val="A05BE5D05D802A4F8461EEFF5F962DC1"/>
-                </w:placeholder>
-                <w:temporary/>
-                <w:showingPlcHdr/>
-                <w15:appearance w15:val="hidden"/>
-              </w:sdtPr>
-              <w:sdtEndPr/>
-              <w:sdtContent>
-                <w:r>
-                  <w:t>Date Earned</w:t>
-                </w:r>
-              </w:sdtContent>
-            </w:sdt>
-            <w:r>
-              <w:t xml:space="preserve"> • </w:t>
-            </w:r>
-            <w:sdt>
-              <w:sdtPr>
-                <w:alias w:val="School:"/>
-                <w:tag w:val="School:"/>
-                <w:id w:val="-53469802"/>
-                <w:placeholder>
-                  <w:docPart w:val="0B7677C5F4D957479AA7B360EF92C97C"/>
-                </w:placeholder>
-                <w:temporary/>
-                <w:showingPlcHdr/>
-                <w15:appearance w15:val="hidden"/>
-              </w:sdtPr>
-              <w:sdtEndPr/>
-              <w:sdtContent>
-                <w:r>
-                  <w:t>School</w:t>
-                </w:r>
-              </w:sdtContent>
-            </w:sdt>
-          </w:p>
-          <w:p>
-            <w:sdt>
-              <w:sdtPr>
-                <w:alias w:val="Education details:"/>
-                <w:tag w:val="Education details:"/>
-                <w:id w:val="-1546364347"/>
-                <w:placeholder>
-                  <w:docPart w:val="65A04FED95E50A4ABE03C7A8AF308802"/>
-                </w:placeholder>
-                <w:temporary/>
-                <w:showingPlcHdr/>
-                <w15:appearance w15:val="hidden"/>
-              </w:sdtPr>
-              <w:sdtEndPr/>
-              <w:sdtContent>
-                <w:r>
-                  <w:t>On the Home tab of the ribbon, check out Styles to apply the formatting you need with just a click.</w:t>
-                </w:r>
-              </w:sdtContent>
-            </w:sdt>
-          </w:p>
-          <w:p/>
         </w:tc>
       </w:tr>
     </w:tbl>
@@ -1038,9 +1118,8 @@
     <w:sectPr>
       <w:footerReference w:type="first" r:id="rId7"/>
       <w:pgSz w:w="12240" w:h="15840"/>
-      <w:pgMar w:top="864" w:right="864" w:bottom="2304" w:left="864" w:header="576" w:footer="0" w:gutter="0"/>
+      <w:pgMar w:top="720" w:right="720" w:bottom="720" w:left="720" w:header="0" w:footer="0" w:gutter="0"/>
       <w:cols w:space="720"/>
-      <w:titlePg/>
       <w:docGrid w:linePitch="360"/>
     </w:sectPr>
   </w:body>
@@ -1111,6 +1190,345 @@
 <file path=word/numbering.xml><?xml version="1.0" encoding="utf-8"?>
 <w:numbering xmlns:wpc="http://schemas.microsoft.com/office/word/2010/wordprocessingCanvas" xmlns:cx="http://schemas.microsoft.com/office/drawing/2014/chartex" xmlns:cx1="http://schemas.microsoft.com/office/drawing/2015/9/8/chartex" xmlns:cx2="http://schemas.microsoft.com/office/drawing/2015/10/21/chartex" xmlns:cx3="http://schemas.microsoft.com/office/drawing/2016/5/9/chartex" xmlns:cx4="http://schemas.microsoft.com/office/drawing/2016/5/10/chartex" xmlns:cx5="http://schemas.microsoft.com/office/drawing/2016/5/11/chartex" xmlns:cx6="http://schemas.microsoft.com/office/drawing/2016/5/12/chartex" xmlns:cx7="http://schemas.microsoft.com/office/drawing/2016/5/13/chartex" xmlns:cx8="http://schemas.microsoft.com/office/drawing/2016/5/14/chartex" xmlns:mc="http://schemas.openxmlformats.org/markup-compatibility/2006" xmlns:aink="http://schemas.microsoft.com/office/drawing/2016/ink" xmlns:am3d="http://schemas.microsoft.com/office/drawing/2017/model3d" xmlns:o="urn:schemas-microsoft-com:office:office" xmlns:r="http://schemas.openxmlformats.org/officeDocument/2006/relationships" xmlns:m="http://schemas.openxmlformats.org/officeDocument/2006/math" xmlns:v="urn:schemas-microsoft-com:vml" xmlns:wp14="http://schemas.microsoft.com/office/word/2010/wordprocessingDrawing" xmlns:wp="http://schemas.openxmlformats.org/drawingml/2006/wordprocessingDrawing" xmlns:w10="urn:schemas-microsoft-com:office:word" xmlns:w="http://schemas.openxmlformats.org/wordprocessingml/2006/main" xmlns:w14="http://schemas.microsoft.com/office/word/2010/wordml" xmlns:w15="http://schemas.microsoft.com/office/word/2012/wordml" xmlns:w16cex="http://schemas.microsoft.com/office/word/2018/wordml/cex" xmlns:w16cid="http://schemas.microsoft.com/office/word/2016/wordml/cid" xmlns:w16="http://schemas.microsoft.com/office/word/2018/wordml" xmlns:w16se="http://schemas.microsoft.com/office/word/2015/wordml/symex" xmlns:wpg="http://schemas.microsoft.com/office/word/2010/wordprocessingGroup" xmlns:wpi="http://schemas.microsoft.com/office/word/2010/wordprocessingInk" xmlns:wne="http://schemas.microsoft.com/office/word/2006/wordml" xmlns:wps="http://schemas.microsoft.com/office/word/2010/wordprocessingShape" mc:Ignorable="w14 w15 w16se w16cid w16 w16cex wp14">
   <w:abstractNum w:abstractNumId="0" w15:restartNumberingAfterBreak="0">
+    <w:nsid w:val="03A4554F"/>
+    <w:multiLevelType w:val="hybridMultilevel"/>
+    <w:tmpl w:val="023E4E4A"/>
+    <w:lvl w:ilvl="0" w:tplc="04090001">
+      <w:start w:val="1"/>
+      <w:numFmt w:val="bullet"/>
+      <w:lvlText w:val=""/>
+      <w:lvlJc w:val="left"/>
+      <w:pPr>
+        <w:ind w:left="360" w:hanging="360"/>
+      </w:pPr>
+      <w:rPr>
+        <w:rFonts w:ascii="Symbol" w:hAnsi="Symbol" w:hint="default"/>
+      </w:rPr>
+    </w:lvl>
+    <w:lvl w:ilvl="1" w:tplc="04090003" w:tentative="1">
+      <w:start w:val="1"/>
+      <w:numFmt w:val="bullet"/>
+      <w:lvlText w:val="o"/>
+      <w:lvlJc w:val="left"/>
+      <w:pPr>
+        <w:ind w:left="1080" w:hanging="360"/>
+      </w:pPr>
+      <w:rPr>
+        <w:rFonts w:ascii="Courier New" w:hAnsi="Courier New" w:cs="Courier New" w:hint="default"/>
+      </w:rPr>
+    </w:lvl>
+    <w:lvl w:ilvl="2" w:tplc="04090005" w:tentative="1">
+      <w:start w:val="1"/>
+      <w:numFmt w:val="bullet"/>
+      <w:lvlText w:val=""/>
+      <w:lvlJc w:val="left"/>
+      <w:pPr>
+        <w:ind w:left="1800" w:hanging="360"/>
+      </w:pPr>
+      <w:rPr>
+        <w:rFonts w:ascii="Wingdings" w:hAnsi="Wingdings" w:hint="default"/>
+      </w:rPr>
+    </w:lvl>
+    <w:lvl w:ilvl="3" w:tplc="04090001" w:tentative="1">
+      <w:start w:val="1"/>
+      <w:numFmt w:val="bullet"/>
+      <w:lvlText w:val=""/>
+      <w:lvlJc w:val="left"/>
+      <w:pPr>
+        <w:ind w:left="2520" w:hanging="360"/>
+      </w:pPr>
+      <w:rPr>
+        <w:rFonts w:ascii="Symbol" w:hAnsi="Symbol" w:hint="default"/>
+      </w:rPr>
+    </w:lvl>
+    <w:lvl w:ilvl="4" w:tplc="04090003" w:tentative="1">
+      <w:start w:val="1"/>
+      <w:numFmt w:val="bullet"/>
+      <w:lvlText w:val="o"/>
+      <w:lvlJc w:val="left"/>
+      <w:pPr>
+        <w:ind w:left="3240" w:hanging="360"/>
+      </w:pPr>
+      <w:rPr>
+        <w:rFonts w:ascii="Courier New" w:hAnsi="Courier New" w:cs="Courier New" w:hint="default"/>
+      </w:rPr>
+    </w:lvl>
+    <w:lvl w:ilvl="5" w:tplc="04090005" w:tentative="1">
+      <w:start w:val="1"/>
+      <w:numFmt w:val="bullet"/>
+      <w:lvlText w:val=""/>
+      <w:lvlJc w:val="left"/>
+      <w:pPr>
+        <w:ind w:left="3960" w:hanging="360"/>
+      </w:pPr>
+      <w:rPr>
+        <w:rFonts w:ascii="Wingdings" w:hAnsi="Wingdings" w:hint="default"/>
+      </w:rPr>
+    </w:lvl>
+    <w:lvl w:ilvl="6" w:tplc="04090001" w:tentative="1">
+      <w:start w:val="1"/>
+      <w:numFmt w:val="bullet"/>
+      <w:lvlText w:val=""/>
+      <w:lvlJc w:val="left"/>
+      <w:pPr>
+        <w:ind w:left="4680" w:hanging="360"/>
+      </w:pPr>
+      <w:rPr>
+        <w:rFonts w:ascii="Symbol" w:hAnsi="Symbol" w:hint="default"/>
+      </w:rPr>
+    </w:lvl>
+    <w:lvl w:ilvl="7" w:tplc="04090003" w:tentative="1">
+      <w:start w:val="1"/>
+      <w:numFmt w:val="bullet"/>
+      <w:lvlText w:val="o"/>
+      <w:lvlJc w:val="left"/>
+      <w:pPr>
+        <w:ind w:left="5400" w:hanging="360"/>
+      </w:pPr>
+      <w:rPr>
+        <w:rFonts w:ascii="Courier New" w:hAnsi="Courier New" w:cs="Courier New" w:hint="default"/>
+      </w:rPr>
+    </w:lvl>
+    <w:lvl w:ilvl="8" w:tplc="04090005" w:tentative="1">
+      <w:start w:val="1"/>
+      <w:numFmt w:val="bullet"/>
+      <w:lvlText w:val=""/>
+      <w:lvlJc w:val="left"/>
+      <w:pPr>
+        <w:ind w:left="6120" w:hanging="360"/>
+      </w:pPr>
+      <w:rPr>
+        <w:rFonts w:ascii="Wingdings" w:hAnsi="Wingdings" w:hint="default"/>
+      </w:rPr>
+    </w:lvl>
+  </w:abstractNum>
+  <w:abstractNum w:abstractNumId="1" w15:restartNumberingAfterBreak="0">
+    <w:nsid w:val="0CA4110C"/>
+    <w:multiLevelType w:val="hybridMultilevel"/>
+    <w:tmpl w:val="7D9E9128"/>
+    <w:lvl w:ilvl="0" w:tplc="04090003">
+      <w:start w:val="1"/>
+      <w:numFmt w:val="bullet"/>
+      <w:lvlText w:val="o"/>
+      <w:lvlJc w:val="left"/>
+      <w:pPr>
+        <w:ind w:left="360" w:hanging="360"/>
+      </w:pPr>
+      <w:rPr>
+        <w:rFonts w:ascii="Courier New" w:hAnsi="Courier New" w:cs="Courier New" w:hint="default"/>
+      </w:rPr>
+    </w:lvl>
+    <w:lvl w:ilvl="1" w:tplc="04090003" w:tentative="1">
+      <w:start w:val="1"/>
+      <w:numFmt w:val="bullet"/>
+      <w:lvlText w:val="o"/>
+      <w:lvlJc w:val="left"/>
+      <w:pPr>
+        <w:ind w:left="1080" w:hanging="360"/>
+      </w:pPr>
+      <w:rPr>
+        <w:rFonts w:ascii="Courier New" w:hAnsi="Courier New" w:cs="Courier New" w:hint="default"/>
+      </w:rPr>
+    </w:lvl>
+    <w:lvl w:ilvl="2" w:tplc="04090005" w:tentative="1">
+      <w:start w:val="1"/>
+      <w:numFmt w:val="bullet"/>
+      <w:lvlText w:val=""/>
+      <w:lvlJc w:val="left"/>
+      <w:pPr>
+        <w:ind w:left="1800" w:hanging="360"/>
+      </w:pPr>
+      <w:rPr>
+        <w:rFonts w:ascii="Wingdings" w:hAnsi="Wingdings" w:hint="default"/>
+      </w:rPr>
+    </w:lvl>
+    <w:lvl w:ilvl="3" w:tplc="04090001" w:tentative="1">
+      <w:start w:val="1"/>
+      <w:numFmt w:val="bullet"/>
+      <w:lvlText w:val=""/>
+      <w:lvlJc w:val="left"/>
+      <w:pPr>
+        <w:ind w:left="2520" w:hanging="360"/>
+      </w:pPr>
+      <w:rPr>
+        <w:rFonts w:ascii="Symbol" w:hAnsi="Symbol" w:hint="default"/>
+      </w:rPr>
+    </w:lvl>
+    <w:lvl w:ilvl="4" w:tplc="04090003" w:tentative="1">
+      <w:start w:val="1"/>
+      <w:numFmt w:val="bullet"/>
+      <w:lvlText w:val="o"/>
+      <w:lvlJc w:val="left"/>
+      <w:pPr>
+        <w:ind w:left="3240" w:hanging="360"/>
+      </w:pPr>
+      <w:rPr>
+        <w:rFonts w:ascii="Courier New" w:hAnsi="Courier New" w:cs="Courier New" w:hint="default"/>
+      </w:rPr>
+    </w:lvl>
+    <w:lvl w:ilvl="5" w:tplc="04090005" w:tentative="1">
+      <w:start w:val="1"/>
+      <w:numFmt w:val="bullet"/>
+      <w:lvlText w:val=""/>
+      <w:lvlJc w:val="left"/>
+      <w:pPr>
+        <w:ind w:left="3960" w:hanging="360"/>
+      </w:pPr>
+      <w:rPr>
+        <w:rFonts w:ascii="Wingdings" w:hAnsi="Wingdings" w:hint="default"/>
+      </w:rPr>
+    </w:lvl>
+    <w:lvl w:ilvl="6" w:tplc="04090001" w:tentative="1">
+      <w:start w:val="1"/>
+      <w:numFmt w:val="bullet"/>
+      <w:lvlText w:val=""/>
+      <w:lvlJc w:val="left"/>
+      <w:pPr>
+        <w:ind w:left="4680" w:hanging="360"/>
+      </w:pPr>
+      <w:rPr>
+        <w:rFonts w:ascii="Symbol" w:hAnsi="Symbol" w:hint="default"/>
+      </w:rPr>
+    </w:lvl>
+    <w:lvl w:ilvl="7" w:tplc="04090003" w:tentative="1">
+      <w:start w:val="1"/>
+      <w:numFmt w:val="bullet"/>
+      <w:lvlText w:val="o"/>
+      <w:lvlJc w:val="left"/>
+      <w:pPr>
+        <w:ind w:left="5400" w:hanging="360"/>
+      </w:pPr>
+      <w:rPr>
+        <w:rFonts w:ascii="Courier New" w:hAnsi="Courier New" w:cs="Courier New" w:hint="default"/>
+      </w:rPr>
+    </w:lvl>
+    <w:lvl w:ilvl="8" w:tplc="04090005" w:tentative="1">
+      <w:start w:val="1"/>
+      <w:numFmt w:val="bullet"/>
+      <w:lvlText w:val=""/>
+      <w:lvlJc w:val="left"/>
+      <w:pPr>
+        <w:ind w:left="6120" w:hanging="360"/>
+      </w:pPr>
+      <w:rPr>
+        <w:rFonts w:ascii="Wingdings" w:hAnsi="Wingdings" w:hint="default"/>
+      </w:rPr>
+    </w:lvl>
+  </w:abstractNum>
+  <w:abstractNum w:abstractNumId="2" w15:restartNumberingAfterBreak="0">
+    <w:nsid w:val="0D356D24"/>
+    <w:multiLevelType w:val="hybridMultilevel"/>
+    <w:tmpl w:val="B1B88C7C"/>
+    <w:lvl w:ilvl="0" w:tplc="04090003">
+      <w:start w:val="1"/>
+      <w:numFmt w:val="bullet"/>
+      <w:lvlText w:val="o"/>
+      <w:lvlJc w:val="left"/>
+      <w:pPr>
+        <w:ind w:left="360" w:hanging="360"/>
+      </w:pPr>
+      <w:rPr>
+        <w:rFonts w:ascii="Courier New" w:hAnsi="Courier New" w:cs="Courier New" w:hint="default"/>
+      </w:rPr>
+    </w:lvl>
+    <w:lvl w:ilvl="1" w:tplc="04090003" w:tentative="1">
+      <w:start w:val="1"/>
+      <w:numFmt w:val="bullet"/>
+      <w:lvlText w:val="o"/>
+      <w:lvlJc w:val="left"/>
+      <w:pPr>
+        <w:ind w:left="1080" w:hanging="360"/>
+      </w:pPr>
+      <w:rPr>
+        <w:rFonts w:ascii="Courier New" w:hAnsi="Courier New" w:cs="Courier New" w:hint="default"/>
+      </w:rPr>
+    </w:lvl>
+    <w:lvl w:ilvl="2" w:tplc="04090005" w:tentative="1">
+      <w:start w:val="1"/>
+      <w:numFmt w:val="bullet"/>
+      <w:lvlText w:val=""/>
+      <w:lvlJc w:val="left"/>
+      <w:pPr>
+        <w:ind w:left="1800" w:hanging="360"/>
+      </w:pPr>
+      <w:rPr>
+        <w:rFonts w:ascii="Wingdings" w:hAnsi="Wingdings" w:hint="default"/>
+      </w:rPr>
+    </w:lvl>
+    <w:lvl w:ilvl="3" w:tplc="04090001" w:tentative="1">
+      <w:start w:val="1"/>
+      <w:numFmt w:val="bullet"/>
+      <w:lvlText w:val=""/>
+      <w:lvlJc w:val="left"/>
+      <w:pPr>
+        <w:ind w:left="2520" w:hanging="360"/>
+      </w:pPr>
+      <w:rPr>
+        <w:rFonts w:ascii="Symbol" w:hAnsi="Symbol" w:hint="default"/>
+      </w:rPr>
+    </w:lvl>
+    <w:lvl w:ilvl="4" w:tplc="04090003" w:tentative="1">
+      <w:start w:val="1"/>
+      <w:numFmt w:val="bullet"/>
+      <w:lvlText w:val="o"/>
+      <w:lvlJc w:val="left"/>
+      <w:pPr>
+        <w:ind w:left="3240" w:hanging="360"/>
+      </w:pPr>
+      <w:rPr>
+        <w:rFonts w:ascii="Courier New" w:hAnsi="Courier New" w:cs="Courier New" w:hint="default"/>
+      </w:rPr>
+    </w:lvl>
+    <w:lvl w:ilvl="5" w:tplc="04090005" w:tentative="1">
+      <w:start w:val="1"/>
+      <w:numFmt w:val="bullet"/>
+      <w:lvlText w:val=""/>
+      <w:lvlJc w:val="left"/>
+      <w:pPr>
+        <w:ind w:left="3960" w:hanging="360"/>
+      </w:pPr>
+      <w:rPr>
+        <w:rFonts w:ascii="Wingdings" w:hAnsi="Wingdings" w:hint="default"/>
+      </w:rPr>
+    </w:lvl>
+    <w:lvl w:ilvl="6" w:tplc="04090001" w:tentative="1">
+      <w:start w:val="1"/>
+      <w:numFmt w:val="bullet"/>
+      <w:lvlText w:val=""/>
+      <w:lvlJc w:val="left"/>
+      <w:pPr>
+        <w:ind w:left="4680" w:hanging="360"/>
+      </w:pPr>
+      <w:rPr>
+        <w:rFonts w:ascii="Symbol" w:hAnsi="Symbol" w:hint="default"/>
+      </w:rPr>
+    </w:lvl>
+    <w:lvl w:ilvl="7" w:tplc="04090003" w:tentative="1">
+      <w:start w:val="1"/>
+      <w:numFmt w:val="bullet"/>
+      <w:lvlText w:val="o"/>
+      <w:lvlJc w:val="left"/>
+      <w:pPr>
+        <w:ind w:left="5400" w:hanging="360"/>
+      </w:pPr>
+      <w:rPr>
+        <w:rFonts w:ascii="Courier New" w:hAnsi="Courier New" w:cs="Courier New" w:hint="default"/>
+      </w:rPr>
+    </w:lvl>
+    <w:lvl w:ilvl="8" w:tplc="04090005" w:tentative="1">
+      <w:start w:val="1"/>
+      <w:numFmt w:val="bullet"/>
+      <w:lvlText w:val=""/>
+      <w:lvlJc w:val="left"/>
+      <w:pPr>
+        <w:ind w:left="6120" w:hanging="360"/>
+      </w:pPr>
+      <w:rPr>
+        <w:rFonts w:ascii="Wingdings" w:hAnsi="Wingdings" w:hint="default"/>
+      </w:rPr>
+    </w:lvl>
+  </w:abstractNum>
+  <w:abstractNum w:abstractNumId="3" w15:restartNumberingAfterBreak="0">
     <w:nsid w:val="12B96AD2"/>
     <w:multiLevelType w:val="hybridMultilevel"/>
     <w:tmpl w:val="A1ACB3E4"/>
@@ -1223,7 +1641,7 @@
       </w:rPr>
     </w:lvl>
   </w:abstractNum>
-  <w:abstractNum w:abstractNumId="1" w15:restartNumberingAfterBreak="0">
+  <w:abstractNum w:abstractNumId="4" w15:restartNumberingAfterBreak="0">
     <w:nsid w:val="14233BEE"/>
     <w:multiLevelType w:val="hybridMultilevel"/>
     <w:tmpl w:val="C7AA6244"/>
@@ -1336,7 +1754,120 @@
       </w:rPr>
     </w:lvl>
   </w:abstractNum>
-  <w:abstractNum w:abstractNumId="2" w15:restartNumberingAfterBreak="0">
+  <w:abstractNum w:abstractNumId="5" w15:restartNumberingAfterBreak="0">
+    <w:nsid w:val="1FD30B25"/>
+    <w:multiLevelType w:val="hybridMultilevel"/>
+    <w:tmpl w:val="63202414"/>
+    <w:lvl w:ilvl="0" w:tplc="04090001">
+      <w:start w:val="1"/>
+      <w:numFmt w:val="bullet"/>
+      <w:lvlText w:val=""/>
+      <w:lvlJc w:val="left"/>
+      <w:pPr>
+        <w:ind w:left="360" w:hanging="360"/>
+      </w:pPr>
+      <w:rPr>
+        <w:rFonts w:ascii="Symbol" w:hAnsi="Symbol" w:hint="default"/>
+      </w:rPr>
+    </w:lvl>
+    <w:lvl w:ilvl="1" w:tplc="04090003" w:tentative="1">
+      <w:start w:val="1"/>
+      <w:numFmt w:val="bullet"/>
+      <w:lvlText w:val="o"/>
+      <w:lvlJc w:val="left"/>
+      <w:pPr>
+        <w:ind w:left="1080" w:hanging="360"/>
+      </w:pPr>
+      <w:rPr>
+        <w:rFonts w:ascii="Courier New" w:hAnsi="Courier New" w:cs="Courier New" w:hint="default"/>
+      </w:rPr>
+    </w:lvl>
+    <w:lvl w:ilvl="2" w:tplc="04090005" w:tentative="1">
+      <w:start w:val="1"/>
+      <w:numFmt w:val="bullet"/>
+      <w:lvlText w:val=""/>
+      <w:lvlJc w:val="left"/>
+      <w:pPr>
+        <w:ind w:left="1800" w:hanging="360"/>
+      </w:pPr>
+      <w:rPr>
+        <w:rFonts w:ascii="Wingdings" w:hAnsi="Wingdings" w:hint="default"/>
+      </w:rPr>
+    </w:lvl>
+    <w:lvl w:ilvl="3" w:tplc="04090001" w:tentative="1">
+      <w:start w:val="1"/>
+      <w:numFmt w:val="bullet"/>
+      <w:lvlText w:val=""/>
+      <w:lvlJc w:val="left"/>
+      <w:pPr>
+        <w:ind w:left="2520" w:hanging="360"/>
+      </w:pPr>
+      <w:rPr>
+        <w:rFonts w:ascii="Symbol" w:hAnsi="Symbol" w:hint="default"/>
+      </w:rPr>
+    </w:lvl>
+    <w:lvl w:ilvl="4" w:tplc="04090003" w:tentative="1">
+      <w:start w:val="1"/>
+      <w:numFmt w:val="bullet"/>
+      <w:lvlText w:val="o"/>
+      <w:lvlJc w:val="left"/>
+      <w:pPr>
+        <w:ind w:left="3240" w:hanging="360"/>
+      </w:pPr>
+      <w:rPr>
+        <w:rFonts w:ascii="Courier New" w:hAnsi="Courier New" w:cs="Courier New" w:hint="default"/>
+      </w:rPr>
+    </w:lvl>
+    <w:lvl w:ilvl="5" w:tplc="04090005" w:tentative="1">
+      <w:start w:val="1"/>
+      <w:numFmt w:val="bullet"/>
+      <w:lvlText w:val=""/>
+      <w:lvlJc w:val="left"/>
+      <w:pPr>
+        <w:ind w:left="3960" w:hanging="360"/>
+      </w:pPr>
+      <w:rPr>
+        <w:rFonts w:ascii="Wingdings" w:hAnsi="Wingdings" w:hint="default"/>
+      </w:rPr>
+    </w:lvl>
+    <w:lvl w:ilvl="6" w:tplc="04090001" w:tentative="1">
+      <w:start w:val="1"/>
+      <w:numFmt w:val="bullet"/>
+      <w:lvlText w:val=""/>
+      <w:lvlJc w:val="left"/>
+      <w:pPr>
+        <w:ind w:left="4680" w:hanging="360"/>
+      </w:pPr>
+      <w:rPr>
+        <w:rFonts w:ascii="Symbol" w:hAnsi="Symbol" w:hint="default"/>
+      </w:rPr>
+    </w:lvl>
+    <w:lvl w:ilvl="7" w:tplc="04090003" w:tentative="1">
+      <w:start w:val="1"/>
+      <w:numFmt w:val="bullet"/>
+      <w:lvlText w:val="o"/>
+      <w:lvlJc w:val="left"/>
+      <w:pPr>
+        <w:ind w:left="5400" w:hanging="360"/>
+      </w:pPr>
+      <w:rPr>
+        <w:rFonts w:ascii="Courier New" w:hAnsi="Courier New" w:cs="Courier New" w:hint="default"/>
+      </w:rPr>
+    </w:lvl>
+    <w:lvl w:ilvl="8" w:tplc="04090005" w:tentative="1">
+      <w:start w:val="1"/>
+      <w:numFmt w:val="bullet"/>
+      <w:lvlText w:val=""/>
+      <w:lvlJc w:val="left"/>
+      <w:pPr>
+        <w:ind w:left="6120" w:hanging="360"/>
+      </w:pPr>
+      <w:rPr>
+        <w:rFonts w:ascii="Wingdings" w:hAnsi="Wingdings" w:hint="default"/>
+      </w:rPr>
+    </w:lvl>
+  </w:abstractNum>
+  <w:abstractNum w:abstractNumId="6" w15:restartNumberingAfterBreak="0">
     <w:nsid w:val="35F12DAE"/>
     <w:multiLevelType w:val="hybridMultilevel"/>
     <w:tmpl w:val="438E272E"/>
@@ -1449,7 +1980,7 @@
       </w:rPr>
     </w:lvl>
   </w:abstractNum>
-  <w:abstractNum w:abstractNumId="3" w15:restartNumberingAfterBreak="0">
+  <w:abstractNum w:abstractNumId="7" w15:restartNumberingAfterBreak="0">
     <w:nsid w:val="44FC2961"/>
     <w:multiLevelType w:val="hybridMultilevel"/>
     <w:tmpl w:val="4AF895C8"/>
@@ -1562,7 +2093,7 @@
       </w:rPr>
     </w:lvl>
   </w:abstractNum>
-  <w:abstractNum w:abstractNumId="4" w15:restartNumberingAfterBreak="0">
+  <w:abstractNum w:abstractNumId="8" w15:restartNumberingAfterBreak="0">
     <w:nsid w:val="4F6471EB"/>
     <w:multiLevelType w:val="hybridMultilevel"/>
     <w:tmpl w:val="0C069CE0"/>
@@ -1675,7 +2206,7 @@
       </w:rPr>
     </w:lvl>
   </w:abstractNum>
-  <w:abstractNum w:abstractNumId="5" w15:restartNumberingAfterBreak="0">
+  <w:abstractNum w:abstractNumId="9" w15:restartNumberingAfterBreak="0">
     <w:nsid w:val="55904555"/>
     <w:multiLevelType w:val="hybridMultilevel"/>
     <w:tmpl w:val="0D64F718"/>
@@ -1788,7 +2319,120 @@
       </w:rPr>
     </w:lvl>
   </w:abstractNum>
-  <w:abstractNum w:abstractNumId="6" w15:restartNumberingAfterBreak="0">
+  <w:abstractNum w:abstractNumId="10" w15:restartNumberingAfterBreak="0">
+    <w:nsid w:val="567A5859"/>
+    <w:multiLevelType w:val="hybridMultilevel"/>
+    <w:tmpl w:val="4DF2A778"/>
+    <w:lvl w:ilvl="0" w:tplc="04090003">
+      <w:start w:val="1"/>
+      <w:numFmt w:val="bullet"/>
+      <w:lvlText w:val="o"/>
+      <w:lvlJc w:val="left"/>
+      <w:pPr>
+        <w:ind w:left="360" w:hanging="360"/>
+      </w:pPr>
+      <w:rPr>
+        <w:rFonts w:ascii="Courier New" w:hAnsi="Courier New" w:cs="Courier New" w:hint="default"/>
+      </w:rPr>
+    </w:lvl>
+    <w:lvl w:ilvl="1" w:tplc="04090003" w:tentative="1">
+      <w:start w:val="1"/>
+      <w:numFmt w:val="bullet"/>
+      <w:lvlText w:val="o"/>
+      <w:lvlJc w:val="left"/>
+      <w:pPr>
+        <w:ind w:left="1080" w:hanging="360"/>
+      </w:pPr>
+      <w:rPr>
+        <w:rFonts w:ascii="Courier New" w:hAnsi="Courier New" w:cs="Courier New" w:hint="default"/>
+      </w:rPr>
+    </w:lvl>
+    <w:lvl w:ilvl="2" w:tplc="04090005" w:tentative="1">
+      <w:start w:val="1"/>
+      <w:numFmt w:val="bullet"/>
+      <w:lvlText w:val=""/>
+      <w:lvlJc w:val="left"/>
+      <w:pPr>
+        <w:ind w:left="1800" w:hanging="360"/>
+      </w:pPr>
+      <w:rPr>
+        <w:rFonts w:ascii="Wingdings" w:hAnsi="Wingdings" w:hint="default"/>
+      </w:rPr>
+    </w:lvl>
+    <w:lvl w:ilvl="3" w:tplc="04090001" w:tentative="1">
+      <w:start w:val="1"/>
+      <w:numFmt w:val="bullet"/>
+      <w:lvlText w:val=""/>
+      <w:lvlJc w:val="left"/>
+      <w:pPr>
+        <w:ind w:left="2520" w:hanging="360"/>
+      </w:pPr>
+      <w:rPr>
+        <w:rFonts w:ascii="Symbol" w:hAnsi="Symbol" w:hint="default"/>
+      </w:rPr>
+    </w:lvl>
+    <w:lvl w:ilvl="4" w:tplc="04090003" w:tentative="1">
+      <w:start w:val="1"/>
+      <w:numFmt w:val="bullet"/>
+      <w:lvlText w:val="o"/>
+      <w:lvlJc w:val="left"/>
+      <w:pPr>
+        <w:ind w:left="3240" w:hanging="360"/>
+      </w:pPr>
+      <w:rPr>
+        <w:rFonts w:ascii="Courier New" w:hAnsi="Courier New" w:cs="Courier New" w:hint="default"/>
+      </w:rPr>
+    </w:lvl>
+    <w:lvl w:ilvl="5" w:tplc="04090005" w:tentative="1">
+      <w:start w:val="1"/>
+      <w:numFmt w:val="bullet"/>
+      <w:lvlText w:val=""/>
+      <w:lvlJc w:val="left"/>
+      <w:pPr>
+        <w:ind w:left="3960" w:hanging="360"/>
+      </w:pPr>
+      <w:rPr>
+        <w:rFonts w:ascii="Wingdings" w:hAnsi="Wingdings" w:hint="default"/>
+      </w:rPr>
+    </w:lvl>
+    <w:lvl w:ilvl="6" w:tplc="04090001" w:tentative="1">
+      <w:start w:val="1"/>
+      <w:numFmt w:val="bullet"/>
+      <w:lvlText w:val=""/>
+      <w:lvlJc w:val="left"/>
+      <w:pPr>
+        <w:ind w:left="4680" w:hanging="360"/>
+      </w:pPr>
+      <w:rPr>
+        <w:rFonts w:ascii="Symbol" w:hAnsi="Symbol" w:hint="default"/>
+      </w:rPr>
+    </w:lvl>
+    <w:lvl w:ilvl="7" w:tplc="04090003" w:tentative="1">
+      <w:start w:val="1"/>
+      <w:numFmt w:val="bullet"/>
+      <w:lvlText w:val="o"/>
+      <w:lvlJc w:val="left"/>
+      <w:pPr>
+        <w:ind w:left="5400" w:hanging="360"/>
+      </w:pPr>
+      <w:rPr>
+        <w:rFonts w:ascii="Courier New" w:hAnsi="Courier New" w:cs="Courier New" w:hint="default"/>
+      </w:rPr>
+    </w:lvl>
+    <w:lvl w:ilvl="8" w:tplc="04090005" w:tentative="1">
+      <w:start w:val="1"/>
+      <w:numFmt w:val="bullet"/>
+      <w:lvlText w:val=""/>
+      <w:lvlJc w:val="left"/>
+      <w:pPr>
+        <w:ind w:left="6120" w:hanging="360"/>
+      </w:pPr>
+      <w:rPr>
+        <w:rFonts w:ascii="Wingdings" w:hAnsi="Wingdings" w:hint="default"/>
+      </w:rPr>
+    </w:lvl>
+  </w:abstractNum>
+  <w:abstractNum w:abstractNumId="11" w15:restartNumberingAfterBreak="0">
     <w:nsid w:val="57DE2085"/>
     <w:multiLevelType w:val="hybridMultilevel"/>
     <w:tmpl w:val="88664C56"/>
@@ -1901,7 +2545,120 @@
       </w:rPr>
     </w:lvl>
   </w:abstractNum>
-  <w:abstractNum w:abstractNumId="7" w15:restartNumberingAfterBreak="0">
+  <w:abstractNum w:abstractNumId="12" w15:restartNumberingAfterBreak="0">
+    <w:nsid w:val="5B923757"/>
+    <w:multiLevelType w:val="hybridMultilevel"/>
+    <w:tmpl w:val="7486D5A4"/>
+    <w:lvl w:ilvl="0" w:tplc="04090001">
+      <w:start w:val="1"/>
+      <w:numFmt w:val="bullet"/>
+      <w:lvlText w:val=""/>
+      <w:lvlJc w:val="left"/>
+      <w:pPr>
+        <w:ind w:left="360" w:hanging="360"/>
+      </w:pPr>
+      <w:rPr>
+        <w:rFonts w:ascii="Symbol" w:hAnsi="Symbol" w:hint="default"/>
+      </w:rPr>
+    </w:lvl>
+    <w:lvl w:ilvl="1" w:tplc="04090003" w:tentative="1">
+      <w:start w:val="1"/>
+      <w:numFmt w:val="bullet"/>
+      <w:lvlText w:val="o"/>
+      <w:lvlJc w:val="left"/>
+      <w:pPr>
+        <w:ind w:left="1080" w:hanging="360"/>
+      </w:pPr>
+      <w:rPr>
+        <w:rFonts w:ascii="Courier New" w:hAnsi="Courier New" w:cs="Courier New" w:hint="default"/>
+      </w:rPr>
+    </w:lvl>
+    <w:lvl w:ilvl="2" w:tplc="04090005" w:tentative="1">
+      <w:start w:val="1"/>
+      <w:numFmt w:val="bullet"/>
+      <w:lvlText w:val=""/>
+      <w:lvlJc w:val="left"/>
+      <w:pPr>
+        <w:ind w:left="1800" w:hanging="360"/>
+      </w:pPr>
+      <w:rPr>
+        <w:rFonts w:ascii="Wingdings" w:hAnsi="Wingdings" w:hint="default"/>
+      </w:rPr>
+    </w:lvl>
+    <w:lvl w:ilvl="3" w:tplc="04090001" w:tentative="1">
+      <w:start w:val="1"/>
+      <w:numFmt w:val="bullet"/>
+      <w:lvlText w:val=""/>
+      <w:lvlJc w:val="left"/>
+      <w:pPr>
+        <w:ind w:left="2520" w:hanging="360"/>
+      </w:pPr>
+      <w:rPr>
+        <w:rFonts w:ascii="Symbol" w:hAnsi="Symbol" w:hint="default"/>
+      </w:rPr>
+    </w:lvl>
+    <w:lvl w:ilvl="4" w:tplc="04090003" w:tentative="1">
+      <w:start w:val="1"/>
+      <w:numFmt w:val="bullet"/>
+      <w:lvlText w:val="o"/>
+      <w:lvlJc w:val="left"/>
+      <w:pPr>
+        <w:ind w:left="3240" w:hanging="360"/>
+      </w:pPr>
+      <w:rPr>
+        <w:rFonts w:ascii="Courier New" w:hAnsi="Courier New" w:cs="Courier New" w:hint="default"/>
+      </w:rPr>
+    </w:lvl>
+    <w:lvl w:ilvl="5" w:tplc="04090005" w:tentative="1">
+      <w:start w:val="1"/>
+      <w:numFmt w:val="bullet"/>
+      <w:lvlText w:val=""/>
+      <w:lvlJc w:val="left"/>
+      <w:pPr>
+        <w:ind w:left="3960" w:hanging="360"/>
+      </w:pPr>
+      <w:rPr>
+        <w:rFonts w:ascii="Wingdings" w:hAnsi="Wingdings" w:hint="default"/>
+      </w:rPr>
+    </w:lvl>
+    <w:lvl w:ilvl="6" w:tplc="04090001" w:tentative="1">
+      <w:start w:val="1"/>
+      <w:numFmt w:val="bullet"/>
+      <w:lvlText w:val=""/>
+      <w:lvlJc w:val="left"/>
+      <w:pPr>
+        <w:ind w:left="4680" w:hanging="360"/>
+      </w:pPr>
+      <w:rPr>
+        <w:rFonts w:ascii="Symbol" w:hAnsi="Symbol" w:hint="default"/>
+      </w:rPr>
+    </w:lvl>
+    <w:lvl w:ilvl="7" w:tplc="04090003" w:tentative="1">
+      <w:start w:val="1"/>
+      <w:numFmt w:val="bullet"/>
+      <w:lvlText w:val="o"/>
+      <w:lvlJc w:val="left"/>
+      <w:pPr>
+        <w:ind w:left="5400" w:hanging="360"/>
+      </w:pPr>
+      <w:rPr>
+        <w:rFonts w:ascii="Courier New" w:hAnsi="Courier New" w:cs="Courier New" w:hint="default"/>
+      </w:rPr>
+    </w:lvl>
+    <w:lvl w:ilvl="8" w:tplc="04090005" w:tentative="1">
+      <w:start w:val="1"/>
+      <w:numFmt w:val="bullet"/>
+      <w:lvlText w:val=""/>
+      <w:lvlJc w:val="left"/>
+      <w:pPr>
+        <w:ind w:left="6120" w:hanging="360"/>
+      </w:pPr>
+      <w:rPr>
+        <w:rFonts w:ascii="Wingdings" w:hAnsi="Wingdings" w:hint="default"/>
+      </w:rPr>
+    </w:lvl>
+  </w:abstractNum>
+  <w:abstractNum w:abstractNumId="13" w15:restartNumberingAfterBreak="0">
     <w:nsid w:val="62192F49"/>
     <w:multiLevelType w:val="hybridMultilevel"/>
     <w:tmpl w:val="7C00B176"/>
@@ -2014,7 +2771,7 @@
       </w:rPr>
     </w:lvl>
   </w:abstractNum>
-  <w:abstractNum w:abstractNumId="8" w15:restartNumberingAfterBreak="0">
+  <w:abstractNum w:abstractNumId="14" w15:restartNumberingAfterBreak="0">
     <w:nsid w:val="68445841"/>
     <w:multiLevelType w:val="hybridMultilevel"/>
     <w:tmpl w:val="FECECAA4"/>
@@ -2127,7 +2884,7 @@
       </w:rPr>
     </w:lvl>
   </w:abstractNum>
-  <w:abstractNum w:abstractNumId="9" w15:restartNumberingAfterBreak="0">
+  <w:abstractNum w:abstractNumId="15" w15:restartNumberingAfterBreak="0">
     <w:nsid w:val="75DE25EA"/>
     <w:multiLevelType w:val="hybridMultilevel"/>
     <w:tmpl w:val="9914427E"/>
@@ -2241,34 +2998,52 @@
     </w:lvl>
   </w:abstractNum>
   <w:num w:numId="1">
+    <w:abstractNumId w:val="3"/>
+  </w:num>
+  <w:num w:numId="2">
+    <w:abstractNumId w:val="6"/>
+  </w:num>
+  <w:num w:numId="3">
+    <w:abstractNumId w:val="11"/>
+  </w:num>
+  <w:num w:numId="4">
+    <w:abstractNumId w:val="14"/>
+  </w:num>
+  <w:num w:numId="5">
+    <w:abstractNumId w:val="8"/>
+  </w:num>
+  <w:num w:numId="6">
+    <w:abstractNumId w:val="9"/>
+  </w:num>
+  <w:num w:numId="7">
+    <w:abstractNumId w:val="7"/>
+  </w:num>
+  <w:num w:numId="8">
+    <w:abstractNumId w:val="4"/>
+  </w:num>
+  <w:num w:numId="9">
+    <w:abstractNumId w:val="13"/>
+  </w:num>
+  <w:num w:numId="10">
+    <w:abstractNumId w:val="15"/>
+  </w:num>
+  <w:num w:numId="11">
+    <w:abstractNumId w:val="12"/>
+  </w:num>
+  <w:num w:numId="12">
     <w:abstractNumId w:val="0"/>
   </w:num>
-  <w:num w:numId="2">
-    <w:abstractNumId w:val="2"/>
-  </w:num>
-  <w:num w:numId="3">
-    <w:abstractNumId w:val="6"/>
-  </w:num>
-  <w:num w:numId="4">
-    <w:abstractNumId w:val="8"/>
-  </w:num>
-  <w:num w:numId="5">
-    <w:abstractNumId w:val="4"/>
-  </w:num>
-  <w:num w:numId="6">
+  <w:num w:numId="13">
     <w:abstractNumId w:val="5"/>
   </w:num>
-  <w:num w:numId="7">
-    <w:abstractNumId w:val="3"/>
+  <w:num w:numId="14">
+    <w:abstractNumId w:val="10"/>
   </w:num>
-  <w:num w:numId="8">
+  <w:num w:numId="15">
     <w:abstractNumId w:val="1"/>
   </w:num>
-  <w:num w:numId="9">
-    <w:abstractNumId w:val="7"/>
-  </w:num>
-  <w:num w:numId="10">
-    <w:abstractNumId w:val="9"/>
+  <w:num w:numId="16">
+    <w:abstractNumId w:val="2"/>
   </w:num>
 </w:numbering>
 </file>
@@ -3211,240 +3986,6 @@
         </w:p>
       </w:docPartBody>
     </w:docPart>
-    <w:docPart>
-      <w:docPartPr>
-        <w:name w:val="8AAF7BA199B98848BD175B2CBACD5653"/>
-        <w:category>
-          <w:name w:val="General"/>
-          <w:gallery w:val="placeholder"/>
-        </w:category>
-        <w:types>
-          <w:type w:val="bbPlcHdr"/>
-        </w:types>
-        <w:behaviors>
-          <w:behavior w:val="content"/>
-        </w:behaviors>
-        <w:guid w:val="{612269AD-CBE1-424A-B4A5-9A90EDDDD1D0}"/>
-      </w:docPartPr>
-      <w:docPartBody>
-        <w:p>
-          <w:pPr>
-            <w:pStyle w:val="8AAF7BA199B98848BD175B2CBACD5653"/>
-          </w:pPr>
-          <w:r>
-            <w:t>Education</w:t>
-          </w:r>
-        </w:p>
-      </w:docPartBody>
-    </w:docPart>
-    <w:docPart>
-      <w:docPartPr>
-        <w:name w:val="A7ADD759A7B8044E893D646C7408374C"/>
-        <w:category>
-          <w:name w:val="General"/>
-          <w:gallery w:val="placeholder"/>
-        </w:category>
-        <w:types>
-          <w:type w:val="bbPlcHdr"/>
-        </w:types>
-        <w:behaviors>
-          <w:behavior w:val="content"/>
-        </w:behaviors>
-        <w:guid w:val="{BB3E5AE6-7528-AB4D-B82A-D2D141DB1348}"/>
-      </w:docPartPr>
-      <w:docPartBody>
-        <w:p>
-          <w:pPr>
-            <w:pStyle w:val="A7ADD759A7B8044E893D646C7408374C"/>
-          </w:pPr>
-          <w:r>
-            <w:t>Degree</w:t>
-          </w:r>
-        </w:p>
-      </w:docPartBody>
-    </w:docPart>
-    <w:docPart>
-      <w:docPartPr>
-        <w:name w:val="D7F434E357AD59499DE43393353702E5"/>
-        <w:category>
-          <w:name w:val="General"/>
-          <w:gallery w:val="placeholder"/>
-        </w:category>
-        <w:types>
-          <w:type w:val="bbPlcHdr"/>
-        </w:types>
-        <w:behaviors>
-          <w:behavior w:val="content"/>
-        </w:behaviors>
-        <w:guid w:val="{DF695584-D184-BE48-AE2F-523C22061CD0}"/>
-      </w:docPartPr>
-      <w:docPartBody>
-        <w:p>
-          <w:pPr>
-            <w:pStyle w:val="D7F434E357AD59499DE43393353702E5"/>
-          </w:pPr>
-          <w:r>
-            <w:t>Date Earned</w:t>
-          </w:r>
-        </w:p>
-      </w:docPartBody>
-    </w:docPart>
-    <w:docPart>
-      <w:docPartPr>
-        <w:name w:val="3BFBCA4672AC6747A4F6AC3434588136"/>
-        <w:category>
-          <w:name w:val="General"/>
-          <w:gallery w:val="placeholder"/>
-        </w:category>
-        <w:types>
-          <w:type w:val="bbPlcHdr"/>
-        </w:types>
-        <w:behaviors>
-          <w:behavior w:val="content"/>
-        </w:behaviors>
-        <w:guid w:val="{B88D74B3-F126-8A48-A5F7-17AC86CA4CDC}"/>
-      </w:docPartPr>
-      <w:docPartBody>
-        <w:p>
-          <w:pPr>
-            <w:pStyle w:val="3BFBCA4672AC6747A4F6AC3434588136"/>
-          </w:pPr>
-          <w:r>
-            <w:t>School</w:t>
-          </w:r>
-        </w:p>
-      </w:docPartBody>
-    </w:docPart>
-    <w:docPart>
-      <w:docPartPr>
-        <w:name w:val="049DD823A5137348B402BC3C81C82A77"/>
-        <w:category>
-          <w:name w:val="General"/>
-          <w:gallery w:val="placeholder"/>
-        </w:category>
-        <w:types>
-          <w:type w:val="bbPlcHdr"/>
-        </w:types>
-        <w:behaviors>
-          <w:behavior w:val="content"/>
-        </w:behaviors>
-        <w:guid w:val="{232E4DE7-8375-8B47-9A5F-DDCBD6F29590}"/>
-      </w:docPartPr>
-      <w:docPartBody>
-        <w:p>
-          <w:pPr>
-            <w:pStyle w:val="049DD823A5137348B402BC3C81C82A77"/>
-          </w:pPr>
-          <w:r>
-            <w:t>You might want to include your GPA and a summary of relevant coursework, awards, and honors.</w:t>
-          </w:r>
-        </w:p>
-      </w:docPartBody>
-    </w:docPart>
-    <w:docPart>
-      <w:docPartPr>
-        <w:name w:val="195E5B8FFBA72E419D720E113AE4CC7A"/>
-        <w:category>
-          <w:name w:val="General"/>
-          <w:gallery w:val="placeholder"/>
-        </w:category>
-        <w:types>
-          <w:type w:val="bbPlcHdr"/>
-        </w:types>
-        <w:behaviors>
-          <w:behavior w:val="content"/>
-        </w:behaviors>
-        <w:guid w:val="{204C2B24-5B98-3D4F-9A79-7E0508E1FBCE}"/>
-      </w:docPartPr>
-      <w:docPartBody>
-        <w:p>
-          <w:pPr>
-            <w:pStyle w:val="195E5B8FFBA72E419D720E113AE4CC7A"/>
-          </w:pPr>
-          <w:r>
-            <w:t>Degree</w:t>
-          </w:r>
-        </w:p>
-      </w:docPartBody>
-    </w:docPart>
-    <w:docPart>
-      <w:docPartPr>
-        <w:name w:val="A05BE5D05D802A4F8461EEFF5F962DC1"/>
-        <w:category>
-          <w:name w:val="General"/>
-          <w:gallery w:val="placeholder"/>
-        </w:category>
-        <w:types>
-          <w:type w:val="bbPlcHdr"/>
-        </w:types>
-        <w:behaviors>
-          <w:behavior w:val="content"/>
-        </w:behaviors>
-        <w:guid w:val="{C11FD2FF-ED68-7440-879E-818CCE51BD36}"/>
-      </w:docPartPr>
-      <w:docPartBody>
-        <w:p>
-          <w:pPr>
-            <w:pStyle w:val="A05BE5D05D802A4F8461EEFF5F962DC1"/>
-          </w:pPr>
-          <w:r>
-            <w:t>Date Earned</w:t>
-          </w:r>
-        </w:p>
-      </w:docPartBody>
-    </w:docPart>
-    <w:docPart>
-      <w:docPartPr>
-        <w:name w:val="0B7677C5F4D957479AA7B360EF92C97C"/>
-        <w:category>
-          <w:name w:val="General"/>
-          <w:gallery w:val="placeholder"/>
-        </w:category>
-        <w:types>
-          <w:type w:val="bbPlcHdr"/>
-        </w:types>
-        <w:behaviors>
-          <w:behavior w:val="content"/>
-        </w:behaviors>
-        <w:guid w:val="{42660BB8-4498-574E-A1F7-B2A7131E58E7}"/>
-      </w:docPartPr>
-      <w:docPartBody>
-        <w:p>
-          <w:pPr>
-            <w:pStyle w:val="0B7677C5F4D957479AA7B360EF92C97C"/>
-          </w:pPr>
-          <w:r>
-            <w:t>School</w:t>
-          </w:r>
-        </w:p>
-      </w:docPartBody>
-    </w:docPart>
-    <w:docPart>
-      <w:docPartPr>
-        <w:name w:val="65A04FED95E50A4ABE03C7A8AF308802"/>
-        <w:category>
-          <w:name w:val="General"/>
-          <w:gallery w:val="placeholder"/>
-        </w:category>
-        <w:types>
-          <w:type w:val="bbPlcHdr"/>
-        </w:types>
-        <w:behaviors>
-          <w:behavior w:val="content"/>
-        </w:behaviors>
-        <w:guid w:val="{AE4D224A-F873-FC40-A4F2-87BB581ACC59}"/>
-      </w:docPartPr>
-      <w:docPartBody>
-        <w:p>
-          <w:pPr>
-            <w:pStyle w:val="65A04FED95E50A4ABE03C7A8AF308802"/>
-          </w:pPr>
-          <w:r>
-            <w:t>On the Home tab of the ribbon, check out Styles to apply the formatting you need with just a click.</w:t>
-          </w:r>
-        </w:p>
-      </w:docPartBody>
-    </w:docPart>
   </w:docParts>
 </w:glossaryDocument>
 </file>
@@ -3463,7 +4004,7 @@
     <w:charset w:val="00"/>
     <w:family w:val="roman"/>
     <w:pitch w:val="variable"/>
-    <w:sig w:usb0="00000003" w:usb1="00000000" w:usb2="00000000" w:usb3="00000000" w:csb0="00000001" w:csb1="00000000"/>
+    <w:sig w:usb0="E0002EFF" w:usb1="C000785B" w:usb2="00000009" w:usb3="00000000" w:csb0="000001FF" w:csb1="00000000"/>
   </w:font>
   <w:font w:name="Courier New">
     <w:panose1 w:val="02070309020205020404"/>
@@ -3498,14 +4039,14 @@
     <w:charset w:val="00"/>
     <w:family w:val="swiss"/>
     <w:pitch w:val="variable"/>
-    <w:sig w:usb0="00000003" w:usb1="00000000" w:usb2="00000000" w:usb3="00000000" w:csb0="00000001" w:csb1="00000000"/>
+    <w:sig w:usb0="E0002AFF" w:usb1="C000247B" w:usb2="00000009" w:usb3="00000000" w:csb0="000001FF" w:csb1="00000000"/>
   </w:font>
   <w:font w:name="Calibri Light">
     <w:panose1 w:val="020F0302020204030204"/>
     <w:charset w:val="00"/>
     <w:family w:val="swiss"/>
     <w:pitch w:val="variable"/>
-    <w:sig w:usb0="A00002EF" w:usb1="4000207B" w:usb2="00000000" w:usb3="00000000" w:csb0="0000019F" w:csb1="00000000"/>
+    <w:sig w:usb0="E0002AFF" w:usb1="C000247B" w:usb2="00000009" w:usb3="00000000" w:csb0="000001FF" w:csb1="00000000"/>
   </w:font>
 </w:fonts>
 </file>
@@ -3526,6 +4067,7 @@
   </w:compat>
   <w:rsids>
     <w:rsidRoot w:val="00EA2792"/>
+    <w:rsid w:val="00133856"/>
     <w:rsid w:val="008941B9"/>
     <w:rsid w:val="00E07A6B"/>
     <w:rsid w:val="00EA2792"/>

</xml_diff>

<commit_message>
Swapped Strengths Section for Summary
</commit_message>
<xml_diff>
--- a/KA_modern_resume.docx
+++ b/KA_modern_resume.docx
@@ -251,10 +251,58 @@
           <w:p>
             <w:pPr>
               <w:pStyle w:val="Heading3"/>
+              <w:spacing w:before="0"/>
+            </w:pPr>
+            <w:r>
+              <w:t>Summary</w:t>
+            </w:r>
+          </w:p>
+          <w:p>
+            <w:pPr>
+              <w:spacing w:after="60"/>
+              <w:ind w:left="360" w:hanging="360"/>
+            </w:pPr>
+            <w:r>
+              <w:t>Experience working with clients</w:t>
+            </w:r>
+          </w:p>
+          <w:p>
+            <w:pPr>
+              <w:spacing w:after="60"/>
+              <w:ind w:left="360" w:hanging="360"/>
+            </w:pPr>
+            <w:r>
+              <w:t>Adaptable</w:t>
+            </w:r>
+          </w:p>
+          <w:p>
+            <w:pPr>
+              <w:spacing w:after="60"/>
+              <w:ind w:left="360" w:hanging="360"/>
+            </w:pPr>
+            <w:r>
+              <w:t>Collaborative</w:t>
+            </w:r>
+          </w:p>
+          <w:p>
+            <w:pPr>
+              <w:spacing w:after="60"/>
+              <w:ind w:left="360" w:hanging="360"/>
+            </w:pPr>
+            <w:r>
+              <w:t>Teachabl</w:t>
+            </w:r>
+            <w:r>
+              <w:t>e</w:t>
+            </w:r>
+          </w:p>
+          <w:p>
+            <w:pPr>
+              <w:pStyle w:val="Heading3"/>
               <w:tabs>
                 <w:tab w:val="right" w:pos="3256"/>
               </w:tabs>
-              <w:spacing w:after="120"/>
+              <w:spacing w:before="240" w:after="120"/>
             </w:pPr>
             <w:r>
               <w:t>EDUCATION</w:t>
@@ -281,9 +329,6 @@
             </w:r>
           </w:p>
           <w:p>
-            <w:r>
-              <w:t xml:space="preserve">August 2014 - </w:t>
-            </w:r>
             <w:r>
               <w:t>December 2018</w:t>
             </w:r>
@@ -444,7 +489,13 @@
               <w:ind w:left="360" w:hanging="360"/>
             </w:pPr>
             <w:r>
-              <w:t>Well-versed with Git</w:t>
+              <w:t xml:space="preserve">Well-versed </w:t>
+            </w:r>
+            <w:r>
+              <w:t>in</w:t>
+            </w:r>
+            <w:r>
+              <w:t xml:space="preserve"> Git</w:t>
             </w:r>
             <w:r>
               <w:t xml:space="preserve"> and </w:t>
@@ -495,62 +546,6 @@
               <w:t>ractices</w:t>
             </w:r>
           </w:p>
-          <w:p/>
-          <w:p>
-            <w:pPr>
-              <w:pStyle w:val="Heading3"/>
-              <w:spacing w:before="0"/>
-            </w:pPr>
-            <w:r>
-              <w:t>STRENGTHS</w:t>
-            </w:r>
-          </w:p>
-          <w:p>
-            <w:pPr>
-              <w:spacing w:after="60"/>
-              <w:ind w:left="360" w:hanging="360"/>
-            </w:pPr>
-            <w:r>
-              <w:t>Experience</w:t>
-            </w:r>
-            <w:r>
-              <w:t xml:space="preserve"> </w:t>
-            </w:r>
-            <w:r>
-              <w:t xml:space="preserve">working </w:t>
-            </w:r>
-            <w:r>
-              <w:t>with clients</w:t>
-            </w:r>
-          </w:p>
-          <w:p>
-            <w:pPr>
-              <w:spacing w:after="60"/>
-              <w:ind w:left="360" w:hanging="360"/>
-            </w:pPr>
-            <w:r>
-              <w:t>Adaptable</w:t>
-            </w:r>
-          </w:p>
-          <w:p>
-            <w:pPr>
-              <w:spacing w:after="60"/>
-              <w:ind w:left="360" w:hanging="360"/>
-            </w:pPr>
-            <w:r>
-              <w:t>Collaborative</w:t>
-            </w:r>
-          </w:p>
-          <w:p>
-            <w:pPr>
-              <w:spacing w:after="60"/>
-              <w:ind w:left="360" w:hanging="360"/>
-            </w:pPr>
-            <w:r>
-              <w:t>Teachable</w:t>
-            </w:r>
-          </w:p>
-          <w:p/>
         </w:tc>
         <w:tc>
           <w:tcPr>
@@ -718,13 +713,7 @@
               <w:t>ADVANCED APP ENGINEERING ANALYST</w:t>
             </w:r>
             <w:r>
-              <w:t xml:space="preserve"> </w:t>
-            </w:r>
-            <w:r>
-              <w:t>(Incident Management and Build team</w:t>
-            </w:r>
-            <w:r>
-              <w:t>)</w:t>
+              <w:t xml:space="preserve"> (Incident Management and Build team)</w:t>
             </w:r>
             <w:r>
               <w:t xml:space="preserve"> • ACCENTURE • </w:t>
@@ -751,13 +740,7 @@
               <w:t>Res</w:t>
             </w:r>
             <w:r>
-              <w:t>olved an estimate of 1</w:t>
-            </w:r>
-            <w:r>
-              <w:t>3</w:t>
-            </w:r>
-            <w:r>
-              <w:t xml:space="preserve"> reported </w:t>
+              <w:t xml:space="preserve">olve reported </w:t>
             </w:r>
             <w:r>
               <w:t>B</w:t>
@@ -781,7 +764,7 @@
               </w:numPr>
             </w:pPr>
             <w:r>
-              <w:t>Use knowledge of SQL and Liquibase to execute 4 database change requests</w:t>
+              <w:t>Use knowledge of SQL and Liquibase to execute database change requests</w:t>
             </w:r>
           </w:p>
           <w:p>
@@ -793,7 +776,10 @@
               </w:numPr>
             </w:pPr>
             <w:r>
-              <w:t>Adapted well to the workflow and expectations of the Test, Incident Management, and Build teams within project</w:t>
+              <w:t>Excelled in adapting</w:t>
+            </w:r>
+            <w:r>
+              <w:t xml:space="preserve"> to the workflow and expectations of the Test, Incident Management, and Build teams within project</w:t>
             </w:r>
           </w:p>
           <w:p>
@@ -841,10 +827,7 @@
               <w:t xml:space="preserve">of </w:t>
             </w:r>
             <w:r>
-              <w:t>16</w:t>
-            </w:r>
-            <w:r>
-              <w:t xml:space="preserve"> test scripts</w:t>
+              <w:t>test scripts</w:t>
             </w:r>
             <w:r>
               <w:t xml:space="preserve"> with a custom tool that utilizes Selenium WebDriver</w:t>
@@ -871,7 +854,13 @@
               </w:numPr>
             </w:pPr>
             <w:r>
-              <w:t>Executed 53 test scripts to ensure the functionality of product features works as expected</w:t>
+              <w:t>Executed</w:t>
+            </w:r>
+            <w:r>
+              <w:t xml:space="preserve"> </w:t>
+            </w:r>
+            <w:r>
+              <w:t>test scripts to ensure the functionality of product features works as expected</w:t>
             </w:r>
           </w:p>
           <w:p>
@@ -883,7 +872,13 @@
               </w:numPr>
             </w:pPr>
             <w:r>
-              <w:t>Collaborate with client and product design team to understand desired functionality of custom features and create scripts that best test them</w:t>
+              <w:t>Collaborate</w:t>
+            </w:r>
+            <w:r>
+              <w:t>d</w:t>
+            </w:r>
+            <w:r>
+              <w:t xml:space="preserve"> with client and product design team to understand desired functionality of custom features and create scripts that best test them</w:t>
             </w:r>
           </w:p>
           <w:p>
@@ -916,13 +911,7 @@
               </w:numPr>
             </w:pPr>
             <w:r>
-              <w:t xml:space="preserve">Implemented </w:t>
-            </w:r>
-            <w:r>
-              <w:t xml:space="preserve">an estimate of 10 </w:t>
-            </w:r>
-            <w:r>
-              <w:t>SSD</w:t>
+              <w:t>Implemented SSD</w:t>
             </w:r>
             <w:r>
               <w:t xml:space="preserve"> </w:t>
@@ -1029,10 +1018,7 @@
               <w:spacing w:before="120"/>
             </w:pPr>
             <w:r>
-              <w:t>Software Engineering Intern</w:t>
-            </w:r>
-            <w:r>
-              <w:t xml:space="preserve"> </w:t>
+              <w:t xml:space="preserve">Software Engineering Intern </w:t>
             </w:r>
             <w:r>
               <w:t xml:space="preserve">• </w:t>
@@ -1044,13 +1030,7 @@
               <w:t xml:space="preserve"> • </w:t>
             </w:r>
             <w:r>
-              <w:t>May 2016</w:t>
-            </w:r>
-            <w:r>
-              <w:t xml:space="preserve"> – </w:t>
-            </w:r>
-            <w:r>
-              <w:t>Aug. 2016</w:t>
+              <w:t>May 2016 – Aug. 2016</w:t>
             </w:r>
           </w:p>
           <w:p>
@@ -1062,25 +1042,13 @@
               </w:numPr>
             </w:pPr>
             <w:r>
-              <w:t>Developed a web application</w:t>
-            </w:r>
-            <w:r>
-              <w:t xml:space="preserve"> </w:t>
-            </w:r>
-            <w:r>
-              <w:t>that helps track hardware testing results and usage using Python, Django,</w:t>
-            </w:r>
-            <w:r>
-              <w:t xml:space="preserve"> </w:t>
-            </w:r>
-            <w:r>
-              <w:t>and HTML5/Boo</w:t>
-            </w:r>
-            <w:r>
-              <w:t>t</w:t>
-            </w:r>
-            <w:r>
-              <w:t>strap</w:t>
+              <w:t xml:space="preserve">Developed a web application that helps track hardware </w:t>
+            </w:r>
+            <w:r>
+              <w:t>usage and testing results</w:t>
+            </w:r>
+            <w:r>
+              <w:t xml:space="preserve"> using Python, Django, and HTML5/Bootstrap</w:t>
             </w:r>
           </w:p>
           <w:p>
@@ -1092,19 +1060,7 @@
               </w:numPr>
             </w:pPr>
             <w:r>
-              <w:t>Presented solutions to centralize and manage lab data for the interconnect</w:t>
-            </w:r>
-            <w:r>
-              <w:t xml:space="preserve"> </w:t>
-            </w:r>
-            <w:r>
-              <w:t>validation team to streamline communication between team members and System</w:t>
-            </w:r>
-            <w:r>
-              <w:t xml:space="preserve"> </w:t>
-            </w:r>
-            <w:r>
-              <w:t>Administrators</w:t>
+              <w:t>Presented solutions to centralize and manage lab data for the interconnect validation team to streamline communication between team members and System Administrators</w:t>
             </w:r>
           </w:p>
         </w:tc>
@@ -4069,6 +4025,7 @@
     <w:rsidRoot w:val="00EA2792"/>
     <w:rsid w:val="00133856"/>
     <w:rsid w:val="008941B9"/>
+    <w:rsid w:val="00C22FC2"/>
     <w:rsid w:val="00E07A6B"/>
     <w:rsid w:val="00EA2792"/>
   </w:rsids>

</xml_diff>

<commit_message>
Updated Strengths section and Education
</commit_message>
<xml_diff>
--- a/KA_modern_resume.docx
+++ b/KA_modern_resume.docx
@@ -32,7 +32,8 @@
           <w:p>
             <w:pPr>
               <w:pStyle w:val="Initials"/>
-              <w:spacing w:after="1080"/>
+              <w:spacing w:before="40" w:after="1080"/>
+              <w:ind w:left="-144"/>
             </w:pPr>
             <w:r>
               <w:rPr>
@@ -254,46 +255,30 @@
               <w:spacing w:before="0"/>
             </w:pPr>
             <w:r>
-              <w:t>Summary</w:t>
+              <w:t>S</w:t>
+            </w:r>
+            <w:r>
+              <w:t>TRengths</w:t>
             </w:r>
           </w:p>
           <w:p>
             <w:pPr>
               <w:spacing w:after="60"/>
-              <w:ind w:left="360" w:hanging="360"/>
             </w:pPr>
             <w:r>
-              <w:t>Experience working with clients</w:t>
-            </w:r>
-          </w:p>
-          <w:p>
-            <w:pPr>
-              <w:spacing w:after="60"/>
-              <w:ind w:left="360" w:hanging="360"/>
-            </w:pPr>
-            <w:r>
-              <w:t>Adaptable</w:t>
-            </w:r>
-          </w:p>
-          <w:p>
-            <w:pPr>
-              <w:spacing w:after="60"/>
-              <w:ind w:left="360" w:hanging="360"/>
-            </w:pPr>
-            <w:r>
-              <w:t>Collaborative</w:t>
-            </w:r>
-          </w:p>
-          <w:p>
-            <w:pPr>
-              <w:spacing w:after="60"/>
-              <w:ind w:left="360" w:hanging="360"/>
-            </w:pPr>
-            <w:r>
-              <w:t>Teachabl</w:t>
-            </w:r>
-            <w:r>
-              <w:t>e</w:t>
+              <w:t>Enthusiasti</w:t>
+            </w:r>
+            <w:r>
+              <w:t>c,</w:t>
+            </w:r>
+            <w:r>
+              <w:t xml:space="preserve"> versatile developer that is</w:t>
+            </w:r>
+            <w:r>
+              <w:t xml:space="preserve"> focused on delivering quality work. Experienced with working in client-facing job roles and leading an effort to incorporate tools that increase productivity within a team.</w:t>
+            </w:r>
+            <w:r>
+              <w:t xml:space="preserve"> </w:t>
             </w:r>
           </w:p>
           <w:p>
@@ -330,12 +315,18 @@
           </w:p>
           <w:p>
             <w:r>
-              <w:t>December 2018</w:t>
+              <w:t>Missouri University of Science &amp; Technology</w:t>
+            </w:r>
+            <w:r>
+              <w:t>, 2018</w:t>
             </w:r>
           </w:p>
           <w:p>
             <w:r>
-              <w:t>Missouri University of Science &amp; Technology</w:t>
+              <w:t xml:space="preserve">Graduated </w:t>
+            </w:r>
+            <w:r>
+              <w:t>Cum Laude</w:t>
             </w:r>
           </w:p>
           <w:p>
@@ -382,6 +373,11 @@
           </w:p>
           <w:p>
             <w:pPr>
+              <w:pStyle w:val="ListParagraph"/>
+              <w:numPr>
+                <w:ilvl w:val="0"/>
+                <w:numId w:val="19"/>
+              </w:numPr>
               <w:spacing w:after="60"/>
             </w:pPr>
             <w:r>
@@ -390,6 +386,11 @@
           </w:p>
           <w:p>
             <w:pPr>
+              <w:pStyle w:val="ListParagraph"/>
+              <w:numPr>
+                <w:ilvl w:val="0"/>
+                <w:numId w:val="19"/>
+              </w:numPr>
               <w:spacing w:after="60"/>
             </w:pPr>
             <w:r>
@@ -404,8 +405,12 @@
           </w:p>
           <w:p>
             <w:pPr>
+              <w:pStyle w:val="ListParagraph"/>
+              <w:numPr>
+                <w:ilvl w:val="0"/>
+                <w:numId w:val="19"/>
+              </w:numPr>
               <w:spacing w:after="60"/>
-              <w:ind w:left="360" w:hanging="360"/>
             </w:pPr>
             <w:r>
               <w:t>Familiar with JavaScript, Java,</w:t>
@@ -443,6 +448,11 @@
           </w:p>
           <w:p>
             <w:pPr>
+              <w:pStyle w:val="ListParagraph"/>
+              <w:numPr>
+                <w:ilvl w:val="0"/>
+                <w:numId w:val="18"/>
+              </w:numPr>
               <w:spacing w:after="60"/>
             </w:pPr>
             <w:r>
@@ -451,8 +461,12 @@
           </w:p>
           <w:p>
             <w:pPr>
+              <w:pStyle w:val="ListParagraph"/>
+              <w:numPr>
+                <w:ilvl w:val="0"/>
+                <w:numId w:val="18"/>
+              </w:numPr>
               <w:spacing w:after="60"/>
-              <w:ind w:left="360" w:hanging="360"/>
             </w:pPr>
             <w:r>
               <w:t>Familiar with React</w:t>
@@ -485,8 +499,12 @@
           </w:p>
           <w:p>
             <w:pPr>
+              <w:pStyle w:val="ListParagraph"/>
+              <w:numPr>
+                <w:ilvl w:val="0"/>
+                <w:numId w:val="17"/>
+              </w:numPr>
               <w:spacing w:after="60"/>
-              <w:ind w:left="360" w:hanging="360"/>
             </w:pPr>
             <w:r>
               <w:t xml:space="preserve">Well-versed </w:t>
@@ -515,32 +533,92 @@
           </w:p>
           <w:p>
             <w:pPr>
+              <w:pStyle w:val="ListParagraph"/>
+              <w:numPr>
+                <w:ilvl w:val="0"/>
+                <w:numId w:val="17"/>
+              </w:numPr>
               <w:spacing w:after="60"/>
-              <w:ind w:left="360" w:hanging="360"/>
             </w:pPr>
             <w:r>
-              <w:t>Experience working in Agile Software Design</w:t>
+              <w:t xml:space="preserve">Experience working in Agile </w:t>
+            </w:r>
+            <w:r>
+              <w:t>s</w:t>
+            </w:r>
+            <w:r>
+              <w:t xml:space="preserve">oftware </w:t>
+            </w:r>
+            <w:r>
+              <w:t>d</w:t>
+            </w:r>
+            <w:r>
+              <w:t>esign</w:t>
             </w:r>
           </w:p>
           <w:p>
             <w:pPr>
+              <w:pStyle w:val="ListParagraph"/>
+              <w:numPr>
+                <w:ilvl w:val="0"/>
+                <w:numId w:val="17"/>
+              </w:numPr>
               <w:spacing w:after="60"/>
-              <w:ind w:left="360" w:hanging="360"/>
             </w:pPr>
             <w:r>
-              <w:t>Experience in Full-Stack Development and Object-Oriented Design</w:t>
+              <w:t xml:space="preserve">Experience in </w:t>
+            </w:r>
+            <w:r>
+              <w:t>f</w:t>
+            </w:r>
+            <w:r>
+              <w:t>ull-</w:t>
+            </w:r>
+            <w:r>
+              <w:t>s</w:t>
+            </w:r>
+            <w:r>
+              <w:t xml:space="preserve">tack </w:t>
+            </w:r>
+            <w:r>
+              <w:t>d</w:t>
+            </w:r>
+            <w:r>
+              <w:t xml:space="preserve">evelopment and </w:t>
+            </w:r>
+            <w:r>
+              <w:t>o</w:t>
+            </w:r>
+            <w:r>
+              <w:t>bject-</w:t>
+            </w:r>
+            <w:r>
+              <w:t>o</w:t>
+            </w:r>
+            <w:r>
+              <w:t xml:space="preserve">riented </w:t>
+            </w:r>
+            <w:r>
+              <w:t>d</w:t>
+            </w:r>
+            <w:r>
+              <w:t>esign</w:t>
             </w:r>
           </w:p>
           <w:p>
             <w:pPr>
+              <w:pStyle w:val="ListParagraph"/>
+              <w:numPr>
+                <w:ilvl w:val="0"/>
+                <w:numId w:val="17"/>
+              </w:numPr>
               <w:spacing w:after="60"/>
-              <w:ind w:left="360" w:hanging="360"/>
             </w:pPr>
             <w:r>
               <w:t xml:space="preserve">Familiar with DevOps </w:t>
             </w:r>
             <w:r>
-              <w:t>P</w:t>
+              <w:t>p</w:t>
             </w:r>
             <w:r>
               <w:t>ractices</w:t>
@@ -754,6 +832,9 @@
             <w:r>
               <w:t>ules defects by performing root cause analysis and developing fixes using the Oracle Policy Modeling Tool</w:t>
             </w:r>
+            <w:r>
+              <w:t>.</w:t>
+            </w:r>
           </w:p>
           <w:p>
             <w:pPr>
@@ -766,6 +847,9 @@
             <w:r>
               <w:t>Use knowledge of SQL and Liquibase to execute database change requests</w:t>
             </w:r>
+            <w:r>
+              <w:t>.</w:t>
+            </w:r>
           </w:p>
           <w:p>
             <w:pPr>
@@ -781,6 +865,9 @@
             <w:r>
               <w:t xml:space="preserve"> to the workflow and expectations of the Test, Incident Management, and Build teams within project</w:t>
             </w:r>
+            <w:r>
+              <w:t>.</w:t>
+            </w:r>
           </w:p>
           <w:p>
             <w:pPr>
@@ -791,7 +878,13 @@
               <w:t>ADVANCED APP ENGINEERING ANALYST</w:t>
             </w:r>
             <w:r>
-              <w:t xml:space="preserve"> (Tester)</w:t>
+              <w:t xml:space="preserve"> (</w:t>
+            </w:r>
+            <w:r>
+              <w:t xml:space="preserve">Functional </w:t>
+            </w:r>
+            <w:r>
+              <w:t>Tester)</w:t>
             </w:r>
             <w:r>
               <w:t xml:space="preserve"> •</w:t>
@@ -803,7 +896,7 @@
               <w:t xml:space="preserve"> • </w:t>
             </w:r>
             <w:r>
-              <w:t xml:space="preserve">jan. 2019 – </w:t>
+              <w:t xml:space="preserve">jan. – </w:t>
             </w:r>
             <w:r>
               <w:t>Nov. 2019</w:t>
@@ -818,7 +911,13 @@
               </w:numPr>
             </w:pPr>
             <w:r>
-              <w:t>Enhanced productivity in testing team by automating execution</w:t>
+              <w:t>Enhanced productivity in</w:t>
+            </w:r>
+            <w:r>
+              <w:t xml:space="preserve"> t</w:t>
+            </w:r>
+            <w:r>
+              <w:t>eam by automating execution</w:t>
             </w:r>
             <w:r>
               <w:t xml:space="preserve"> </w:t>
@@ -831,6 +930,9 @@
             </w:r>
             <w:r>
               <w:t xml:space="preserve"> with a custom tool that utilizes Selenium WebDriver</w:t>
+            </w:r>
+            <w:r>
+              <w:t>.</w:t>
             </w:r>
           </w:p>
           <w:p>
@@ -842,7 +944,10 @@
               </w:numPr>
             </w:pPr>
             <w:r>
-              <w:t>Incorporated version control of test scripts in team by integrating GitHub</w:t>
+              <w:t>Incorporated version control of scripts in team by integrating GitHub</w:t>
+            </w:r>
+            <w:r>
+              <w:t>.</w:t>
             </w:r>
           </w:p>
           <w:p>
@@ -854,31 +959,22 @@
               </w:numPr>
             </w:pPr>
             <w:r>
-              <w:t>Executed</w:t>
-            </w:r>
-            <w:r>
-              <w:t xml:space="preserve"> </w:t>
-            </w:r>
-            <w:r>
-              <w:t>test scripts to ensure the functionality of product features works as expected</w:t>
-            </w:r>
-          </w:p>
-          <w:p>
-            <w:pPr>
-              <w:pStyle w:val="ListParagraph"/>
-              <w:numPr>
-                <w:ilvl w:val="0"/>
-                <w:numId w:val="2"/>
-              </w:numPr>
-            </w:pPr>
-            <w:r>
               <w:t>Collaborate</w:t>
             </w:r>
             <w:r>
               <w:t>d</w:t>
             </w:r>
             <w:r>
-              <w:t xml:space="preserve"> with client and product design team to understand desired functionality of custom features and create scripts that best test them</w:t>
+              <w:t xml:space="preserve"> with client and product design team to understand desired functionality of custom features and create scripts that best </w:t>
+            </w:r>
+            <w:r>
+              <w:t>assess</w:t>
+            </w:r>
+            <w:r>
+              <w:t xml:space="preserve"> them</w:t>
+            </w:r>
+            <w:r>
+              <w:t>.</w:t>
             </w:r>
           </w:p>
           <w:p>
@@ -899,7 +995,7 @@
               <w:t xml:space="preserve"> • </w:t>
             </w:r>
             <w:r>
-              <w:t>Jun. 2018 – Aug. 2018</w:t>
+              <w:t>Jun. – Aug. 2018</w:t>
             </w:r>
           </w:p>
           <w:p>
@@ -919,6 +1015,9 @@
             <w:r>
               <w:t>log page accessor features to functional validation test automation software</w:t>
             </w:r>
+            <w:r>
+              <w:t>.</w:t>
+            </w:r>
           </w:p>
           <w:p>
             <w:pPr>
@@ -931,6 +1030,9 @@
             <w:r>
               <w:t>Developed log page test content to further support SSD functional validation testing</w:t>
             </w:r>
+            <w:r>
+              <w:t>.</w:t>
+            </w:r>
           </w:p>
           <w:p>
             <w:pPr>
@@ -943,6 +1045,9 @@
             <w:r>
               <w:t>Planned and executed software development tasks with team following Scrum Agile framework</w:t>
             </w:r>
+            <w:r>
+              <w:t>.</w:t>
+            </w:r>
           </w:p>
           <w:p>
             <w:pPr>
@@ -962,7 +1067,13 @@
               <w:t xml:space="preserve"> • </w:t>
             </w:r>
             <w:r>
-              <w:t>JAN. 2017 – JUL7 2017</w:t>
+              <w:t>JAN. – JUL</w:t>
+            </w:r>
+            <w:r>
+              <w:t>Y</w:t>
+            </w:r>
+            <w:r>
+              <w:t xml:space="preserve"> 2017</w:t>
             </w:r>
           </w:p>
           <w:p>
@@ -991,6 +1102,9 @@
             <w:r>
               <w:t>focal-plane array data</w:t>
             </w:r>
+            <w:r>
+              <w:t>.</w:t>
+            </w:r>
           </w:p>
           <w:p>
             <w:pPr>
@@ -1011,6 +1125,9 @@
             <w:r>
               <w:t xml:space="preserve"> Project</w:t>
             </w:r>
+            <w:r>
+              <w:t>.</w:t>
+            </w:r>
           </w:p>
           <w:p>
             <w:pPr>
@@ -1042,13 +1159,22 @@
               </w:numPr>
             </w:pPr>
             <w:r>
-              <w:t xml:space="preserve">Developed a web application that helps track hardware </w:t>
+              <w:t>Developed a web application t</w:t>
+            </w:r>
+            <w:r>
+              <w:t>o</w:t>
+            </w:r>
+            <w:r>
+              <w:t xml:space="preserve"> track hardware </w:t>
             </w:r>
             <w:r>
               <w:t>usage and testing results</w:t>
             </w:r>
             <w:r>
               <w:t xml:space="preserve"> using Python, Django, and HTML5/Bootstrap</w:t>
+            </w:r>
+            <w:r>
+              <w:t>.</w:t>
             </w:r>
           </w:p>
           <w:p>
@@ -1060,7 +1186,22 @@
               </w:numPr>
             </w:pPr>
             <w:r>
-              <w:t>Presented solutions to centralize and manage lab data for the interconnect validation team to streamline communication between team members and System Administrators</w:t>
+              <w:t xml:space="preserve">Presented solutions to centralize and manage lab data for the interconnect validation team to streamline communication between team members and </w:t>
+            </w:r>
+            <w:r>
+              <w:t>s</w:t>
+            </w:r>
+            <w:r>
+              <w:t xml:space="preserve">ystem </w:t>
+            </w:r>
+            <w:r>
+              <w:t>a</w:t>
+            </w:r>
+            <w:r>
+              <w:t>dministrators</w:t>
+            </w:r>
+            <w:r>
+              <w:t>.</w:t>
             </w:r>
           </w:p>
         </w:tc>
@@ -1824,6 +1965,232 @@
     </w:lvl>
   </w:abstractNum>
   <w:abstractNum w:abstractNumId="6" w15:restartNumberingAfterBreak="0">
+    <w:nsid w:val="259A5136"/>
+    <w:multiLevelType w:val="hybridMultilevel"/>
+    <w:tmpl w:val="A38CDE5E"/>
+    <w:lvl w:ilvl="0" w:tplc="04090001">
+      <w:start w:val="1"/>
+      <w:numFmt w:val="bullet"/>
+      <w:lvlText w:val=""/>
+      <w:lvlJc w:val="left"/>
+      <w:pPr>
+        <w:ind w:left="360" w:hanging="360"/>
+      </w:pPr>
+      <w:rPr>
+        <w:rFonts w:ascii="Symbol" w:hAnsi="Symbol" w:hint="default"/>
+      </w:rPr>
+    </w:lvl>
+    <w:lvl w:ilvl="1" w:tplc="04090003" w:tentative="1">
+      <w:start w:val="1"/>
+      <w:numFmt w:val="bullet"/>
+      <w:lvlText w:val="o"/>
+      <w:lvlJc w:val="left"/>
+      <w:pPr>
+        <w:ind w:left="1080" w:hanging="360"/>
+      </w:pPr>
+      <w:rPr>
+        <w:rFonts w:ascii="Courier New" w:hAnsi="Courier New" w:cs="Courier New" w:hint="default"/>
+      </w:rPr>
+    </w:lvl>
+    <w:lvl w:ilvl="2" w:tplc="04090005" w:tentative="1">
+      <w:start w:val="1"/>
+      <w:numFmt w:val="bullet"/>
+      <w:lvlText w:val=""/>
+      <w:lvlJc w:val="left"/>
+      <w:pPr>
+        <w:ind w:left="1800" w:hanging="360"/>
+      </w:pPr>
+      <w:rPr>
+        <w:rFonts w:ascii="Wingdings" w:hAnsi="Wingdings" w:hint="default"/>
+      </w:rPr>
+    </w:lvl>
+    <w:lvl w:ilvl="3" w:tplc="04090001" w:tentative="1">
+      <w:start w:val="1"/>
+      <w:numFmt w:val="bullet"/>
+      <w:lvlText w:val=""/>
+      <w:lvlJc w:val="left"/>
+      <w:pPr>
+        <w:ind w:left="2520" w:hanging="360"/>
+      </w:pPr>
+      <w:rPr>
+        <w:rFonts w:ascii="Symbol" w:hAnsi="Symbol" w:hint="default"/>
+      </w:rPr>
+    </w:lvl>
+    <w:lvl w:ilvl="4" w:tplc="04090003" w:tentative="1">
+      <w:start w:val="1"/>
+      <w:numFmt w:val="bullet"/>
+      <w:lvlText w:val="o"/>
+      <w:lvlJc w:val="left"/>
+      <w:pPr>
+        <w:ind w:left="3240" w:hanging="360"/>
+      </w:pPr>
+      <w:rPr>
+        <w:rFonts w:ascii="Courier New" w:hAnsi="Courier New" w:cs="Courier New" w:hint="default"/>
+      </w:rPr>
+    </w:lvl>
+    <w:lvl w:ilvl="5" w:tplc="04090005" w:tentative="1">
+      <w:start w:val="1"/>
+      <w:numFmt w:val="bullet"/>
+      <w:lvlText w:val=""/>
+      <w:lvlJc w:val="left"/>
+      <w:pPr>
+        <w:ind w:left="3960" w:hanging="360"/>
+      </w:pPr>
+      <w:rPr>
+        <w:rFonts w:ascii="Wingdings" w:hAnsi="Wingdings" w:hint="default"/>
+      </w:rPr>
+    </w:lvl>
+    <w:lvl w:ilvl="6" w:tplc="04090001" w:tentative="1">
+      <w:start w:val="1"/>
+      <w:numFmt w:val="bullet"/>
+      <w:lvlText w:val=""/>
+      <w:lvlJc w:val="left"/>
+      <w:pPr>
+        <w:ind w:left="4680" w:hanging="360"/>
+      </w:pPr>
+      <w:rPr>
+        <w:rFonts w:ascii="Symbol" w:hAnsi="Symbol" w:hint="default"/>
+      </w:rPr>
+    </w:lvl>
+    <w:lvl w:ilvl="7" w:tplc="04090003" w:tentative="1">
+      <w:start w:val="1"/>
+      <w:numFmt w:val="bullet"/>
+      <w:lvlText w:val="o"/>
+      <w:lvlJc w:val="left"/>
+      <w:pPr>
+        <w:ind w:left="5400" w:hanging="360"/>
+      </w:pPr>
+      <w:rPr>
+        <w:rFonts w:ascii="Courier New" w:hAnsi="Courier New" w:cs="Courier New" w:hint="default"/>
+      </w:rPr>
+    </w:lvl>
+    <w:lvl w:ilvl="8" w:tplc="04090005" w:tentative="1">
+      <w:start w:val="1"/>
+      <w:numFmt w:val="bullet"/>
+      <w:lvlText w:val=""/>
+      <w:lvlJc w:val="left"/>
+      <w:pPr>
+        <w:ind w:left="6120" w:hanging="360"/>
+      </w:pPr>
+      <w:rPr>
+        <w:rFonts w:ascii="Wingdings" w:hAnsi="Wingdings" w:hint="default"/>
+      </w:rPr>
+    </w:lvl>
+  </w:abstractNum>
+  <w:abstractNum w:abstractNumId="7" w15:restartNumberingAfterBreak="0">
+    <w:nsid w:val="31357A48"/>
+    <w:multiLevelType w:val="hybridMultilevel"/>
+    <w:tmpl w:val="043CBC3C"/>
+    <w:lvl w:ilvl="0" w:tplc="04090001">
+      <w:start w:val="1"/>
+      <w:numFmt w:val="bullet"/>
+      <w:lvlText w:val=""/>
+      <w:lvlJc w:val="left"/>
+      <w:pPr>
+        <w:ind w:left="360" w:hanging="360"/>
+      </w:pPr>
+      <w:rPr>
+        <w:rFonts w:ascii="Symbol" w:hAnsi="Symbol" w:hint="default"/>
+      </w:rPr>
+    </w:lvl>
+    <w:lvl w:ilvl="1" w:tplc="04090003" w:tentative="1">
+      <w:start w:val="1"/>
+      <w:numFmt w:val="bullet"/>
+      <w:lvlText w:val="o"/>
+      <w:lvlJc w:val="left"/>
+      <w:pPr>
+        <w:ind w:left="1080" w:hanging="360"/>
+      </w:pPr>
+      <w:rPr>
+        <w:rFonts w:ascii="Courier New" w:hAnsi="Courier New" w:cs="Courier New" w:hint="default"/>
+      </w:rPr>
+    </w:lvl>
+    <w:lvl w:ilvl="2" w:tplc="04090005" w:tentative="1">
+      <w:start w:val="1"/>
+      <w:numFmt w:val="bullet"/>
+      <w:lvlText w:val=""/>
+      <w:lvlJc w:val="left"/>
+      <w:pPr>
+        <w:ind w:left="1800" w:hanging="360"/>
+      </w:pPr>
+      <w:rPr>
+        <w:rFonts w:ascii="Wingdings" w:hAnsi="Wingdings" w:hint="default"/>
+      </w:rPr>
+    </w:lvl>
+    <w:lvl w:ilvl="3" w:tplc="04090001" w:tentative="1">
+      <w:start w:val="1"/>
+      <w:numFmt w:val="bullet"/>
+      <w:lvlText w:val=""/>
+      <w:lvlJc w:val="left"/>
+      <w:pPr>
+        <w:ind w:left="2520" w:hanging="360"/>
+      </w:pPr>
+      <w:rPr>
+        <w:rFonts w:ascii="Symbol" w:hAnsi="Symbol" w:hint="default"/>
+      </w:rPr>
+    </w:lvl>
+    <w:lvl w:ilvl="4" w:tplc="04090003" w:tentative="1">
+      <w:start w:val="1"/>
+      <w:numFmt w:val="bullet"/>
+      <w:lvlText w:val="o"/>
+      <w:lvlJc w:val="left"/>
+      <w:pPr>
+        <w:ind w:left="3240" w:hanging="360"/>
+      </w:pPr>
+      <w:rPr>
+        <w:rFonts w:ascii="Courier New" w:hAnsi="Courier New" w:cs="Courier New" w:hint="default"/>
+      </w:rPr>
+    </w:lvl>
+    <w:lvl w:ilvl="5" w:tplc="04090005" w:tentative="1">
+      <w:start w:val="1"/>
+      <w:numFmt w:val="bullet"/>
+      <w:lvlText w:val=""/>
+      <w:lvlJc w:val="left"/>
+      <w:pPr>
+        <w:ind w:left="3960" w:hanging="360"/>
+      </w:pPr>
+      <w:rPr>
+        <w:rFonts w:ascii="Wingdings" w:hAnsi="Wingdings" w:hint="default"/>
+      </w:rPr>
+    </w:lvl>
+    <w:lvl w:ilvl="6" w:tplc="04090001" w:tentative="1">
+      <w:start w:val="1"/>
+      <w:numFmt w:val="bullet"/>
+      <w:lvlText w:val=""/>
+      <w:lvlJc w:val="left"/>
+      <w:pPr>
+        <w:ind w:left="4680" w:hanging="360"/>
+      </w:pPr>
+      <w:rPr>
+        <w:rFonts w:ascii="Symbol" w:hAnsi="Symbol" w:hint="default"/>
+      </w:rPr>
+    </w:lvl>
+    <w:lvl w:ilvl="7" w:tplc="04090003" w:tentative="1">
+      <w:start w:val="1"/>
+      <w:numFmt w:val="bullet"/>
+      <w:lvlText w:val="o"/>
+      <w:lvlJc w:val="left"/>
+      <w:pPr>
+        <w:ind w:left="5400" w:hanging="360"/>
+      </w:pPr>
+      <w:rPr>
+        <w:rFonts w:ascii="Courier New" w:hAnsi="Courier New" w:cs="Courier New" w:hint="default"/>
+      </w:rPr>
+    </w:lvl>
+    <w:lvl w:ilvl="8" w:tplc="04090005" w:tentative="1">
+      <w:start w:val="1"/>
+      <w:numFmt w:val="bullet"/>
+      <w:lvlText w:val=""/>
+      <w:lvlJc w:val="left"/>
+      <w:pPr>
+        <w:ind w:left="6120" w:hanging="360"/>
+      </w:pPr>
+      <w:rPr>
+        <w:rFonts w:ascii="Wingdings" w:hAnsi="Wingdings" w:hint="default"/>
+      </w:rPr>
+    </w:lvl>
+  </w:abstractNum>
+  <w:abstractNum w:abstractNumId="8" w15:restartNumberingAfterBreak="0">
     <w:nsid w:val="35F12DAE"/>
     <w:multiLevelType w:val="hybridMultilevel"/>
     <w:tmpl w:val="438E272E"/>
@@ -1936,7 +2303,7 @@
       </w:rPr>
     </w:lvl>
   </w:abstractNum>
-  <w:abstractNum w:abstractNumId="7" w15:restartNumberingAfterBreak="0">
+  <w:abstractNum w:abstractNumId="9" w15:restartNumberingAfterBreak="0">
     <w:nsid w:val="44FC2961"/>
     <w:multiLevelType w:val="hybridMultilevel"/>
     <w:tmpl w:val="4AF895C8"/>
@@ -2049,7 +2416,7 @@
       </w:rPr>
     </w:lvl>
   </w:abstractNum>
-  <w:abstractNum w:abstractNumId="8" w15:restartNumberingAfterBreak="0">
+  <w:abstractNum w:abstractNumId="10" w15:restartNumberingAfterBreak="0">
     <w:nsid w:val="4F6471EB"/>
     <w:multiLevelType w:val="hybridMultilevel"/>
     <w:tmpl w:val="0C069CE0"/>
@@ -2162,7 +2529,120 @@
       </w:rPr>
     </w:lvl>
   </w:abstractNum>
-  <w:abstractNum w:abstractNumId="9" w15:restartNumberingAfterBreak="0">
+  <w:abstractNum w:abstractNumId="11" w15:restartNumberingAfterBreak="0">
+    <w:nsid w:val="52A550FE"/>
+    <w:multiLevelType w:val="hybridMultilevel"/>
+    <w:tmpl w:val="AAAE4AC8"/>
+    <w:lvl w:ilvl="0" w:tplc="04090001">
+      <w:start w:val="1"/>
+      <w:numFmt w:val="bullet"/>
+      <w:lvlText w:val=""/>
+      <w:lvlJc w:val="left"/>
+      <w:pPr>
+        <w:ind w:left="360" w:hanging="360"/>
+      </w:pPr>
+      <w:rPr>
+        <w:rFonts w:ascii="Symbol" w:hAnsi="Symbol" w:hint="default"/>
+      </w:rPr>
+    </w:lvl>
+    <w:lvl w:ilvl="1" w:tplc="04090003" w:tentative="1">
+      <w:start w:val="1"/>
+      <w:numFmt w:val="bullet"/>
+      <w:lvlText w:val="o"/>
+      <w:lvlJc w:val="left"/>
+      <w:pPr>
+        <w:ind w:left="1080" w:hanging="360"/>
+      </w:pPr>
+      <w:rPr>
+        <w:rFonts w:ascii="Courier New" w:hAnsi="Courier New" w:cs="Courier New" w:hint="default"/>
+      </w:rPr>
+    </w:lvl>
+    <w:lvl w:ilvl="2" w:tplc="04090005" w:tentative="1">
+      <w:start w:val="1"/>
+      <w:numFmt w:val="bullet"/>
+      <w:lvlText w:val=""/>
+      <w:lvlJc w:val="left"/>
+      <w:pPr>
+        <w:ind w:left="1800" w:hanging="360"/>
+      </w:pPr>
+      <w:rPr>
+        <w:rFonts w:ascii="Wingdings" w:hAnsi="Wingdings" w:hint="default"/>
+      </w:rPr>
+    </w:lvl>
+    <w:lvl w:ilvl="3" w:tplc="04090001" w:tentative="1">
+      <w:start w:val="1"/>
+      <w:numFmt w:val="bullet"/>
+      <w:lvlText w:val=""/>
+      <w:lvlJc w:val="left"/>
+      <w:pPr>
+        <w:ind w:left="2520" w:hanging="360"/>
+      </w:pPr>
+      <w:rPr>
+        <w:rFonts w:ascii="Symbol" w:hAnsi="Symbol" w:hint="default"/>
+      </w:rPr>
+    </w:lvl>
+    <w:lvl w:ilvl="4" w:tplc="04090003" w:tentative="1">
+      <w:start w:val="1"/>
+      <w:numFmt w:val="bullet"/>
+      <w:lvlText w:val="o"/>
+      <w:lvlJc w:val="left"/>
+      <w:pPr>
+        <w:ind w:left="3240" w:hanging="360"/>
+      </w:pPr>
+      <w:rPr>
+        <w:rFonts w:ascii="Courier New" w:hAnsi="Courier New" w:cs="Courier New" w:hint="default"/>
+      </w:rPr>
+    </w:lvl>
+    <w:lvl w:ilvl="5" w:tplc="04090005" w:tentative="1">
+      <w:start w:val="1"/>
+      <w:numFmt w:val="bullet"/>
+      <w:lvlText w:val=""/>
+      <w:lvlJc w:val="left"/>
+      <w:pPr>
+        <w:ind w:left="3960" w:hanging="360"/>
+      </w:pPr>
+      <w:rPr>
+        <w:rFonts w:ascii="Wingdings" w:hAnsi="Wingdings" w:hint="default"/>
+      </w:rPr>
+    </w:lvl>
+    <w:lvl w:ilvl="6" w:tplc="04090001" w:tentative="1">
+      <w:start w:val="1"/>
+      <w:numFmt w:val="bullet"/>
+      <w:lvlText w:val=""/>
+      <w:lvlJc w:val="left"/>
+      <w:pPr>
+        <w:ind w:left="4680" w:hanging="360"/>
+      </w:pPr>
+      <w:rPr>
+        <w:rFonts w:ascii="Symbol" w:hAnsi="Symbol" w:hint="default"/>
+      </w:rPr>
+    </w:lvl>
+    <w:lvl w:ilvl="7" w:tplc="04090003" w:tentative="1">
+      <w:start w:val="1"/>
+      <w:numFmt w:val="bullet"/>
+      <w:lvlText w:val="o"/>
+      <w:lvlJc w:val="left"/>
+      <w:pPr>
+        <w:ind w:left="5400" w:hanging="360"/>
+      </w:pPr>
+      <w:rPr>
+        <w:rFonts w:ascii="Courier New" w:hAnsi="Courier New" w:cs="Courier New" w:hint="default"/>
+      </w:rPr>
+    </w:lvl>
+    <w:lvl w:ilvl="8" w:tplc="04090005" w:tentative="1">
+      <w:start w:val="1"/>
+      <w:numFmt w:val="bullet"/>
+      <w:lvlText w:val=""/>
+      <w:lvlJc w:val="left"/>
+      <w:pPr>
+        <w:ind w:left="6120" w:hanging="360"/>
+      </w:pPr>
+      <w:rPr>
+        <w:rFonts w:ascii="Wingdings" w:hAnsi="Wingdings" w:hint="default"/>
+      </w:rPr>
+    </w:lvl>
+  </w:abstractNum>
+  <w:abstractNum w:abstractNumId="12" w15:restartNumberingAfterBreak="0">
     <w:nsid w:val="55904555"/>
     <w:multiLevelType w:val="hybridMultilevel"/>
     <w:tmpl w:val="0D64F718"/>
@@ -2275,7 +2755,7 @@
       </w:rPr>
     </w:lvl>
   </w:abstractNum>
-  <w:abstractNum w:abstractNumId="10" w15:restartNumberingAfterBreak="0">
+  <w:abstractNum w:abstractNumId="13" w15:restartNumberingAfterBreak="0">
     <w:nsid w:val="567A5859"/>
     <w:multiLevelType w:val="hybridMultilevel"/>
     <w:tmpl w:val="4DF2A778"/>
@@ -2388,7 +2868,7 @@
       </w:rPr>
     </w:lvl>
   </w:abstractNum>
-  <w:abstractNum w:abstractNumId="11" w15:restartNumberingAfterBreak="0">
+  <w:abstractNum w:abstractNumId="14" w15:restartNumberingAfterBreak="0">
     <w:nsid w:val="57DE2085"/>
     <w:multiLevelType w:val="hybridMultilevel"/>
     <w:tmpl w:val="88664C56"/>
@@ -2501,7 +2981,7 @@
       </w:rPr>
     </w:lvl>
   </w:abstractNum>
-  <w:abstractNum w:abstractNumId="12" w15:restartNumberingAfterBreak="0">
+  <w:abstractNum w:abstractNumId="15" w15:restartNumberingAfterBreak="0">
     <w:nsid w:val="5B923757"/>
     <w:multiLevelType w:val="hybridMultilevel"/>
     <w:tmpl w:val="7486D5A4"/>
@@ -2614,7 +3094,7 @@
       </w:rPr>
     </w:lvl>
   </w:abstractNum>
-  <w:abstractNum w:abstractNumId="13" w15:restartNumberingAfterBreak="0">
+  <w:abstractNum w:abstractNumId="16" w15:restartNumberingAfterBreak="0">
     <w:nsid w:val="62192F49"/>
     <w:multiLevelType w:val="hybridMultilevel"/>
     <w:tmpl w:val="7C00B176"/>
@@ -2727,7 +3207,7 @@
       </w:rPr>
     </w:lvl>
   </w:abstractNum>
-  <w:abstractNum w:abstractNumId="14" w15:restartNumberingAfterBreak="0">
+  <w:abstractNum w:abstractNumId="17" w15:restartNumberingAfterBreak="0">
     <w:nsid w:val="68445841"/>
     <w:multiLevelType w:val="hybridMultilevel"/>
     <w:tmpl w:val="FECECAA4"/>
@@ -2840,7 +3320,7 @@
       </w:rPr>
     </w:lvl>
   </w:abstractNum>
-  <w:abstractNum w:abstractNumId="15" w15:restartNumberingAfterBreak="0">
+  <w:abstractNum w:abstractNumId="18" w15:restartNumberingAfterBreak="0">
     <w:nsid w:val="75DE25EA"/>
     <w:multiLevelType w:val="hybridMultilevel"/>
     <w:tmpl w:val="9914427E"/>
@@ -2957,34 +3437,34 @@
     <w:abstractNumId w:val="3"/>
   </w:num>
   <w:num w:numId="2">
-    <w:abstractNumId w:val="6"/>
+    <w:abstractNumId w:val="8"/>
   </w:num>
   <w:num w:numId="3">
-    <w:abstractNumId w:val="11"/>
+    <w:abstractNumId w:val="14"/>
   </w:num>
   <w:num w:numId="4">
-    <w:abstractNumId w:val="14"/>
+    <w:abstractNumId w:val="17"/>
   </w:num>
   <w:num w:numId="5">
-    <w:abstractNumId w:val="8"/>
+    <w:abstractNumId w:val="10"/>
   </w:num>
   <w:num w:numId="6">
-    <w:abstractNumId w:val="9"/>
+    <w:abstractNumId w:val="12"/>
   </w:num>
   <w:num w:numId="7">
-    <w:abstractNumId w:val="7"/>
+    <w:abstractNumId w:val="9"/>
   </w:num>
   <w:num w:numId="8">
     <w:abstractNumId w:val="4"/>
   </w:num>
   <w:num w:numId="9">
-    <w:abstractNumId w:val="13"/>
+    <w:abstractNumId w:val="16"/>
   </w:num>
   <w:num w:numId="10">
-    <w:abstractNumId w:val="15"/>
+    <w:abstractNumId w:val="18"/>
   </w:num>
   <w:num w:numId="11">
-    <w:abstractNumId w:val="12"/>
+    <w:abstractNumId w:val="15"/>
   </w:num>
   <w:num w:numId="12">
     <w:abstractNumId w:val="0"/>
@@ -2993,13 +3473,22 @@
     <w:abstractNumId w:val="5"/>
   </w:num>
   <w:num w:numId="14">
-    <w:abstractNumId w:val="10"/>
+    <w:abstractNumId w:val="13"/>
   </w:num>
   <w:num w:numId="15">
     <w:abstractNumId w:val="1"/>
   </w:num>
   <w:num w:numId="16">
     <w:abstractNumId w:val="2"/>
+  </w:num>
+  <w:num w:numId="17">
+    <w:abstractNumId w:val="7"/>
+  </w:num>
+  <w:num w:numId="18">
+    <w:abstractNumId w:val="6"/>
+  </w:num>
+  <w:num w:numId="19">
+    <w:abstractNumId w:val="11"/>
   </w:num>
 </w:numbering>
 </file>
@@ -3858,6 +4347,36 @@
       <w:contextualSpacing/>
     </w:pPr>
   </w:style>
+  <w:style w:type="paragraph" w:styleId="BalloonText">
+    <w:name w:val="Balloon Text"/>
+    <w:basedOn w:val="Normal"/>
+    <w:link w:val="BalloonTextChar"/>
+    <w:uiPriority w:val="99"/>
+    <w:semiHidden/>
+    <w:unhideWhenUsed/>
+    <w:rsid w:val="007A041B"/>
+    <w:pPr>
+      <w:spacing w:line="240" w:lineRule="auto"/>
+    </w:pPr>
+    <w:rPr>
+      <w:rFonts w:ascii="Times New Roman" w:hAnsi="Times New Roman" w:cs="Times New Roman"/>
+      <w:sz w:val="18"/>
+      <w:szCs w:val="18"/>
+    </w:rPr>
+  </w:style>
+  <w:style w:type="character" w:customStyle="1" w:styleId="BalloonTextChar">
+    <w:name w:val="Balloon Text Char"/>
+    <w:basedOn w:val="DefaultParagraphFont"/>
+    <w:link w:val="BalloonText"/>
+    <w:uiPriority w:val="99"/>
+    <w:semiHidden/>
+    <w:rsid w:val="007A041B"/>
+    <w:rPr>
+      <w:rFonts w:ascii="Times New Roman" w:hAnsi="Times New Roman" w:cs="Times New Roman"/>
+      <w:sz w:val="18"/>
+      <w:szCs w:val="18"/>
+    </w:rPr>
+  </w:style>
 </w:styles>
 </file>
 
@@ -3953,7 +4472,7 @@
     <w:charset w:val="02"/>
     <w:family w:val="decorative"/>
     <w:pitch w:val="variable"/>
-    <w:sig w:usb0="00000003" w:usb1="10000000" w:usb2="00000000" w:usb3="00000000" w:csb0="80000001" w:csb1="00000000"/>
+    <w:sig w:usb0="00000000" w:usb1="10000000" w:usb2="00000000" w:usb3="00000000" w:csb0="80000000" w:csb1="00000000"/>
   </w:font>
   <w:font w:name="Times New Roman">
     <w:panose1 w:val="02020603050405020304"/>
@@ -3995,7 +4514,7 @@
     <w:charset w:val="00"/>
     <w:family w:val="swiss"/>
     <w:pitch w:val="variable"/>
-    <w:sig w:usb0="E0002AFF" w:usb1="C000247B" w:usb2="00000009" w:usb3="00000000" w:csb0="000001FF" w:csb1="00000000"/>
+    <w:sig w:usb0="E4002EFF" w:usb1="C000247B" w:usb2="00000009" w:usb3="00000000" w:csb0="000001FF" w:csb1="00000000"/>
   </w:font>
   <w:font w:name="Calibri Light">
     <w:panose1 w:val="020F0302020204030204"/>
@@ -4026,8 +4545,10 @@
     <w:rsid w:val="00133856"/>
     <w:rsid w:val="008941B9"/>
     <w:rsid w:val="00C22FC2"/>
+    <w:rsid w:val="00D81D0E"/>
     <w:rsid w:val="00E07A6B"/>
     <w:rsid w:val="00EA2792"/>
+    <w:rsid w:val="00FC7A7F"/>
   </w:rsids>
   <m:mathPr>
     <m:mathFont m:val="Cambria Math"/>

</xml_diff>

<commit_message>
Updated PDF version of resume
</commit_message>
<xml_diff>
--- a/KA_modern_resume.docx
+++ b/KA_modern_resume.docx
@@ -926,10 +926,16 @@
               <w:t xml:space="preserve">of </w:t>
             </w:r>
             <w:r>
-              <w:t>test scripts</w:t>
-            </w:r>
-            <w:r>
-              <w:t xml:space="preserve"> with a custom tool that utilizes Selenium WebDriver</w:t>
+              <w:t>18% of regression</w:t>
+            </w:r>
+            <w:r>
+              <w:t xml:space="preserve"> scripts</w:t>
+            </w:r>
+            <w:r>
+              <w:t xml:space="preserve">, along with 37 change request scripts, </w:t>
+            </w:r>
+            <w:r>
+              <w:t>with a custom tool that utilizes Selenium WebDriver</w:t>
             </w:r>
             <w:r>
               <w:t>.</w:t>
@@ -1097,7 +1103,7 @@
               <w:t>on of</w:t>
             </w:r>
             <w:r>
-              <w:t xml:space="preserve"> a test software, written in Python, that receives and visualizes </w:t>
+              <w:t xml:space="preserve"> test software, written in Python, that receives and visualizes </w:t>
             </w:r>
             <w:r>
               <w:t>focal-plane array data</w:t>
@@ -4545,6 +4551,7 @@
     <w:rsid w:val="00133856"/>
     <w:rsid w:val="008941B9"/>
     <w:rsid w:val="00C22FC2"/>
+    <w:rsid w:val="00CB0993"/>
     <w:rsid w:val="00D81D0E"/>
     <w:rsid w:val="00E07A6B"/>
     <w:rsid w:val="00EA2792"/>

</xml_diff>